<commit_message>
Pitch 2 Work in progress
Update to the pitch document.
</commit_message>
<xml_diff>
--- a/Paper 2/Pitch/Pitch.docx
+++ b/Paper 2/Pitch/Pitch.docx
@@ -88,12 +88,15 @@
     </w:p>
     <w:p>
       <w:pPr>
+        <w:ind w:left="720"/>
+      </w:pPr>
+    </w:p>
+    <w:p>
+      <w:pPr>
         <w:pStyle w:val="Heading3"/>
-      </w:pPr>
-    </w:p>
-    <w:p>
-      <w:pPr>
-        <w:pStyle w:val="Heading3"/>
+        <w:rPr>
+          <w:lang w:val="en-GB"/>
+        </w:rPr>
       </w:pPr>
       <w:r>
         <w:rPr>
@@ -101,12 +104,222 @@
         </w:rPr>
         <w:t>Focus</w:t>
       </w:r>
-      <w:bookmarkStart w:id="0" w:name="_GoBack"/>
-      <w:bookmarkEnd w:id="0"/>
-    </w:p>
+    </w:p>
+    <w:p>
+      <w:pPr>
+        <w:pStyle w:val="ListParagraph"/>
+        <w:numPr>
+          <w:ilvl w:val="0"/>
+          <w:numId w:val="5"/>
+        </w:numPr>
+      </w:pPr>
+      <w:r>
+        <w:t>Comparative</w:t>
+      </w:r>
+      <w:r>
+        <w:t xml:space="preserve"> analysis of 2 or more inference mechanisms, </w:t>
+      </w:r>
+      <w:r>
+        <w:t>utilised</w:t>
+      </w:r>
+      <w:r>
+        <w:t xml:space="preserve"> to solve the </w:t>
+      </w:r>
+      <w:r>
+        <w:t>“Car Park Puzzle”</w:t>
+      </w:r>
+      <w:r>
+        <w:t xml:space="preserve"> and their efficiency and comparison to one another.</w:t>
+      </w:r>
+    </w:p>
+    <w:p>
+      <w:pPr>
+        <w:pStyle w:val="ListParagraph"/>
+        <w:numPr>
+          <w:ilvl w:val="0"/>
+          <w:numId w:val="5"/>
+        </w:numPr>
+      </w:pPr>
+      <w:r>
+        <w:t>Determine fastest approach to solve the “Car Park Puzzle”</w:t>
+      </w:r>
+      <w:r>
+        <w:t>.</w:t>
+      </w:r>
+    </w:p>
+    <w:p>
+      <w:pPr>
+        <w:ind w:left="360"/>
+      </w:pPr>
+    </w:p>
+    <w:p>
+      <w:pPr>
+        <w:pStyle w:val="Heading4"/>
+        <w:rPr>
+          <w:b w:val="0"/>
+        </w:rPr>
+      </w:pPr>
+      <w:r>
+        <w:t>Inference Mechanisms</w:t>
+      </w:r>
+      <w:r>
+        <w:rPr>
+          <w:b w:val="0"/>
+        </w:rPr>
+        <w:t>:</w:t>
+      </w:r>
+    </w:p>
+    <w:p>
+      <w:pPr>
+        <w:pStyle w:val="ListParagraph"/>
+        <w:numPr>
+          <w:ilvl w:val="0"/>
+          <w:numId w:val="6"/>
+        </w:numPr>
+      </w:pPr>
+      <w:r>
+        <w:t>A* Search - Provided by agent-domain (</w:t>
+      </w:r>
+      <w:hyperlink r:id="rId7" w:history="1">
+        <w:r>
+          <w:rPr>
+            <w:rStyle w:val="Hyperlink"/>
+          </w:rPr>
+          <w:t>http://s573859921.websitehome.co.uk/pub/clj/tools/Astar-search(2a).clj)</w:t>
+        </w:r>
+      </w:hyperlink>
+    </w:p>
+    <w:p>
+      <w:pPr>
+        <w:pStyle w:val="ListParagraph"/>
+        <w:numPr>
+          <w:ilvl w:val="0"/>
+          <w:numId w:val="6"/>
+        </w:numPr>
+      </w:pPr>
+      <w:r>
+        <w:t>Planner Algorithm – Provided by agent-domain (</w:t>
+      </w:r>
+      <w:hyperlink r:id="rId8" w:history="1">
+        <w:r>
+          <w:rPr>
+            <w:rStyle w:val="Hyperlink"/>
+          </w:rPr>
+          <w:t>http://s573859921.websitehome.co.uk/pub/clj/tools/planner(1a).clj</w:t>
+        </w:r>
+      </w:hyperlink>
+      <w:r>
+        <w:t>)</w:t>
+      </w:r>
+      <w:r>
+        <w:tab/>
+      </w:r>
+    </w:p>
+    <w:p>
+      <w:pPr>
+        <w:pStyle w:val="ListParagraph"/>
+        <w:numPr>
+          <w:ilvl w:val="0"/>
+          <w:numId w:val="6"/>
+        </w:numPr>
+      </w:pPr>
+      <w:r>
+        <w:t xml:space="preserve">Additional </w:t>
+      </w:r>
+      <w:r>
+        <w:t xml:space="preserve">standard </w:t>
+      </w:r>
+      <w:r>
+        <w:t>Breadth-first and Depth-first search algorithms depending on time, to support further analysis.</w:t>
+      </w:r>
+    </w:p>
+    <w:p/>
+    <w:p>
+      <w:r>
+        <w:t>EXPLAIN WHY WE ARE USING THESE MECHANISMS HERE (WE ALREADY KNOW A* IS IDEAL FOR THIS PROBLEM)</w:t>
+      </w:r>
+    </w:p>
+    <w:p>
+      <w:pPr>
+        <w:pStyle w:val="ListParagraph"/>
+        <w:ind w:left="1440"/>
+      </w:pPr>
+    </w:p>
+    <w:p>
+      <w:pPr>
+        <w:pStyle w:val="Heading4"/>
+        <w:rPr>
+          <w:b w:val="0"/>
+        </w:rPr>
+      </w:pPr>
+      <w:r>
+        <w:t>Performance Metrics</w:t>
+      </w:r>
+      <w:r>
+        <w:rPr>
+          <w:b w:val="0"/>
+        </w:rPr>
+        <w:t>:</w:t>
+      </w:r>
+    </w:p>
+    <w:p>
+      <w:pPr>
+        <w:pStyle w:val="ListParagraph"/>
+        <w:numPr>
+          <w:ilvl w:val="0"/>
+          <w:numId w:val="8"/>
+        </w:numPr>
+      </w:pPr>
+      <w:r>
+        <w:t>Time taken to reach goal state</w:t>
+      </w:r>
+      <w:r>
+        <w:t>.</w:t>
+      </w:r>
+    </w:p>
+    <w:p>
+      <w:pPr>
+        <w:pStyle w:val="ListParagraph"/>
+        <w:numPr>
+          <w:ilvl w:val="0"/>
+          <w:numId w:val="8"/>
+        </w:numPr>
+      </w:pPr>
+      <w:r>
+        <w:t>Steps involved in solution found (</w:t>
+      </w:r>
+      <w:r>
+        <w:t>Efficiency</w:t>
+      </w:r>
+      <w:r>
+        <w:t>)</w:t>
+      </w:r>
+      <w:r>
+        <w:t>.</w:t>
+      </w:r>
+    </w:p>
+    <w:p>
+      <w:pPr>
+        <w:pStyle w:val="ListParagraph"/>
+        <w:numPr>
+          <w:ilvl w:val="0"/>
+          <w:numId w:val="8"/>
+        </w:numPr>
+      </w:pPr>
+      <w:r>
+        <w:t>Possible RAM usage for each mechanism (Time permitting)</w:t>
+      </w:r>
+      <w:r>
+        <w:t>.</w:t>
+      </w:r>
+    </w:p>
+    <w:p/>
     <w:p>
       <w:pPr>
         <w:pStyle w:val="Heading3"/>
+        <w:rPr>
+          <w:lang w:val="en-GB"/>
+        </w:rPr>
       </w:pPr>
       <w:r>
         <w:rPr>
@@ -117,7 +330,81 @@
     </w:p>
     <w:p>
       <w:pPr>
+        <w:pStyle w:val="Heading4"/>
+      </w:pPr>
+      <w:r>
+        <w:t>Netlogo</w:t>
+      </w:r>
+      <w:r>
+        <w:t>:</w:t>
+      </w:r>
+    </w:p>
+    <w:p>
+      <w:pPr>
+        <w:pStyle w:val="ListParagraph"/>
+        <w:numPr>
+          <w:ilvl w:val="0"/>
+          <w:numId w:val="14"/>
+        </w:numPr>
+      </w:pPr>
+      <w:r>
+        <w:t>Representing the various states that will be accessed through each of the inference mechanisms.</w:t>
+      </w:r>
+    </w:p>
+    <w:p>
+      <w:pPr>
+        <w:pStyle w:val="ListParagraph"/>
+        <w:numPr>
+          <w:ilvl w:val="0"/>
+          <w:numId w:val="14"/>
+        </w:numPr>
+      </w:pPr>
+      <w:r>
+        <w:t>Visualisation of the metrics used.</w:t>
+      </w:r>
+    </w:p>
+    <w:p>
+      <w:pPr>
+        <w:pStyle w:val="ListParagraph"/>
+        <w:numPr>
+          <w:ilvl w:val="0"/>
+          <w:numId w:val="14"/>
+        </w:numPr>
+      </w:pPr>
+      <w:r>
+        <w:t>NetLogo visual representation design (patches/agents).</w:t>
+      </w:r>
+    </w:p>
+    <w:p/>
+    <w:p>
+      <w:pPr>
+        <w:pStyle w:val="Heading4"/>
+      </w:pPr>
+      <w:r>
+        <w:t>Clojure</w:t>
+      </w:r>
+      <w:r>
+        <w:t>:</w:t>
+      </w:r>
+    </w:p>
+    <w:p>
+      <w:pPr>
+        <w:pStyle w:val="ListParagraph"/>
+        <w:numPr>
+          <w:ilvl w:val="0"/>
+          <w:numId w:val="12"/>
+        </w:numPr>
+      </w:pPr>
+      <w:r>
+        <w:t>Define the rules and the world states.</w:t>
+      </w:r>
+    </w:p>
+    <w:p>
+      <w:pPr>
         <w:pStyle w:val="Heading3"/>
+        <w:rPr>
+          <w:lang w:val="en-GB"/>
+        </w:rPr>
       </w:pPr>
       <w:r>
         <w:rPr>
@@ -127,8 +414,181 @@
       </w:r>
     </w:p>
     <w:p>
+      <w:r>
+        <w:t>The experiment consists of a slider type puzzle, wherein the goal is to have the car leave the carpark</w:t>
+      </w:r>
+    </w:p>
+    <w:p/>
+    <w:p>
+      <w:pPr>
+        <w:pStyle w:val="ListParagraph"/>
+        <w:numPr>
+          <w:ilvl w:val="0"/>
+          <w:numId w:val="12"/>
+        </w:numPr>
+      </w:pPr>
+      <w:r>
+        <w:t xml:space="preserve">Target </w:t>
+      </w:r>
+      <w:r>
+        <w:t>vehicle</w:t>
+      </w:r>
+      <w:r>
+        <w:t xml:space="preserve"> has to leave via the exit.</w:t>
+      </w:r>
+    </w:p>
+    <w:p>
+      <w:pPr>
+        <w:pStyle w:val="ListParagraph"/>
+        <w:numPr>
+          <w:ilvl w:val="0"/>
+          <w:numId w:val="12"/>
+        </w:numPr>
+      </w:pPr>
+      <w:r>
+        <w:t>T</w:t>
+      </w:r>
+      <w:r>
+        <w:t xml:space="preserve">arget </w:t>
+      </w:r>
+      <w:r>
+        <w:t xml:space="preserve">vehicle </w:t>
+      </w:r>
+      <w:r>
+        <w:t>has to be in line with the exit.</w:t>
+      </w:r>
+    </w:p>
+    <w:p>
+      <w:pPr>
+        <w:pStyle w:val="ListParagraph"/>
+        <w:numPr>
+          <w:ilvl w:val="0"/>
+          <w:numId w:val="12"/>
+        </w:numPr>
+      </w:pPr>
+      <w:r>
+        <w:t>Vehicles can only forward or backwards, in however many spaces required.</w:t>
+      </w:r>
+    </w:p>
+    <w:p>
+      <w:pPr>
+        <w:pStyle w:val="ListParagraph"/>
+        <w:numPr>
+          <w:ilvl w:val="0"/>
+          <w:numId w:val="12"/>
+        </w:numPr>
+      </w:pPr>
+      <w:r>
+        <w:t>Vehicles can face in the four cardinal directions.</w:t>
+      </w:r>
+    </w:p>
+    <w:p>
+      <w:pPr>
+        <w:pStyle w:val="ListParagraph"/>
+        <w:numPr>
+          <w:ilvl w:val="0"/>
+          <w:numId w:val="12"/>
+        </w:numPr>
+      </w:pPr>
+      <w:r>
+        <w:t>Only one exit exist</w:t>
+      </w:r>
+      <w:r>
+        <w:t>s</w:t>
+      </w:r>
+      <w:r>
+        <w:t>.</w:t>
+      </w:r>
+    </w:p>
+    <w:p>
+      <w:pPr>
+        <w:pStyle w:val="ListParagraph"/>
+        <w:numPr>
+          <w:ilvl w:val="0"/>
+          <w:numId w:val="12"/>
+        </w:numPr>
+      </w:pPr>
+      <w:r>
+        <w:t>Vehicles obstruct others, preventing movement.</w:t>
+      </w:r>
+    </w:p>
+    <w:p>
+      <w:pPr>
+        <w:pStyle w:val="ListParagraph"/>
+        <w:numPr>
+          <w:ilvl w:val="0"/>
+          <w:numId w:val="12"/>
+        </w:numPr>
+      </w:pPr>
+      <w:r>
+        <w:t>Only target vehicle is allowed out of the carpark.</w:t>
+      </w:r>
+    </w:p>
+    <w:p>
+      <w:pPr>
+        <w:pStyle w:val="ListParagraph"/>
+        <w:numPr>
+          <w:ilvl w:val="0"/>
+          <w:numId w:val="12"/>
+        </w:numPr>
+      </w:pPr>
+      <w:r>
+        <w:lastRenderedPageBreak/>
+        <w:t>Vehicles can have different lengths.</w:t>
+      </w:r>
+    </w:p>
+    <w:p>
+      <w:pPr>
+        <w:pStyle w:val="ListParagraph"/>
+        <w:ind w:left="1080"/>
+      </w:pPr>
+    </w:p>
+    <w:p/>
+    <w:p>
+      <w:pPr>
+        <w:pStyle w:val="Heading4"/>
+      </w:pPr>
+      <w:r>
+        <w:tab/>
+        <w:t>Extending the problem:</w:t>
+      </w:r>
+    </w:p>
+    <w:p>
+      <w:pPr>
+        <w:pStyle w:val="ListParagraph"/>
+        <w:numPr>
+          <w:ilvl w:val="0"/>
+          <w:numId w:val="12"/>
+        </w:numPr>
+      </w:pPr>
+      <w:r>
+        <w:t>Adding more obstacles to the world.</w:t>
+      </w:r>
+    </w:p>
+    <w:p>
+      <w:pPr>
+        <w:pStyle w:val="ListParagraph"/>
+        <w:numPr>
+          <w:ilvl w:val="0"/>
+          <w:numId w:val="12"/>
+        </w:numPr>
+      </w:pPr>
+      <w:r>
+        <w:t>Making the world bigger.</w:t>
+      </w:r>
+    </w:p>
+    <w:p>
+      <w:pPr>
+        <w:pStyle w:val="ListParagraph"/>
+        <w:ind w:left="1080"/>
+      </w:pPr>
+    </w:p>
+    <w:p>
       <w:pPr>
         <w:pStyle w:val="Heading3"/>
+        <w:rPr>
+          <w:lang w:val="en-GB"/>
+        </w:rPr>
       </w:pPr>
       <w:r>
         <w:rPr>
@@ -138,8 +598,52 @@
       </w:r>
     </w:p>
     <w:p>
+      <w:r>
+        <w:t>LOOK AT THIS AS A GROUP</w:t>
+      </w:r>
+    </w:p>
+    <w:p>
+      <w:pPr>
+        <w:pStyle w:val="ListParagraph"/>
+        <w:numPr>
+          <w:ilvl w:val="0"/>
+          <w:numId w:val="15"/>
+        </w:numPr>
+      </w:pPr>
+      <w:r>
+        <w:t>Create operators for the planner.</w:t>
+      </w:r>
+    </w:p>
+    <w:p>
+      <w:pPr>
+        <w:pStyle w:val="ListParagraph"/>
+        <w:numPr>
+          <w:ilvl w:val="0"/>
+          <w:numId w:val="15"/>
+        </w:numPr>
+      </w:pPr>
+      <w:r>
+        <w:t>Create tuples which describe our world states.</w:t>
+      </w:r>
+    </w:p>
+    <w:p>
+      <w:pPr>
+        <w:pStyle w:val="ListParagraph"/>
+      </w:pPr>
+      <w:bookmarkStart w:id="0" w:name="_GoBack"/>
+      <w:bookmarkEnd w:id="0"/>
+    </w:p>
+    <w:p>
+      <w:r>
+        <w:t>Describe briefly how each algorithm will be used.</w:t>
+      </w:r>
+    </w:p>
+    <w:p>
       <w:pPr>
         <w:pStyle w:val="Heading3"/>
+        <w:rPr>
+          <w:lang w:val="en-GB"/>
+        </w:rPr>
       </w:pPr>
       <w:r>
         <w:rPr>
@@ -148,10 +652,70 @@
         <w:t>Workload</w:t>
       </w:r>
     </w:p>
+    <w:p>
+      <w:pPr>
+        <w:pStyle w:val="ListParagraph"/>
+        <w:numPr>
+          <w:ilvl w:val="0"/>
+          <w:numId w:val="12"/>
+        </w:numPr>
+      </w:pPr>
+      <w:r>
+        <w:t>Building the NetLogo representation of the world.</w:t>
+      </w:r>
+    </w:p>
+    <w:p>
+      <w:pPr>
+        <w:pStyle w:val="ListParagraph"/>
+        <w:numPr>
+          <w:ilvl w:val="0"/>
+          <w:numId w:val="12"/>
+        </w:numPr>
+      </w:pPr>
+      <w:r>
+        <w:t>Write Paper.</w:t>
+      </w:r>
+    </w:p>
+    <w:p>
+      <w:pPr>
+        <w:pStyle w:val="ListParagraph"/>
+        <w:numPr>
+          <w:ilvl w:val="0"/>
+          <w:numId w:val="12"/>
+        </w:numPr>
+      </w:pPr>
+      <w:r>
+        <w:t>Gather results from the metrics for each experiment.</w:t>
+      </w:r>
+    </w:p>
+    <w:p>
+      <w:pPr>
+        <w:pStyle w:val="ListParagraph"/>
+        <w:numPr>
+          <w:ilvl w:val="0"/>
+          <w:numId w:val="12"/>
+        </w:numPr>
+      </w:pPr>
+      <w:r>
+        <w:t>Implement A* algorithm Clojure.</w:t>
+      </w:r>
+    </w:p>
+    <w:p>
+      <w:pPr>
+        <w:pStyle w:val="ListParagraph"/>
+        <w:numPr>
+          <w:ilvl w:val="0"/>
+          <w:numId w:val="12"/>
+        </w:numPr>
+      </w:pPr>
+      <w:r>
+        <w:t>Implement Planner algorithm in Clojure.</w:t>
+      </w:r>
+    </w:p>
     <w:p/>
     <w:p/>
     <w:sectPr>
-      <w:footerReference w:type="default" r:id="rId5"/>
+      <w:footerReference w:type="default" r:id="rId9"/>
       <w:pgSz w:w="11906" w:h="16838"/>
       <w:pgMar w:top="1440" w:right="1440" w:bottom="1440" w:left="1440" w:header="708" w:footer="708" w:gutter="0"/>
       <w:cols w:space="708"/>
@@ -159,6 +723,25 @@
     </w:sectPr>
   </w:body>
 </w:document>
+</file>
+
+<file path=word/endnotes.xml><?xml version="1.0" encoding="utf-8"?>
+<w:endnotes xmlns:wpc="http://schemas.microsoft.com/office/word/2010/wordprocessingCanvas" xmlns:cx="http://schemas.microsoft.com/office/drawing/2014/chartex" xmlns:cx1="http://schemas.microsoft.com/office/drawing/2015/9/8/chartex" xmlns:mc="http://schemas.openxmlformats.org/markup-compatibility/2006" xmlns:o="urn:schemas-microsoft-com:office:office" xmlns:r="http://schemas.openxmlformats.org/officeDocument/2006/relationships" xmlns:m="http://schemas.openxmlformats.org/officeDocument/2006/math" xmlns:v="urn:schemas-microsoft-com:vml" xmlns:wp14="http://schemas.microsoft.com/office/word/2010/wordprocessingDrawing" xmlns:wp="http://schemas.openxmlformats.org/drawingml/2006/wordprocessingDrawing" xmlns:w10="urn:schemas-microsoft-com:office:word" xmlns:w="http://schemas.openxmlformats.org/wordprocessingml/2006/main" xmlns:w14="http://schemas.microsoft.com/office/word/2010/wordml" xmlns:w15="http://schemas.microsoft.com/office/word/2012/wordml" xmlns:w16se="http://schemas.microsoft.com/office/word/2015/wordml/symex" xmlns:wpg="http://schemas.microsoft.com/office/word/2010/wordprocessingGroup" xmlns:wpi="http://schemas.microsoft.com/office/word/2010/wordprocessingInk" xmlns:wne="http://schemas.microsoft.com/office/word/2006/wordml" xmlns:wps="http://schemas.microsoft.com/office/word/2010/wordprocessingShape" mc:Ignorable="w14 w15 w16se wp14">
+  <w:endnote w:type="separator" w:id="-1">
+    <w:p>
+      <w:r>
+        <w:separator/>
+      </w:r>
+    </w:p>
+  </w:endnote>
+  <w:endnote w:type="continuationSeparator" w:id="0">
+    <w:p>
+      <w:r>
+        <w:continuationSeparator/>
+      </w:r>
+    </w:p>
+  </w:endnote>
+</w:endnotes>
 </file>
 
 <file path=word/footer1.xml><?xml version="1.0" encoding="utf-8"?>
@@ -187,7 +770,7 @@
       <w:rPr>
         <w:noProof/>
       </w:rPr>
-      <w:t>1</w:t>
+      <w:t>2</w:t>
     </w:r>
     <w:r>
       <w:fldChar w:fldCharType="end"/>
@@ -195,26 +778,35 @@
     <w:r>
       <w:t xml:space="preserve"> of </w:t>
     </w:r>
-    <w:r>
-      <w:fldChar w:fldCharType="begin"/>
-    </w:r>
-    <w:r>
-      <w:instrText xml:space="preserve"> NUMPAGES </w:instrText>
-    </w:r>
-    <w:r>
-      <w:fldChar w:fldCharType="separate"/>
-    </w:r>
-    <w:r>
-      <w:rPr>
-        <w:noProof/>
-      </w:rPr>
-      <w:t>1</w:t>
-    </w:r>
-    <w:r>
-      <w:fldChar w:fldCharType="end"/>
-    </w:r>
+    <w:fldSimple w:instr=" NUMPAGES ">
+      <w:r>
+        <w:rPr>
+          <w:noProof/>
+        </w:rPr>
+        <w:t>2</w:t>
+      </w:r>
+    </w:fldSimple>
   </w:p>
 </w:ftr>
+</file>
+
+<file path=word/footnotes.xml><?xml version="1.0" encoding="utf-8"?>
+<w:footnotes xmlns:wpc="http://schemas.microsoft.com/office/word/2010/wordprocessingCanvas" xmlns:cx="http://schemas.microsoft.com/office/drawing/2014/chartex" xmlns:cx1="http://schemas.microsoft.com/office/drawing/2015/9/8/chartex" xmlns:mc="http://schemas.openxmlformats.org/markup-compatibility/2006" xmlns:o="urn:schemas-microsoft-com:office:office" xmlns:r="http://schemas.openxmlformats.org/officeDocument/2006/relationships" xmlns:m="http://schemas.openxmlformats.org/officeDocument/2006/math" xmlns:v="urn:schemas-microsoft-com:vml" xmlns:wp14="http://schemas.microsoft.com/office/word/2010/wordprocessingDrawing" xmlns:wp="http://schemas.openxmlformats.org/drawingml/2006/wordprocessingDrawing" xmlns:w10="urn:schemas-microsoft-com:office:word" xmlns:w="http://schemas.openxmlformats.org/wordprocessingml/2006/main" xmlns:w14="http://schemas.microsoft.com/office/word/2010/wordml" xmlns:w15="http://schemas.microsoft.com/office/word/2012/wordml" xmlns:w16se="http://schemas.microsoft.com/office/word/2015/wordml/symex" xmlns:wpg="http://schemas.microsoft.com/office/word/2010/wordprocessingGroup" xmlns:wpi="http://schemas.microsoft.com/office/word/2010/wordprocessingInk" xmlns:wne="http://schemas.microsoft.com/office/word/2006/wordml" xmlns:wps="http://schemas.microsoft.com/office/word/2010/wordprocessingShape" mc:Ignorable="w14 w15 w16se wp14">
+  <w:footnote w:type="separator" w:id="-1">
+    <w:p>
+      <w:r>
+        <w:separator/>
+      </w:r>
+    </w:p>
+  </w:footnote>
+  <w:footnote w:type="continuationSeparator" w:id="0">
+    <w:p>
+      <w:r>
+        <w:continuationSeparator/>
+      </w:r>
+    </w:p>
+  </w:footnote>
+</w:footnotes>
 </file>
 
 <file path=word/numbering.xml><?xml version="1.0" encoding="utf-8"?>
@@ -333,6 +925,232 @@
     </w:lvl>
   </w:abstractNum>
   <w:abstractNum w:abstractNumId="1" w15:restartNumberingAfterBreak="0">
+    <w:nsid w:val="11BC7DC8"/>
+    <w:multiLevelType w:val="hybridMultilevel"/>
+    <w:tmpl w:val="6B425128"/>
+    <w:lvl w:ilvl="0" w:tplc="08090001">
+      <w:start w:val="1"/>
+      <w:numFmt w:val="bullet"/>
+      <w:lvlText w:val=""/>
+      <w:lvlJc w:val="left"/>
+      <w:pPr>
+        <w:ind w:left="720" w:hanging="360"/>
+      </w:pPr>
+      <w:rPr>
+        <w:rFonts w:ascii="Symbol" w:hAnsi="Symbol" w:hint="default"/>
+      </w:rPr>
+    </w:lvl>
+    <w:lvl w:ilvl="1" w:tplc="08090003" w:tentative="1">
+      <w:start w:val="1"/>
+      <w:numFmt w:val="bullet"/>
+      <w:lvlText w:val="o"/>
+      <w:lvlJc w:val="left"/>
+      <w:pPr>
+        <w:ind w:left="1440" w:hanging="360"/>
+      </w:pPr>
+      <w:rPr>
+        <w:rFonts w:ascii="Courier New" w:hAnsi="Courier New" w:cs="Courier New" w:hint="default"/>
+      </w:rPr>
+    </w:lvl>
+    <w:lvl w:ilvl="2" w:tplc="08090005" w:tentative="1">
+      <w:start w:val="1"/>
+      <w:numFmt w:val="bullet"/>
+      <w:lvlText w:val=""/>
+      <w:lvlJc w:val="left"/>
+      <w:pPr>
+        <w:ind w:left="2160" w:hanging="360"/>
+      </w:pPr>
+      <w:rPr>
+        <w:rFonts w:ascii="Wingdings" w:hAnsi="Wingdings" w:hint="default"/>
+      </w:rPr>
+    </w:lvl>
+    <w:lvl w:ilvl="3" w:tplc="08090001" w:tentative="1">
+      <w:start w:val="1"/>
+      <w:numFmt w:val="bullet"/>
+      <w:lvlText w:val=""/>
+      <w:lvlJc w:val="left"/>
+      <w:pPr>
+        <w:ind w:left="2880" w:hanging="360"/>
+      </w:pPr>
+      <w:rPr>
+        <w:rFonts w:ascii="Symbol" w:hAnsi="Symbol" w:hint="default"/>
+      </w:rPr>
+    </w:lvl>
+    <w:lvl w:ilvl="4" w:tplc="08090003" w:tentative="1">
+      <w:start w:val="1"/>
+      <w:numFmt w:val="bullet"/>
+      <w:lvlText w:val="o"/>
+      <w:lvlJc w:val="left"/>
+      <w:pPr>
+        <w:ind w:left="3600" w:hanging="360"/>
+      </w:pPr>
+      <w:rPr>
+        <w:rFonts w:ascii="Courier New" w:hAnsi="Courier New" w:cs="Courier New" w:hint="default"/>
+      </w:rPr>
+    </w:lvl>
+    <w:lvl w:ilvl="5" w:tplc="08090005" w:tentative="1">
+      <w:start w:val="1"/>
+      <w:numFmt w:val="bullet"/>
+      <w:lvlText w:val=""/>
+      <w:lvlJc w:val="left"/>
+      <w:pPr>
+        <w:ind w:left="4320" w:hanging="360"/>
+      </w:pPr>
+      <w:rPr>
+        <w:rFonts w:ascii="Wingdings" w:hAnsi="Wingdings" w:hint="default"/>
+      </w:rPr>
+    </w:lvl>
+    <w:lvl w:ilvl="6" w:tplc="08090001" w:tentative="1">
+      <w:start w:val="1"/>
+      <w:numFmt w:val="bullet"/>
+      <w:lvlText w:val=""/>
+      <w:lvlJc w:val="left"/>
+      <w:pPr>
+        <w:ind w:left="5040" w:hanging="360"/>
+      </w:pPr>
+      <w:rPr>
+        <w:rFonts w:ascii="Symbol" w:hAnsi="Symbol" w:hint="default"/>
+      </w:rPr>
+    </w:lvl>
+    <w:lvl w:ilvl="7" w:tplc="08090003" w:tentative="1">
+      <w:start w:val="1"/>
+      <w:numFmt w:val="bullet"/>
+      <w:lvlText w:val="o"/>
+      <w:lvlJc w:val="left"/>
+      <w:pPr>
+        <w:ind w:left="5760" w:hanging="360"/>
+      </w:pPr>
+      <w:rPr>
+        <w:rFonts w:ascii="Courier New" w:hAnsi="Courier New" w:cs="Courier New" w:hint="default"/>
+      </w:rPr>
+    </w:lvl>
+    <w:lvl w:ilvl="8" w:tplc="08090005" w:tentative="1">
+      <w:start w:val="1"/>
+      <w:numFmt w:val="bullet"/>
+      <w:lvlText w:val=""/>
+      <w:lvlJc w:val="left"/>
+      <w:pPr>
+        <w:ind w:left="6480" w:hanging="360"/>
+      </w:pPr>
+      <w:rPr>
+        <w:rFonts w:ascii="Wingdings" w:hAnsi="Wingdings" w:hint="default"/>
+      </w:rPr>
+    </w:lvl>
+  </w:abstractNum>
+  <w:abstractNum w:abstractNumId="2" w15:restartNumberingAfterBreak="0">
+    <w:nsid w:val="145072F8"/>
+    <w:multiLevelType w:val="hybridMultilevel"/>
+    <w:tmpl w:val="BD8A0D76"/>
+    <w:lvl w:ilvl="0" w:tplc="08090001">
+      <w:start w:val="1"/>
+      <w:numFmt w:val="bullet"/>
+      <w:lvlText w:val=""/>
+      <w:lvlJc w:val="left"/>
+      <w:pPr>
+        <w:ind w:left="720" w:hanging="360"/>
+      </w:pPr>
+      <w:rPr>
+        <w:rFonts w:ascii="Symbol" w:hAnsi="Symbol" w:hint="default"/>
+      </w:rPr>
+    </w:lvl>
+    <w:lvl w:ilvl="1" w:tplc="08090003" w:tentative="1">
+      <w:start w:val="1"/>
+      <w:numFmt w:val="bullet"/>
+      <w:lvlText w:val="o"/>
+      <w:lvlJc w:val="left"/>
+      <w:pPr>
+        <w:ind w:left="1440" w:hanging="360"/>
+      </w:pPr>
+      <w:rPr>
+        <w:rFonts w:ascii="Courier New" w:hAnsi="Courier New" w:cs="Courier New" w:hint="default"/>
+      </w:rPr>
+    </w:lvl>
+    <w:lvl w:ilvl="2" w:tplc="08090005" w:tentative="1">
+      <w:start w:val="1"/>
+      <w:numFmt w:val="bullet"/>
+      <w:lvlText w:val=""/>
+      <w:lvlJc w:val="left"/>
+      <w:pPr>
+        <w:ind w:left="2160" w:hanging="360"/>
+      </w:pPr>
+      <w:rPr>
+        <w:rFonts w:ascii="Wingdings" w:hAnsi="Wingdings" w:hint="default"/>
+      </w:rPr>
+    </w:lvl>
+    <w:lvl w:ilvl="3" w:tplc="08090001" w:tentative="1">
+      <w:start w:val="1"/>
+      <w:numFmt w:val="bullet"/>
+      <w:lvlText w:val=""/>
+      <w:lvlJc w:val="left"/>
+      <w:pPr>
+        <w:ind w:left="2880" w:hanging="360"/>
+      </w:pPr>
+      <w:rPr>
+        <w:rFonts w:ascii="Symbol" w:hAnsi="Symbol" w:hint="default"/>
+      </w:rPr>
+    </w:lvl>
+    <w:lvl w:ilvl="4" w:tplc="08090003" w:tentative="1">
+      <w:start w:val="1"/>
+      <w:numFmt w:val="bullet"/>
+      <w:lvlText w:val="o"/>
+      <w:lvlJc w:val="left"/>
+      <w:pPr>
+        <w:ind w:left="3600" w:hanging="360"/>
+      </w:pPr>
+      <w:rPr>
+        <w:rFonts w:ascii="Courier New" w:hAnsi="Courier New" w:cs="Courier New" w:hint="default"/>
+      </w:rPr>
+    </w:lvl>
+    <w:lvl w:ilvl="5" w:tplc="08090005" w:tentative="1">
+      <w:start w:val="1"/>
+      <w:numFmt w:val="bullet"/>
+      <w:lvlText w:val=""/>
+      <w:lvlJc w:val="left"/>
+      <w:pPr>
+        <w:ind w:left="4320" w:hanging="360"/>
+      </w:pPr>
+      <w:rPr>
+        <w:rFonts w:ascii="Wingdings" w:hAnsi="Wingdings" w:hint="default"/>
+      </w:rPr>
+    </w:lvl>
+    <w:lvl w:ilvl="6" w:tplc="08090001" w:tentative="1">
+      <w:start w:val="1"/>
+      <w:numFmt w:val="bullet"/>
+      <w:lvlText w:val=""/>
+      <w:lvlJc w:val="left"/>
+      <w:pPr>
+        <w:ind w:left="5040" w:hanging="360"/>
+      </w:pPr>
+      <w:rPr>
+        <w:rFonts w:ascii="Symbol" w:hAnsi="Symbol" w:hint="default"/>
+      </w:rPr>
+    </w:lvl>
+    <w:lvl w:ilvl="7" w:tplc="08090003" w:tentative="1">
+      <w:start w:val="1"/>
+      <w:numFmt w:val="bullet"/>
+      <w:lvlText w:val="o"/>
+      <w:lvlJc w:val="left"/>
+      <w:pPr>
+        <w:ind w:left="5760" w:hanging="360"/>
+      </w:pPr>
+      <w:rPr>
+        <w:rFonts w:ascii="Courier New" w:hAnsi="Courier New" w:cs="Courier New" w:hint="default"/>
+      </w:rPr>
+    </w:lvl>
+    <w:lvl w:ilvl="8" w:tplc="08090005" w:tentative="1">
+      <w:start w:val="1"/>
+      <w:numFmt w:val="bullet"/>
+      <w:lvlText w:val=""/>
+      <w:lvlJc w:val="left"/>
+      <w:pPr>
+        <w:ind w:left="6480" w:hanging="360"/>
+      </w:pPr>
+      <w:rPr>
+        <w:rFonts w:ascii="Wingdings" w:hAnsi="Wingdings" w:hint="default"/>
+      </w:rPr>
+    </w:lvl>
+  </w:abstractNum>
+  <w:abstractNum w:abstractNumId="3" w15:restartNumberingAfterBreak="0">
     <w:nsid w:val="1AFE4132"/>
     <w:multiLevelType w:val="hybridMultilevel"/>
     <w:tmpl w:val="C8201BA8"/>
@@ -418,7 +1236,432 @@
       </w:pPr>
     </w:lvl>
   </w:abstractNum>
-  <w:abstractNum w:abstractNumId="2" w15:restartNumberingAfterBreak="0">
+  <w:abstractNum w:abstractNumId="4" w15:restartNumberingAfterBreak="0">
+    <w:nsid w:val="1F5546C2"/>
+    <w:multiLevelType w:val="hybridMultilevel"/>
+    <w:tmpl w:val="721AE4D4"/>
+    <w:lvl w:ilvl="0" w:tplc="08090001">
+      <w:start w:val="1"/>
+      <w:numFmt w:val="bullet"/>
+      <w:lvlText w:val=""/>
+      <w:lvlJc w:val="left"/>
+      <w:pPr>
+        <w:ind w:left="1440" w:hanging="360"/>
+      </w:pPr>
+      <w:rPr>
+        <w:rFonts w:ascii="Symbol" w:hAnsi="Symbol" w:hint="default"/>
+      </w:rPr>
+    </w:lvl>
+    <w:lvl w:ilvl="1" w:tplc="08090003" w:tentative="1">
+      <w:start w:val="1"/>
+      <w:numFmt w:val="bullet"/>
+      <w:lvlText w:val="o"/>
+      <w:lvlJc w:val="left"/>
+      <w:pPr>
+        <w:ind w:left="2160" w:hanging="360"/>
+      </w:pPr>
+      <w:rPr>
+        <w:rFonts w:ascii="Courier New" w:hAnsi="Courier New" w:cs="Courier New" w:hint="default"/>
+      </w:rPr>
+    </w:lvl>
+    <w:lvl w:ilvl="2" w:tplc="08090005" w:tentative="1">
+      <w:start w:val="1"/>
+      <w:numFmt w:val="bullet"/>
+      <w:lvlText w:val=""/>
+      <w:lvlJc w:val="left"/>
+      <w:pPr>
+        <w:ind w:left="2880" w:hanging="360"/>
+      </w:pPr>
+      <w:rPr>
+        <w:rFonts w:ascii="Wingdings" w:hAnsi="Wingdings" w:hint="default"/>
+      </w:rPr>
+    </w:lvl>
+    <w:lvl w:ilvl="3" w:tplc="08090001" w:tentative="1">
+      <w:start w:val="1"/>
+      <w:numFmt w:val="bullet"/>
+      <w:lvlText w:val=""/>
+      <w:lvlJc w:val="left"/>
+      <w:pPr>
+        <w:ind w:left="3600" w:hanging="360"/>
+      </w:pPr>
+      <w:rPr>
+        <w:rFonts w:ascii="Symbol" w:hAnsi="Symbol" w:hint="default"/>
+      </w:rPr>
+    </w:lvl>
+    <w:lvl w:ilvl="4" w:tplc="08090003" w:tentative="1">
+      <w:start w:val="1"/>
+      <w:numFmt w:val="bullet"/>
+      <w:lvlText w:val="o"/>
+      <w:lvlJc w:val="left"/>
+      <w:pPr>
+        <w:ind w:left="4320" w:hanging="360"/>
+      </w:pPr>
+      <w:rPr>
+        <w:rFonts w:ascii="Courier New" w:hAnsi="Courier New" w:cs="Courier New" w:hint="default"/>
+      </w:rPr>
+    </w:lvl>
+    <w:lvl w:ilvl="5" w:tplc="08090005" w:tentative="1">
+      <w:start w:val="1"/>
+      <w:numFmt w:val="bullet"/>
+      <w:lvlText w:val=""/>
+      <w:lvlJc w:val="left"/>
+      <w:pPr>
+        <w:ind w:left="5040" w:hanging="360"/>
+      </w:pPr>
+      <w:rPr>
+        <w:rFonts w:ascii="Wingdings" w:hAnsi="Wingdings" w:hint="default"/>
+      </w:rPr>
+    </w:lvl>
+    <w:lvl w:ilvl="6" w:tplc="08090001" w:tentative="1">
+      <w:start w:val="1"/>
+      <w:numFmt w:val="bullet"/>
+      <w:lvlText w:val=""/>
+      <w:lvlJc w:val="left"/>
+      <w:pPr>
+        <w:ind w:left="5760" w:hanging="360"/>
+      </w:pPr>
+      <w:rPr>
+        <w:rFonts w:ascii="Symbol" w:hAnsi="Symbol" w:hint="default"/>
+      </w:rPr>
+    </w:lvl>
+    <w:lvl w:ilvl="7" w:tplc="08090003" w:tentative="1">
+      <w:start w:val="1"/>
+      <w:numFmt w:val="bullet"/>
+      <w:lvlText w:val="o"/>
+      <w:lvlJc w:val="left"/>
+      <w:pPr>
+        <w:ind w:left="6480" w:hanging="360"/>
+      </w:pPr>
+      <w:rPr>
+        <w:rFonts w:ascii="Courier New" w:hAnsi="Courier New" w:cs="Courier New" w:hint="default"/>
+      </w:rPr>
+    </w:lvl>
+    <w:lvl w:ilvl="8" w:tplc="08090005" w:tentative="1">
+      <w:start w:val="1"/>
+      <w:numFmt w:val="bullet"/>
+      <w:lvlText w:val=""/>
+      <w:lvlJc w:val="left"/>
+      <w:pPr>
+        <w:ind w:left="7200" w:hanging="360"/>
+      </w:pPr>
+      <w:rPr>
+        <w:rFonts w:ascii="Wingdings" w:hAnsi="Wingdings" w:hint="default"/>
+      </w:rPr>
+    </w:lvl>
+  </w:abstractNum>
+  <w:abstractNum w:abstractNumId="5" w15:restartNumberingAfterBreak="0">
+    <w:nsid w:val="2468760A"/>
+    <w:multiLevelType w:val="hybridMultilevel"/>
+    <w:tmpl w:val="6BF4FB70"/>
+    <w:lvl w:ilvl="0" w:tplc="08090001">
+      <w:start w:val="1"/>
+      <w:numFmt w:val="bullet"/>
+      <w:lvlText w:val=""/>
+      <w:lvlJc w:val="left"/>
+      <w:pPr>
+        <w:ind w:left="720" w:hanging="360"/>
+      </w:pPr>
+      <w:rPr>
+        <w:rFonts w:ascii="Symbol" w:hAnsi="Symbol" w:hint="default"/>
+      </w:rPr>
+    </w:lvl>
+    <w:lvl w:ilvl="1" w:tplc="08090003" w:tentative="1">
+      <w:start w:val="1"/>
+      <w:numFmt w:val="bullet"/>
+      <w:lvlText w:val="o"/>
+      <w:lvlJc w:val="left"/>
+      <w:pPr>
+        <w:ind w:left="1440" w:hanging="360"/>
+      </w:pPr>
+      <w:rPr>
+        <w:rFonts w:ascii="Courier New" w:hAnsi="Courier New" w:cs="Courier New" w:hint="default"/>
+      </w:rPr>
+    </w:lvl>
+    <w:lvl w:ilvl="2" w:tplc="08090005" w:tentative="1">
+      <w:start w:val="1"/>
+      <w:numFmt w:val="bullet"/>
+      <w:lvlText w:val=""/>
+      <w:lvlJc w:val="left"/>
+      <w:pPr>
+        <w:ind w:left="2160" w:hanging="360"/>
+      </w:pPr>
+      <w:rPr>
+        <w:rFonts w:ascii="Wingdings" w:hAnsi="Wingdings" w:hint="default"/>
+      </w:rPr>
+    </w:lvl>
+    <w:lvl w:ilvl="3" w:tplc="08090001" w:tentative="1">
+      <w:start w:val="1"/>
+      <w:numFmt w:val="bullet"/>
+      <w:lvlText w:val=""/>
+      <w:lvlJc w:val="left"/>
+      <w:pPr>
+        <w:ind w:left="2880" w:hanging="360"/>
+      </w:pPr>
+      <w:rPr>
+        <w:rFonts w:ascii="Symbol" w:hAnsi="Symbol" w:hint="default"/>
+      </w:rPr>
+    </w:lvl>
+    <w:lvl w:ilvl="4" w:tplc="08090003" w:tentative="1">
+      <w:start w:val="1"/>
+      <w:numFmt w:val="bullet"/>
+      <w:lvlText w:val="o"/>
+      <w:lvlJc w:val="left"/>
+      <w:pPr>
+        <w:ind w:left="3600" w:hanging="360"/>
+      </w:pPr>
+      <w:rPr>
+        <w:rFonts w:ascii="Courier New" w:hAnsi="Courier New" w:cs="Courier New" w:hint="default"/>
+      </w:rPr>
+    </w:lvl>
+    <w:lvl w:ilvl="5" w:tplc="08090005" w:tentative="1">
+      <w:start w:val="1"/>
+      <w:numFmt w:val="bullet"/>
+      <w:lvlText w:val=""/>
+      <w:lvlJc w:val="left"/>
+      <w:pPr>
+        <w:ind w:left="4320" w:hanging="360"/>
+      </w:pPr>
+      <w:rPr>
+        <w:rFonts w:ascii="Wingdings" w:hAnsi="Wingdings" w:hint="default"/>
+      </w:rPr>
+    </w:lvl>
+    <w:lvl w:ilvl="6" w:tplc="08090001" w:tentative="1">
+      <w:start w:val="1"/>
+      <w:numFmt w:val="bullet"/>
+      <w:lvlText w:val=""/>
+      <w:lvlJc w:val="left"/>
+      <w:pPr>
+        <w:ind w:left="5040" w:hanging="360"/>
+      </w:pPr>
+      <w:rPr>
+        <w:rFonts w:ascii="Symbol" w:hAnsi="Symbol" w:hint="default"/>
+      </w:rPr>
+    </w:lvl>
+    <w:lvl w:ilvl="7" w:tplc="08090003" w:tentative="1">
+      <w:start w:val="1"/>
+      <w:numFmt w:val="bullet"/>
+      <w:lvlText w:val="o"/>
+      <w:lvlJc w:val="left"/>
+      <w:pPr>
+        <w:ind w:left="5760" w:hanging="360"/>
+      </w:pPr>
+      <w:rPr>
+        <w:rFonts w:ascii="Courier New" w:hAnsi="Courier New" w:cs="Courier New" w:hint="default"/>
+      </w:rPr>
+    </w:lvl>
+    <w:lvl w:ilvl="8" w:tplc="08090005" w:tentative="1">
+      <w:start w:val="1"/>
+      <w:numFmt w:val="bullet"/>
+      <w:lvlText w:val=""/>
+      <w:lvlJc w:val="left"/>
+      <w:pPr>
+        <w:ind w:left="6480" w:hanging="360"/>
+      </w:pPr>
+      <w:rPr>
+        <w:rFonts w:ascii="Wingdings" w:hAnsi="Wingdings" w:hint="default"/>
+      </w:rPr>
+    </w:lvl>
+  </w:abstractNum>
+  <w:abstractNum w:abstractNumId="6" w15:restartNumberingAfterBreak="0">
+    <w:nsid w:val="2D6710B6"/>
+    <w:multiLevelType w:val="hybridMultilevel"/>
+    <w:tmpl w:val="A30A20DE"/>
+    <w:lvl w:ilvl="0" w:tplc="0809000F">
+      <w:start w:val="1"/>
+      <w:numFmt w:val="decimal"/>
+      <w:lvlText w:val="%1."/>
+      <w:lvlJc w:val="left"/>
+      <w:pPr>
+        <w:ind w:left="720" w:hanging="360"/>
+      </w:pPr>
+    </w:lvl>
+    <w:lvl w:ilvl="1" w:tplc="08090019" w:tentative="1">
+      <w:start w:val="1"/>
+      <w:numFmt w:val="lowerLetter"/>
+      <w:lvlText w:val="%2."/>
+      <w:lvlJc w:val="left"/>
+      <w:pPr>
+        <w:ind w:left="1440" w:hanging="360"/>
+      </w:pPr>
+    </w:lvl>
+    <w:lvl w:ilvl="2" w:tplc="0809001B" w:tentative="1">
+      <w:start w:val="1"/>
+      <w:numFmt w:val="lowerRoman"/>
+      <w:lvlText w:val="%3."/>
+      <w:lvlJc w:val="right"/>
+      <w:pPr>
+        <w:ind w:left="2160" w:hanging="180"/>
+      </w:pPr>
+    </w:lvl>
+    <w:lvl w:ilvl="3" w:tplc="0809000F" w:tentative="1">
+      <w:start w:val="1"/>
+      <w:numFmt w:val="decimal"/>
+      <w:lvlText w:val="%4."/>
+      <w:lvlJc w:val="left"/>
+      <w:pPr>
+        <w:ind w:left="2880" w:hanging="360"/>
+      </w:pPr>
+    </w:lvl>
+    <w:lvl w:ilvl="4" w:tplc="08090019" w:tentative="1">
+      <w:start w:val="1"/>
+      <w:numFmt w:val="lowerLetter"/>
+      <w:lvlText w:val="%5."/>
+      <w:lvlJc w:val="left"/>
+      <w:pPr>
+        <w:ind w:left="3600" w:hanging="360"/>
+      </w:pPr>
+    </w:lvl>
+    <w:lvl w:ilvl="5" w:tplc="0809001B" w:tentative="1">
+      <w:start w:val="1"/>
+      <w:numFmt w:val="lowerRoman"/>
+      <w:lvlText w:val="%6."/>
+      <w:lvlJc w:val="right"/>
+      <w:pPr>
+        <w:ind w:left="4320" w:hanging="180"/>
+      </w:pPr>
+    </w:lvl>
+    <w:lvl w:ilvl="6" w:tplc="0809000F" w:tentative="1">
+      <w:start w:val="1"/>
+      <w:numFmt w:val="decimal"/>
+      <w:lvlText w:val="%7."/>
+      <w:lvlJc w:val="left"/>
+      <w:pPr>
+        <w:ind w:left="5040" w:hanging="360"/>
+      </w:pPr>
+    </w:lvl>
+    <w:lvl w:ilvl="7" w:tplc="08090019" w:tentative="1">
+      <w:start w:val="1"/>
+      <w:numFmt w:val="lowerLetter"/>
+      <w:lvlText w:val="%8."/>
+      <w:lvlJc w:val="left"/>
+      <w:pPr>
+        <w:ind w:left="5760" w:hanging="360"/>
+      </w:pPr>
+    </w:lvl>
+    <w:lvl w:ilvl="8" w:tplc="0809001B" w:tentative="1">
+      <w:start w:val="1"/>
+      <w:numFmt w:val="lowerRoman"/>
+      <w:lvlText w:val="%9."/>
+      <w:lvlJc w:val="right"/>
+      <w:pPr>
+        <w:ind w:left="6480" w:hanging="180"/>
+      </w:pPr>
+    </w:lvl>
+  </w:abstractNum>
+  <w:abstractNum w:abstractNumId="7" w15:restartNumberingAfterBreak="0">
+    <w:nsid w:val="30805DE9"/>
+    <w:multiLevelType w:val="hybridMultilevel"/>
+    <w:tmpl w:val="F4EEFDB4"/>
+    <w:lvl w:ilvl="0" w:tplc="08090001">
+      <w:start w:val="1"/>
+      <w:numFmt w:val="bullet"/>
+      <w:lvlText w:val=""/>
+      <w:lvlJc w:val="left"/>
+      <w:pPr>
+        <w:ind w:left="1800" w:hanging="360"/>
+      </w:pPr>
+      <w:rPr>
+        <w:rFonts w:ascii="Symbol" w:hAnsi="Symbol" w:hint="default"/>
+      </w:rPr>
+    </w:lvl>
+    <w:lvl w:ilvl="1" w:tplc="08090003" w:tentative="1">
+      <w:start w:val="1"/>
+      <w:numFmt w:val="bullet"/>
+      <w:lvlText w:val="o"/>
+      <w:lvlJc w:val="left"/>
+      <w:pPr>
+        <w:ind w:left="2520" w:hanging="360"/>
+      </w:pPr>
+      <w:rPr>
+        <w:rFonts w:ascii="Courier New" w:hAnsi="Courier New" w:cs="Courier New" w:hint="default"/>
+      </w:rPr>
+    </w:lvl>
+    <w:lvl w:ilvl="2" w:tplc="08090005" w:tentative="1">
+      <w:start w:val="1"/>
+      <w:numFmt w:val="bullet"/>
+      <w:lvlText w:val=""/>
+      <w:lvlJc w:val="left"/>
+      <w:pPr>
+        <w:ind w:left="3240" w:hanging="360"/>
+      </w:pPr>
+      <w:rPr>
+        <w:rFonts w:ascii="Wingdings" w:hAnsi="Wingdings" w:hint="default"/>
+      </w:rPr>
+    </w:lvl>
+    <w:lvl w:ilvl="3" w:tplc="08090001" w:tentative="1">
+      <w:start w:val="1"/>
+      <w:numFmt w:val="bullet"/>
+      <w:lvlText w:val=""/>
+      <w:lvlJc w:val="left"/>
+      <w:pPr>
+        <w:ind w:left="3960" w:hanging="360"/>
+      </w:pPr>
+      <w:rPr>
+        <w:rFonts w:ascii="Symbol" w:hAnsi="Symbol" w:hint="default"/>
+      </w:rPr>
+    </w:lvl>
+    <w:lvl w:ilvl="4" w:tplc="08090003" w:tentative="1">
+      <w:start w:val="1"/>
+      <w:numFmt w:val="bullet"/>
+      <w:lvlText w:val="o"/>
+      <w:lvlJc w:val="left"/>
+      <w:pPr>
+        <w:ind w:left="4680" w:hanging="360"/>
+      </w:pPr>
+      <w:rPr>
+        <w:rFonts w:ascii="Courier New" w:hAnsi="Courier New" w:cs="Courier New" w:hint="default"/>
+      </w:rPr>
+    </w:lvl>
+    <w:lvl w:ilvl="5" w:tplc="08090005" w:tentative="1">
+      <w:start w:val="1"/>
+      <w:numFmt w:val="bullet"/>
+      <w:lvlText w:val=""/>
+      <w:lvlJc w:val="left"/>
+      <w:pPr>
+        <w:ind w:left="5400" w:hanging="360"/>
+      </w:pPr>
+      <w:rPr>
+        <w:rFonts w:ascii="Wingdings" w:hAnsi="Wingdings" w:hint="default"/>
+      </w:rPr>
+    </w:lvl>
+    <w:lvl w:ilvl="6" w:tplc="08090001" w:tentative="1">
+      <w:start w:val="1"/>
+      <w:numFmt w:val="bullet"/>
+      <w:lvlText w:val=""/>
+      <w:lvlJc w:val="left"/>
+      <w:pPr>
+        <w:ind w:left="6120" w:hanging="360"/>
+      </w:pPr>
+      <w:rPr>
+        <w:rFonts w:ascii="Symbol" w:hAnsi="Symbol" w:hint="default"/>
+      </w:rPr>
+    </w:lvl>
+    <w:lvl w:ilvl="7" w:tplc="08090003" w:tentative="1">
+      <w:start w:val="1"/>
+      <w:numFmt w:val="bullet"/>
+      <w:lvlText w:val="o"/>
+      <w:lvlJc w:val="left"/>
+      <w:pPr>
+        <w:ind w:left="6840" w:hanging="360"/>
+      </w:pPr>
+      <w:rPr>
+        <w:rFonts w:ascii="Courier New" w:hAnsi="Courier New" w:cs="Courier New" w:hint="default"/>
+      </w:rPr>
+    </w:lvl>
+    <w:lvl w:ilvl="8" w:tplc="08090005" w:tentative="1">
+      <w:start w:val="1"/>
+      <w:numFmt w:val="bullet"/>
+      <w:lvlText w:val=""/>
+      <w:lvlJc w:val="left"/>
+      <w:pPr>
+        <w:ind w:left="7560" w:hanging="360"/>
+      </w:pPr>
+      <w:rPr>
+        <w:rFonts w:ascii="Wingdings" w:hAnsi="Wingdings" w:hint="default"/>
+      </w:rPr>
+    </w:lvl>
+  </w:abstractNum>
+  <w:abstractNum w:abstractNumId="8" w15:restartNumberingAfterBreak="0">
     <w:nsid w:val="339B7934"/>
     <w:multiLevelType w:val="hybridMultilevel"/>
     <w:tmpl w:val="2C5AF78C"/>
@@ -531,14 +1774,728 @@
       </w:rPr>
     </w:lvl>
   </w:abstractNum>
+  <w:abstractNum w:abstractNumId="9" w15:restartNumberingAfterBreak="0">
+    <w:nsid w:val="3C6B17B7"/>
+    <w:multiLevelType w:val="hybridMultilevel"/>
+    <w:tmpl w:val="F328D0E8"/>
+    <w:lvl w:ilvl="0" w:tplc="08090001">
+      <w:start w:val="1"/>
+      <w:numFmt w:val="bullet"/>
+      <w:lvlText w:val=""/>
+      <w:lvlJc w:val="left"/>
+      <w:pPr>
+        <w:ind w:left="1440" w:hanging="360"/>
+      </w:pPr>
+      <w:rPr>
+        <w:rFonts w:ascii="Symbol" w:hAnsi="Symbol" w:hint="default"/>
+      </w:rPr>
+    </w:lvl>
+    <w:lvl w:ilvl="1" w:tplc="08090003" w:tentative="1">
+      <w:start w:val="1"/>
+      <w:numFmt w:val="bullet"/>
+      <w:lvlText w:val="o"/>
+      <w:lvlJc w:val="left"/>
+      <w:pPr>
+        <w:ind w:left="2160" w:hanging="360"/>
+      </w:pPr>
+      <w:rPr>
+        <w:rFonts w:ascii="Courier New" w:hAnsi="Courier New" w:cs="Courier New" w:hint="default"/>
+      </w:rPr>
+    </w:lvl>
+    <w:lvl w:ilvl="2" w:tplc="08090005" w:tentative="1">
+      <w:start w:val="1"/>
+      <w:numFmt w:val="bullet"/>
+      <w:lvlText w:val=""/>
+      <w:lvlJc w:val="left"/>
+      <w:pPr>
+        <w:ind w:left="2880" w:hanging="360"/>
+      </w:pPr>
+      <w:rPr>
+        <w:rFonts w:ascii="Wingdings" w:hAnsi="Wingdings" w:hint="default"/>
+      </w:rPr>
+    </w:lvl>
+    <w:lvl w:ilvl="3" w:tplc="08090001" w:tentative="1">
+      <w:start w:val="1"/>
+      <w:numFmt w:val="bullet"/>
+      <w:lvlText w:val=""/>
+      <w:lvlJc w:val="left"/>
+      <w:pPr>
+        <w:ind w:left="3600" w:hanging="360"/>
+      </w:pPr>
+      <w:rPr>
+        <w:rFonts w:ascii="Symbol" w:hAnsi="Symbol" w:hint="default"/>
+      </w:rPr>
+    </w:lvl>
+    <w:lvl w:ilvl="4" w:tplc="08090003" w:tentative="1">
+      <w:start w:val="1"/>
+      <w:numFmt w:val="bullet"/>
+      <w:lvlText w:val="o"/>
+      <w:lvlJc w:val="left"/>
+      <w:pPr>
+        <w:ind w:left="4320" w:hanging="360"/>
+      </w:pPr>
+      <w:rPr>
+        <w:rFonts w:ascii="Courier New" w:hAnsi="Courier New" w:cs="Courier New" w:hint="default"/>
+      </w:rPr>
+    </w:lvl>
+    <w:lvl w:ilvl="5" w:tplc="08090005" w:tentative="1">
+      <w:start w:val="1"/>
+      <w:numFmt w:val="bullet"/>
+      <w:lvlText w:val=""/>
+      <w:lvlJc w:val="left"/>
+      <w:pPr>
+        <w:ind w:left="5040" w:hanging="360"/>
+      </w:pPr>
+      <w:rPr>
+        <w:rFonts w:ascii="Wingdings" w:hAnsi="Wingdings" w:hint="default"/>
+      </w:rPr>
+    </w:lvl>
+    <w:lvl w:ilvl="6" w:tplc="08090001" w:tentative="1">
+      <w:start w:val="1"/>
+      <w:numFmt w:val="bullet"/>
+      <w:lvlText w:val=""/>
+      <w:lvlJc w:val="left"/>
+      <w:pPr>
+        <w:ind w:left="5760" w:hanging="360"/>
+      </w:pPr>
+      <w:rPr>
+        <w:rFonts w:ascii="Symbol" w:hAnsi="Symbol" w:hint="default"/>
+      </w:rPr>
+    </w:lvl>
+    <w:lvl w:ilvl="7" w:tplc="08090003" w:tentative="1">
+      <w:start w:val="1"/>
+      <w:numFmt w:val="bullet"/>
+      <w:lvlText w:val="o"/>
+      <w:lvlJc w:val="left"/>
+      <w:pPr>
+        <w:ind w:left="6480" w:hanging="360"/>
+      </w:pPr>
+      <w:rPr>
+        <w:rFonts w:ascii="Courier New" w:hAnsi="Courier New" w:cs="Courier New" w:hint="default"/>
+      </w:rPr>
+    </w:lvl>
+    <w:lvl w:ilvl="8" w:tplc="08090005" w:tentative="1">
+      <w:start w:val="1"/>
+      <w:numFmt w:val="bullet"/>
+      <w:lvlText w:val=""/>
+      <w:lvlJc w:val="left"/>
+      <w:pPr>
+        <w:ind w:left="7200" w:hanging="360"/>
+      </w:pPr>
+      <w:rPr>
+        <w:rFonts w:ascii="Wingdings" w:hAnsi="Wingdings" w:hint="default"/>
+      </w:rPr>
+    </w:lvl>
+  </w:abstractNum>
+  <w:abstractNum w:abstractNumId="10" w15:restartNumberingAfterBreak="0">
+    <w:nsid w:val="53721694"/>
+    <w:multiLevelType w:val="hybridMultilevel"/>
+    <w:tmpl w:val="A7E0B4EC"/>
+    <w:lvl w:ilvl="0" w:tplc="08090001">
+      <w:start w:val="1"/>
+      <w:numFmt w:val="bullet"/>
+      <w:lvlText w:val=""/>
+      <w:lvlJc w:val="left"/>
+      <w:pPr>
+        <w:ind w:left="1080" w:hanging="360"/>
+      </w:pPr>
+      <w:rPr>
+        <w:rFonts w:ascii="Symbol" w:hAnsi="Symbol" w:hint="default"/>
+      </w:rPr>
+    </w:lvl>
+    <w:lvl w:ilvl="1" w:tplc="08090003" w:tentative="1">
+      <w:start w:val="1"/>
+      <w:numFmt w:val="bullet"/>
+      <w:lvlText w:val="o"/>
+      <w:lvlJc w:val="left"/>
+      <w:pPr>
+        <w:ind w:left="1800" w:hanging="360"/>
+      </w:pPr>
+      <w:rPr>
+        <w:rFonts w:ascii="Courier New" w:hAnsi="Courier New" w:cs="Courier New" w:hint="default"/>
+      </w:rPr>
+    </w:lvl>
+    <w:lvl w:ilvl="2" w:tplc="08090005" w:tentative="1">
+      <w:start w:val="1"/>
+      <w:numFmt w:val="bullet"/>
+      <w:lvlText w:val=""/>
+      <w:lvlJc w:val="left"/>
+      <w:pPr>
+        <w:ind w:left="2520" w:hanging="360"/>
+      </w:pPr>
+      <w:rPr>
+        <w:rFonts w:ascii="Wingdings" w:hAnsi="Wingdings" w:hint="default"/>
+      </w:rPr>
+    </w:lvl>
+    <w:lvl w:ilvl="3" w:tplc="08090001" w:tentative="1">
+      <w:start w:val="1"/>
+      <w:numFmt w:val="bullet"/>
+      <w:lvlText w:val=""/>
+      <w:lvlJc w:val="left"/>
+      <w:pPr>
+        <w:ind w:left="3240" w:hanging="360"/>
+      </w:pPr>
+      <w:rPr>
+        <w:rFonts w:ascii="Symbol" w:hAnsi="Symbol" w:hint="default"/>
+      </w:rPr>
+    </w:lvl>
+    <w:lvl w:ilvl="4" w:tplc="08090003" w:tentative="1">
+      <w:start w:val="1"/>
+      <w:numFmt w:val="bullet"/>
+      <w:lvlText w:val="o"/>
+      <w:lvlJc w:val="left"/>
+      <w:pPr>
+        <w:ind w:left="3960" w:hanging="360"/>
+      </w:pPr>
+      <w:rPr>
+        <w:rFonts w:ascii="Courier New" w:hAnsi="Courier New" w:cs="Courier New" w:hint="default"/>
+      </w:rPr>
+    </w:lvl>
+    <w:lvl w:ilvl="5" w:tplc="08090005" w:tentative="1">
+      <w:start w:val="1"/>
+      <w:numFmt w:val="bullet"/>
+      <w:lvlText w:val=""/>
+      <w:lvlJc w:val="left"/>
+      <w:pPr>
+        <w:ind w:left="4680" w:hanging="360"/>
+      </w:pPr>
+      <w:rPr>
+        <w:rFonts w:ascii="Wingdings" w:hAnsi="Wingdings" w:hint="default"/>
+      </w:rPr>
+    </w:lvl>
+    <w:lvl w:ilvl="6" w:tplc="08090001" w:tentative="1">
+      <w:start w:val="1"/>
+      <w:numFmt w:val="bullet"/>
+      <w:lvlText w:val=""/>
+      <w:lvlJc w:val="left"/>
+      <w:pPr>
+        <w:ind w:left="5400" w:hanging="360"/>
+      </w:pPr>
+      <w:rPr>
+        <w:rFonts w:ascii="Symbol" w:hAnsi="Symbol" w:hint="default"/>
+      </w:rPr>
+    </w:lvl>
+    <w:lvl w:ilvl="7" w:tplc="08090003" w:tentative="1">
+      <w:start w:val="1"/>
+      <w:numFmt w:val="bullet"/>
+      <w:lvlText w:val="o"/>
+      <w:lvlJc w:val="left"/>
+      <w:pPr>
+        <w:ind w:left="6120" w:hanging="360"/>
+      </w:pPr>
+      <w:rPr>
+        <w:rFonts w:ascii="Courier New" w:hAnsi="Courier New" w:cs="Courier New" w:hint="default"/>
+      </w:rPr>
+    </w:lvl>
+    <w:lvl w:ilvl="8" w:tplc="08090005" w:tentative="1">
+      <w:start w:val="1"/>
+      <w:numFmt w:val="bullet"/>
+      <w:lvlText w:val=""/>
+      <w:lvlJc w:val="left"/>
+      <w:pPr>
+        <w:ind w:left="6840" w:hanging="360"/>
+      </w:pPr>
+      <w:rPr>
+        <w:rFonts w:ascii="Wingdings" w:hAnsi="Wingdings" w:hint="default"/>
+      </w:rPr>
+    </w:lvl>
+  </w:abstractNum>
+  <w:abstractNum w:abstractNumId="11" w15:restartNumberingAfterBreak="0">
+    <w:nsid w:val="57116DA4"/>
+    <w:multiLevelType w:val="hybridMultilevel"/>
+    <w:tmpl w:val="FEF0C47A"/>
+    <w:lvl w:ilvl="0" w:tplc="08090001">
+      <w:start w:val="1"/>
+      <w:numFmt w:val="bullet"/>
+      <w:lvlText w:val=""/>
+      <w:lvlJc w:val="left"/>
+      <w:pPr>
+        <w:ind w:left="720" w:hanging="360"/>
+      </w:pPr>
+      <w:rPr>
+        <w:rFonts w:ascii="Symbol" w:hAnsi="Symbol" w:hint="default"/>
+      </w:rPr>
+    </w:lvl>
+    <w:lvl w:ilvl="1" w:tplc="08090003" w:tentative="1">
+      <w:start w:val="1"/>
+      <w:numFmt w:val="bullet"/>
+      <w:lvlText w:val="o"/>
+      <w:lvlJc w:val="left"/>
+      <w:pPr>
+        <w:ind w:left="1440" w:hanging="360"/>
+      </w:pPr>
+      <w:rPr>
+        <w:rFonts w:ascii="Courier New" w:hAnsi="Courier New" w:cs="Courier New" w:hint="default"/>
+      </w:rPr>
+    </w:lvl>
+    <w:lvl w:ilvl="2" w:tplc="08090005" w:tentative="1">
+      <w:start w:val="1"/>
+      <w:numFmt w:val="bullet"/>
+      <w:lvlText w:val=""/>
+      <w:lvlJc w:val="left"/>
+      <w:pPr>
+        <w:ind w:left="2160" w:hanging="360"/>
+      </w:pPr>
+      <w:rPr>
+        <w:rFonts w:ascii="Wingdings" w:hAnsi="Wingdings" w:hint="default"/>
+      </w:rPr>
+    </w:lvl>
+    <w:lvl w:ilvl="3" w:tplc="08090001" w:tentative="1">
+      <w:start w:val="1"/>
+      <w:numFmt w:val="bullet"/>
+      <w:lvlText w:val=""/>
+      <w:lvlJc w:val="left"/>
+      <w:pPr>
+        <w:ind w:left="2880" w:hanging="360"/>
+      </w:pPr>
+      <w:rPr>
+        <w:rFonts w:ascii="Symbol" w:hAnsi="Symbol" w:hint="default"/>
+      </w:rPr>
+    </w:lvl>
+    <w:lvl w:ilvl="4" w:tplc="08090003" w:tentative="1">
+      <w:start w:val="1"/>
+      <w:numFmt w:val="bullet"/>
+      <w:lvlText w:val="o"/>
+      <w:lvlJc w:val="left"/>
+      <w:pPr>
+        <w:ind w:left="3600" w:hanging="360"/>
+      </w:pPr>
+      <w:rPr>
+        <w:rFonts w:ascii="Courier New" w:hAnsi="Courier New" w:cs="Courier New" w:hint="default"/>
+      </w:rPr>
+    </w:lvl>
+    <w:lvl w:ilvl="5" w:tplc="08090005" w:tentative="1">
+      <w:start w:val="1"/>
+      <w:numFmt w:val="bullet"/>
+      <w:lvlText w:val=""/>
+      <w:lvlJc w:val="left"/>
+      <w:pPr>
+        <w:ind w:left="4320" w:hanging="360"/>
+      </w:pPr>
+      <w:rPr>
+        <w:rFonts w:ascii="Wingdings" w:hAnsi="Wingdings" w:hint="default"/>
+      </w:rPr>
+    </w:lvl>
+    <w:lvl w:ilvl="6" w:tplc="08090001" w:tentative="1">
+      <w:start w:val="1"/>
+      <w:numFmt w:val="bullet"/>
+      <w:lvlText w:val=""/>
+      <w:lvlJc w:val="left"/>
+      <w:pPr>
+        <w:ind w:left="5040" w:hanging="360"/>
+      </w:pPr>
+      <w:rPr>
+        <w:rFonts w:ascii="Symbol" w:hAnsi="Symbol" w:hint="default"/>
+      </w:rPr>
+    </w:lvl>
+    <w:lvl w:ilvl="7" w:tplc="08090003" w:tentative="1">
+      <w:start w:val="1"/>
+      <w:numFmt w:val="bullet"/>
+      <w:lvlText w:val="o"/>
+      <w:lvlJc w:val="left"/>
+      <w:pPr>
+        <w:ind w:left="5760" w:hanging="360"/>
+      </w:pPr>
+      <w:rPr>
+        <w:rFonts w:ascii="Courier New" w:hAnsi="Courier New" w:cs="Courier New" w:hint="default"/>
+      </w:rPr>
+    </w:lvl>
+    <w:lvl w:ilvl="8" w:tplc="08090005" w:tentative="1">
+      <w:start w:val="1"/>
+      <w:numFmt w:val="bullet"/>
+      <w:lvlText w:val=""/>
+      <w:lvlJc w:val="left"/>
+      <w:pPr>
+        <w:ind w:left="6480" w:hanging="360"/>
+      </w:pPr>
+      <w:rPr>
+        <w:rFonts w:ascii="Wingdings" w:hAnsi="Wingdings" w:hint="default"/>
+      </w:rPr>
+    </w:lvl>
+  </w:abstractNum>
+  <w:abstractNum w:abstractNumId="12" w15:restartNumberingAfterBreak="0">
+    <w:nsid w:val="5E1F1E33"/>
+    <w:multiLevelType w:val="hybridMultilevel"/>
+    <w:tmpl w:val="F2DEAFF2"/>
+    <w:lvl w:ilvl="0" w:tplc="08090001">
+      <w:start w:val="1"/>
+      <w:numFmt w:val="bullet"/>
+      <w:lvlText w:val=""/>
+      <w:lvlJc w:val="left"/>
+      <w:pPr>
+        <w:ind w:left="1080" w:hanging="360"/>
+      </w:pPr>
+      <w:rPr>
+        <w:rFonts w:ascii="Symbol" w:hAnsi="Symbol" w:hint="default"/>
+      </w:rPr>
+    </w:lvl>
+    <w:lvl w:ilvl="1" w:tplc="08090003" w:tentative="1">
+      <w:start w:val="1"/>
+      <w:numFmt w:val="bullet"/>
+      <w:lvlText w:val="o"/>
+      <w:lvlJc w:val="left"/>
+      <w:pPr>
+        <w:ind w:left="1800" w:hanging="360"/>
+      </w:pPr>
+      <w:rPr>
+        <w:rFonts w:ascii="Courier New" w:hAnsi="Courier New" w:cs="Courier New" w:hint="default"/>
+      </w:rPr>
+    </w:lvl>
+    <w:lvl w:ilvl="2" w:tplc="08090005" w:tentative="1">
+      <w:start w:val="1"/>
+      <w:numFmt w:val="bullet"/>
+      <w:lvlText w:val=""/>
+      <w:lvlJc w:val="left"/>
+      <w:pPr>
+        <w:ind w:left="2520" w:hanging="360"/>
+      </w:pPr>
+      <w:rPr>
+        <w:rFonts w:ascii="Wingdings" w:hAnsi="Wingdings" w:hint="default"/>
+      </w:rPr>
+    </w:lvl>
+    <w:lvl w:ilvl="3" w:tplc="08090001" w:tentative="1">
+      <w:start w:val="1"/>
+      <w:numFmt w:val="bullet"/>
+      <w:lvlText w:val=""/>
+      <w:lvlJc w:val="left"/>
+      <w:pPr>
+        <w:ind w:left="3240" w:hanging="360"/>
+      </w:pPr>
+      <w:rPr>
+        <w:rFonts w:ascii="Symbol" w:hAnsi="Symbol" w:hint="default"/>
+      </w:rPr>
+    </w:lvl>
+    <w:lvl w:ilvl="4" w:tplc="08090003" w:tentative="1">
+      <w:start w:val="1"/>
+      <w:numFmt w:val="bullet"/>
+      <w:lvlText w:val="o"/>
+      <w:lvlJc w:val="left"/>
+      <w:pPr>
+        <w:ind w:left="3960" w:hanging="360"/>
+      </w:pPr>
+      <w:rPr>
+        <w:rFonts w:ascii="Courier New" w:hAnsi="Courier New" w:cs="Courier New" w:hint="default"/>
+      </w:rPr>
+    </w:lvl>
+    <w:lvl w:ilvl="5" w:tplc="08090005" w:tentative="1">
+      <w:start w:val="1"/>
+      <w:numFmt w:val="bullet"/>
+      <w:lvlText w:val=""/>
+      <w:lvlJc w:val="left"/>
+      <w:pPr>
+        <w:ind w:left="4680" w:hanging="360"/>
+      </w:pPr>
+      <w:rPr>
+        <w:rFonts w:ascii="Wingdings" w:hAnsi="Wingdings" w:hint="default"/>
+      </w:rPr>
+    </w:lvl>
+    <w:lvl w:ilvl="6" w:tplc="08090001" w:tentative="1">
+      <w:start w:val="1"/>
+      <w:numFmt w:val="bullet"/>
+      <w:lvlText w:val=""/>
+      <w:lvlJc w:val="left"/>
+      <w:pPr>
+        <w:ind w:left="5400" w:hanging="360"/>
+      </w:pPr>
+      <w:rPr>
+        <w:rFonts w:ascii="Symbol" w:hAnsi="Symbol" w:hint="default"/>
+      </w:rPr>
+    </w:lvl>
+    <w:lvl w:ilvl="7" w:tplc="08090003" w:tentative="1">
+      <w:start w:val="1"/>
+      <w:numFmt w:val="bullet"/>
+      <w:lvlText w:val="o"/>
+      <w:lvlJc w:val="left"/>
+      <w:pPr>
+        <w:ind w:left="6120" w:hanging="360"/>
+      </w:pPr>
+      <w:rPr>
+        <w:rFonts w:ascii="Courier New" w:hAnsi="Courier New" w:cs="Courier New" w:hint="default"/>
+      </w:rPr>
+    </w:lvl>
+    <w:lvl w:ilvl="8" w:tplc="08090005" w:tentative="1">
+      <w:start w:val="1"/>
+      <w:numFmt w:val="bullet"/>
+      <w:lvlText w:val=""/>
+      <w:lvlJc w:val="left"/>
+      <w:pPr>
+        <w:ind w:left="6840" w:hanging="360"/>
+      </w:pPr>
+      <w:rPr>
+        <w:rFonts w:ascii="Wingdings" w:hAnsi="Wingdings" w:hint="default"/>
+      </w:rPr>
+    </w:lvl>
+  </w:abstractNum>
+  <w:abstractNum w:abstractNumId="13" w15:restartNumberingAfterBreak="0">
+    <w:nsid w:val="64112BC3"/>
+    <w:multiLevelType w:val="hybridMultilevel"/>
+    <w:tmpl w:val="0350938E"/>
+    <w:lvl w:ilvl="0" w:tplc="08090001">
+      <w:start w:val="1"/>
+      <w:numFmt w:val="bullet"/>
+      <w:lvlText w:val=""/>
+      <w:lvlJc w:val="left"/>
+      <w:pPr>
+        <w:ind w:left="1440" w:hanging="360"/>
+      </w:pPr>
+      <w:rPr>
+        <w:rFonts w:ascii="Symbol" w:hAnsi="Symbol" w:hint="default"/>
+      </w:rPr>
+    </w:lvl>
+    <w:lvl w:ilvl="1" w:tplc="08090003" w:tentative="1">
+      <w:start w:val="1"/>
+      <w:numFmt w:val="bullet"/>
+      <w:lvlText w:val="o"/>
+      <w:lvlJc w:val="left"/>
+      <w:pPr>
+        <w:ind w:left="2160" w:hanging="360"/>
+      </w:pPr>
+      <w:rPr>
+        <w:rFonts w:ascii="Courier New" w:hAnsi="Courier New" w:cs="Courier New" w:hint="default"/>
+      </w:rPr>
+    </w:lvl>
+    <w:lvl w:ilvl="2" w:tplc="08090005" w:tentative="1">
+      <w:start w:val="1"/>
+      <w:numFmt w:val="bullet"/>
+      <w:lvlText w:val=""/>
+      <w:lvlJc w:val="left"/>
+      <w:pPr>
+        <w:ind w:left="2880" w:hanging="360"/>
+      </w:pPr>
+      <w:rPr>
+        <w:rFonts w:ascii="Wingdings" w:hAnsi="Wingdings" w:hint="default"/>
+      </w:rPr>
+    </w:lvl>
+    <w:lvl w:ilvl="3" w:tplc="08090001" w:tentative="1">
+      <w:start w:val="1"/>
+      <w:numFmt w:val="bullet"/>
+      <w:lvlText w:val=""/>
+      <w:lvlJc w:val="left"/>
+      <w:pPr>
+        <w:ind w:left="3600" w:hanging="360"/>
+      </w:pPr>
+      <w:rPr>
+        <w:rFonts w:ascii="Symbol" w:hAnsi="Symbol" w:hint="default"/>
+      </w:rPr>
+    </w:lvl>
+    <w:lvl w:ilvl="4" w:tplc="08090003" w:tentative="1">
+      <w:start w:val="1"/>
+      <w:numFmt w:val="bullet"/>
+      <w:lvlText w:val="o"/>
+      <w:lvlJc w:val="left"/>
+      <w:pPr>
+        <w:ind w:left="4320" w:hanging="360"/>
+      </w:pPr>
+      <w:rPr>
+        <w:rFonts w:ascii="Courier New" w:hAnsi="Courier New" w:cs="Courier New" w:hint="default"/>
+      </w:rPr>
+    </w:lvl>
+    <w:lvl w:ilvl="5" w:tplc="08090005" w:tentative="1">
+      <w:start w:val="1"/>
+      <w:numFmt w:val="bullet"/>
+      <w:lvlText w:val=""/>
+      <w:lvlJc w:val="left"/>
+      <w:pPr>
+        <w:ind w:left="5040" w:hanging="360"/>
+      </w:pPr>
+      <w:rPr>
+        <w:rFonts w:ascii="Wingdings" w:hAnsi="Wingdings" w:hint="default"/>
+      </w:rPr>
+    </w:lvl>
+    <w:lvl w:ilvl="6" w:tplc="08090001" w:tentative="1">
+      <w:start w:val="1"/>
+      <w:numFmt w:val="bullet"/>
+      <w:lvlText w:val=""/>
+      <w:lvlJc w:val="left"/>
+      <w:pPr>
+        <w:ind w:left="5760" w:hanging="360"/>
+      </w:pPr>
+      <w:rPr>
+        <w:rFonts w:ascii="Symbol" w:hAnsi="Symbol" w:hint="default"/>
+      </w:rPr>
+    </w:lvl>
+    <w:lvl w:ilvl="7" w:tplc="08090003" w:tentative="1">
+      <w:start w:val="1"/>
+      <w:numFmt w:val="bullet"/>
+      <w:lvlText w:val="o"/>
+      <w:lvlJc w:val="left"/>
+      <w:pPr>
+        <w:ind w:left="6480" w:hanging="360"/>
+      </w:pPr>
+      <w:rPr>
+        <w:rFonts w:ascii="Courier New" w:hAnsi="Courier New" w:cs="Courier New" w:hint="default"/>
+      </w:rPr>
+    </w:lvl>
+    <w:lvl w:ilvl="8" w:tplc="08090005" w:tentative="1">
+      <w:start w:val="1"/>
+      <w:numFmt w:val="bullet"/>
+      <w:lvlText w:val=""/>
+      <w:lvlJc w:val="left"/>
+      <w:pPr>
+        <w:ind w:left="7200" w:hanging="360"/>
+      </w:pPr>
+      <w:rPr>
+        <w:rFonts w:ascii="Wingdings" w:hAnsi="Wingdings" w:hint="default"/>
+      </w:rPr>
+    </w:lvl>
+  </w:abstractNum>
+  <w:abstractNum w:abstractNumId="14" w15:restartNumberingAfterBreak="0">
+    <w:nsid w:val="73CE70D6"/>
+    <w:multiLevelType w:val="hybridMultilevel"/>
+    <w:tmpl w:val="147AD3C0"/>
+    <w:lvl w:ilvl="0" w:tplc="08090001">
+      <w:start w:val="1"/>
+      <w:numFmt w:val="bullet"/>
+      <w:lvlText w:val=""/>
+      <w:lvlJc w:val="left"/>
+      <w:pPr>
+        <w:ind w:left="1080" w:hanging="360"/>
+      </w:pPr>
+      <w:rPr>
+        <w:rFonts w:ascii="Symbol" w:hAnsi="Symbol" w:hint="default"/>
+      </w:rPr>
+    </w:lvl>
+    <w:lvl w:ilvl="1" w:tplc="08090003" w:tentative="1">
+      <w:start w:val="1"/>
+      <w:numFmt w:val="bullet"/>
+      <w:lvlText w:val="o"/>
+      <w:lvlJc w:val="left"/>
+      <w:pPr>
+        <w:ind w:left="1800" w:hanging="360"/>
+      </w:pPr>
+      <w:rPr>
+        <w:rFonts w:ascii="Courier New" w:hAnsi="Courier New" w:cs="Courier New" w:hint="default"/>
+      </w:rPr>
+    </w:lvl>
+    <w:lvl w:ilvl="2" w:tplc="08090005" w:tentative="1">
+      <w:start w:val="1"/>
+      <w:numFmt w:val="bullet"/>
+      <w:lvlText w:val=""/>
+      <w:lvlJc w:val="left"/>
+      <w:pPr>
+        <w:ind w:left="2520" w:hanging="360"/>
+      </w:pPr>
+      <w:rPr>
+        <w:rFonts w:ascii="Wingdings" w:hAnsi="Wingdings" w:hint="default"/>
+      </w:rPr>
+    </w:lvl>
+    <w:lvl w:ilvl="3" w:tplc="08090001" w:tentative="1">
+      <w:start w:val="1"/>
+      <w:numFmt w:val="bullet"/>
+      <w:lvlText w:val=""/>
+      <w:lvlJc w:val="left"/>
+      <w:pPr>
+        <w:ind w:left="3240" w:hanging="360"/>
+      </w:pPr>
+      <w:rPr>
+        <w:rFonts w:ascii="Symbol" w:hAnsi="Symbol" w:hint="default"/>
+      </w:rPr>
+    </w:lvl>
+    <w:lvl w:ilvl="4" w:tplc="08090003" w:tentative="1">
+      <w:start w:val="1"/>
+      <w:numFmt w:val="bullet"/>
+      <w:lvlText w:val="o"/>
+      <w:lvlJc w:val="left"/>
+      <w:pPr>
+        <w:ind w:left="3960" w:hanging="360"/>
+      </w:pPr>
+      <w:rPr>
+        <w:rFonts w:ascii="Courier New" w:hAnsi="Courier New" w:cs="Courier New" w:hint="default"/>
+      </w:rPr>
+    </w:lvl>
+    <w:lvl w:ilvl="5" w:tplc="08090005" w:tentative="1">
+      <w:start w:val="1"/>
+      <w:numFmt w:val="bullet"/>
+      <w:lvlText w:val=""/>
+      <w:lvlJc w:val="left"/>
+      <w:pPr>
+        <w:ind w:left="4680" w:hanging="360"/>
+      </w:pPr>
+      <w:rPr>
+        <w:rFonts w:ascii="Wingdings" w:hAnsi="Wingdings" w:hint="default"/>
+      </w:rPr>
+    </w:lvl>
+    <w:lvl w:ilvl="6" w:tplc="08090001" w:tentative="1">
+      <w:start w:val="1"/>
+      <w:numFmt w:val="bullet"/>
+      <w:lvlText w:val=""/>
+      <w:lvlJc w:val="left"/>
+      <w:pPr>
+        <w:ind w:left="5400" w:hanging="360"/>
+      </w:pPr>
+      <w:rPr>
+        <w:rFonts w:ascii="Symbol" w:hAnsi="Symbol" w:hint="default"/>
+      </w:rPr>
+    </w:lvl>
+    <w:lvl w:ilvl="7" w:tplc="08090003" w:tentative="1">
+      <w:start w:val="1"/>
+      <w:numFmt w:val="bullet"/>
+      <w:lvlText w:val="o"/>
+      <w:lvlJc w:val="left"/>
+      <w:pPr>
+        <w:ind w:left="6120" w:hanging="360"/>
+      </w:pPr>
+      <w:rPr>
+        <w:rFonts w:ascii="Courier New" w:hAnsi="Courier New" w:cs="Courier New" w:hint="default"/>
+      </w:rPr>
+    </w:lvl>
+    <w:lvl w:ilvl="8" w:tplc="08090005" w:tentative="1">
+      <w:start w:val="1"/>
+      <w:numFmt w:val="bullet"/>
+      <w:lvlText w:val=""/>
+      <w:lvlJc w:val="left"/>
+      <w:pPr>
+        <w:ind w:left="6840" w:hanging="360"/>
+      </w:pPr>
+      <w:rPr>
+        <w:rFonts w:ascii="Wingdings" w:hAnsi="Wingdings" w:hint="default"/>
+      </w:rPr>
+    </w:lvl>
+  </w:abstractNum>
   <w:num w:numId="1">
-    <w:abstractNumId w:val="1"/>
+    <w:abstractNumId w:val="3"/>
   </w:num>
   <w:num w:numId="2">
-    <w:abstractNumId w:val="2"/>
+    <w:abstractNumId w:val="8"/>
   </w:num>
   <w:num w:numId="3">
     <w:abstractNumId w:val="0"/>
+  </w:num>
+  <w:num w:numId="4">
+    <w:abstractNumId w:val="6"/>
+  </w:num>
+  <w:num w:numId="5">
+    <w:abstractNumId w:val="5"/>
+  </w:num>
+  <w:num w:numId="6">
+    <w:abstractNumId w:val="13"/>
+  </w:num>
+  <w:num w:numId="7">
+    <w:abstractNumId w:val="7"/>
+  </w:num>
+  <w:num w:numId="8">
+    <w:abstractNumId w:val="9"/>
+  </w:num>
+  <w:num w:numId="9">
+    <w:abstractNumId w:val="1"/>
+  </w:num>
+  <w:num w:numId="10">
+    <w:abstractNumId w:val="14"/>
+  </w:num>
+  <w:num w:numId="11">
+    <w:abstractNumId w:val="2"/>
+  </w:num>
+  <w:num w:numId="12">
+    <w:abstractNumId w:val="12"/>
+  </w:num>
+  <w:num w:numId="13">
+    <w:abstractNumId w:val="4"/>
+  </w:num>
+  <w:num w:numId="14">
+    <w:abstractNumId w:val="10"/>
+  </w:num>
+  <w:num w:numId="15">
+    <w:abstractNumId w:val="11"/>
   </w:num>
 </w:numbering>
 </file>
@@ -976,7 +2933,7 @@
     <w:uiPriority w:val="9"/>
     <w:unhideWhenUsed/>
     <w:qFormat/>
-    <w:rsid w:val="00122BAA"/>
+    <w:rsid w:val="0073460F"/>
     <w:pPr>
       <w:keepNext/>
       <w:keepLines/>
@@ -985,6 +2942,7 @@
     </w:pPr>
     <w:rPr>
       <w:rFonts w:eastAsiaTheme="majorEastAsia" w:cstheme="majorBidi"/>
+      <w:b/>
       <w:i/>
       <w:color w:val="1F4E79" w:themeColor="accent1" w:themeShade="80"/>
       <w:sz w:val="26"/>
@@ -1010,10 +2968,53 @@
       <w:szCs w:val="26"/>
     </w:rPr>
   </w:style>
+  <w:style w:type="paragraph" w:styleId="Heading4">
+    <w:name w:val="heading 4"/>
+    <w:basedOn w:val="Normal"/>
+    <w:next w:val="Normal"/>
+    <w:link w:val="Heading4Char"/>
+    <w:uiPriority w:val="9"/>
+    <w:unhideWhenUsed/>
+    <w:qFormat/>
+    <w:rsid w:val="0073460F"/>
+    <w:pPr>
+      <w:keepNext/>
+      <w:keepLines/>
+      <w:spacing w:before="40"/>
+      <w:ind w:firstLine="360"/>
+      <w:outlineLvl w:val="3"/>
+    </w:pPr>
+    <w:rPr>
+      <w:rFonts w:eastAsiaTheme="majorEastAsia" w:cstheme="majorBidi"/>
+      <w:b/>
+      <w:i/>
+      <w:iCs/>
+      <w:color w:val="1F4E79" w:themeColor="accent1" w:themeShade="80"/>
+    </w:rPr>
+  </w:style>
+  <w:style w:type="paragraph" w:styleId="Heading5">
+    <w:name w:val="heading 5"/>
+    <w:basedOn w:val="Normal"/>
+    <w:next w:val="Normal"/>
+    <w:link w:val="Heading5Char"/>
+    <w:uiPriority w:val="9"/>
+    <w:unhideWhenUsed/>
+    <w:qFormat/>
+    <w:rsid w:val="00FC13FC"/>
+    <w:pPr>
+      <w:keepNext/>
+      <w:keepLines/>
+      <w:spacing w:before="40"/>
+      <w:outlineLvl w:val="4"/>
+    </w:pPr>
+    <w:rPr>
+      <w:rFonts w:asciiTheme="majorHAnsi" w:eastAsiaTheme="majorEastAsia" w:hAnsiTheme="majorHAnsi" w:cstheme="majorBidi"/>
+      <w:color w:val="2E74B5" w:themeColor="accent1" w:themeShade="BF"/>
+    </w:rPr>
+  </w:style>
   <w:style w:type="character" w:default="1" w:styleId="DefaultParagraphFont">
     <w:name w:val="Default Paragraph Font"/>
     <w:uiPriority w:val="1"/>
-    <w:semiHidden/>
     <w:unhideWhenUsed/>
   </w:style>
   <w:style w:type="table" w:default="1" w:styleId="TableNormal">
@@ -1103,13 +3104,63 @@
     <w:basedOn w:val="DefaultParagraphFont"/>
     <w:link w:val="Heading2"/>
     <w:uiPriority w:val="9"/>
-    <w:rsid w:val="00122BAA"/>
+    <w:rsid w:val="0073460F"/>
     <w:rPr>
       <w:rFonts w:ascii="Verdana" w:eastAsiaTheme="majorEastAsia" w:hAnsi="Verdana" w:cstheme="majorBidi"/>
+      <w:b/>
       <w:i/>
       <w:color w:val="1F4E79" w:themeColor="accent1" w:themeShade="80"/>
       <w:sz w:val="26"/>
       <w:szCs w:val="26"/>
+    </w:rPr>
+  </w:style>
+  <w:style w:type="paragraph" w:styleId="ListParagraph">
+    <w:name w:val="List Paragraph"/>
+    <w:basedOn w:val="Normal"/>
+    <w:uiPriority w:val="34"/>
+    <w:qFormat/>
+    <w:rsid w:val="00F25B45"/>
+    <w:pPr>
+      <w:ind w:left="720"/>
+      <w:contextualSpacing/>
+    </w:pPr>
+  </w:style>
+  <w:style w:type="character" w:customStyle="1" w:styleId="Heading4Char">
+    <w:name w:val="Heading 4 Char"/>
+    <w:basedOn w:val="DefaultParagraphFont"/>
+    <w:link w:val="Heading4"/>
+    <w:uiPriority w:val="9"/>
+    <w:rsid w:val="0073460F"/>
+    <w:rPr>
+      <w:rFonts w:ascii="Verdana" w:eastAsiaTheme="majorEastAsia" w:hAnsi="Verdana" w:cstheme="majorBidi"/>
+      <w:b/>
+      <w:i/>
+      <w:iCs/>
+      <w:color w:val="1F4E79" w:themeColor="accent1" w:themeShade="80"/>
+      <w:sz w:val="20"/>
+    </w:rPr>
+  </w:style>
+  <w:style w:type="character" w:customStyle="1" w:styleId="Heading5Char">
+    <w:name w:val="Heading 5 Char"/>
+    <w:basedOn w:val="DefaultParagraphFont"/>
+    <w:link w:val="Heading5"/>
+    <w:uiPriority w:val="9"/>
+    <w:rsid w:val="00FC13FC"/>
+    <w:rPr>
+      <w:rFonts w:asciiTheme="majorHAnsi" w:eastAsiaTheme="majorEastAsia" w:hAnsiTheme="majorHAnsi" w:cstheme="majorBidi"/>
+      <w:color w:val="2E74B5" w:themeColor="accent1" w:themeShade="BF"/>
+      <w:sz w:val="20"/>
+    </w:rPr>
+  </w:style>
+  <w:style w:type="character" w:styleId="Hyperlink">
+    <w:name w:val="Hyperlink"/>
+    <w:basedOn w:val="DefaultParagraphFont"/>
+    <w:uiPriority w:val="99"/>
+    <w:unhideWhenUsed/>
+    <w:rsid w:val="00F055B0"/>
+    <w:rPr>
+      <w:color w:val="0563C1" w:themeColor="hyperlink"/>
+      <w:u w:val="single"/>
     </w:rPr>
   </w:style>
 </w:styles>

</xml_diff>

<commit_message>
Moar refinements to existing paragraphs :3
</commit_message>
<xml_diff>
--- a/Paper 2/Pitch/Pitch.docx
+++ b/Paper 2/Pitch/Pitch.docx
@@ -17,6 +17,7 @@
         <w:jc w:val="left"/>
         <w:tblInd w:w="0" w:type="dxa"/>
         <w:tblBorders>
+          <w:top w:val="single" w:sz="4" w:space="0" w:color="00000A"/>
           <w:bottom w:val="single" w:sz="4" w:space="0" w:color="00000A"/>
           <w:insideH w:val="single" w:sz="4" w:space="0" w:color="00000A"/>
         </w:tblBorders>
@@ -39,6 +40,7 @@
           <w:tcPr>
             <w:tcW w:w="9464" w:type="dxa"/>
             <w:tcBorders>
+              <w:top w:val="single" w:sz="4" w:space="0" w:color="00000A"/>
               <w:bottom w:val="single" w:sz="4" w:space="0" w:color="00000A"/>
               <w:insideH w:val="single" w:sz="4" w:space="0" w:color="00000A"/>
             </w:tcBorders>
@@ -48,6 +50,10 @@
             <w:pPr>
               <w:pStyle w:val="Heading1"/>
               <w:keepNext w:val="true"/>
+              <w:numPr>
+                <w:ilvl w:val="0"/>
+                <w:numId w:val="0"/>
+              </w:numPr>
               <w:spacing w:before="240" w:after="120"/>
               <w:outlineLvl w:val="0"/>
               <w:rPr>
@@ -162,29 +168,83 @@
     <w:p>
       <w:pPr>
         <w:pStyle w:val="ListParagraph"/>
-        <w:numPr>
-          <w:ilvl w:val="0"/>
-          <w:numId w:val="2"/>
-        </w:numPr>
-        <w:rPr/>
-      </w:pPr>
-      <w:r>
-        <w:rPr/>
-        <w:t>Comparative analysis of 2 or more inference mechanisms, utilised to solve the “Car Park Puzzle” and their efficiency and comparison to one another.</w:t>
-      </w:r>
-    </w:p>
-    <w:p>
-      <w:pPr>
-        <w:pStyle w:val="ListParagraph"/>
-        <w:numPr>
-          <w:ilvl w:val="0"/>
-          <w:numId w:val="2"/>
-        </w:numPr>
-        <w:rPr/>
-      </w:pPr>
-      <w:r>
-        <w:rPr/>
-        <w:t>Determine fastest approach to solve the “Car Park Puzzle”.</w:t>
+        <w:rPr/>
+      </w:pPr>
+      <w:r>
+        <w:rPr/>
+        <w:t>A c</w:t>
+      </w:r>
+      <w:r>
+        <w:rPr/>
+        <w:t xml:space="preserve">omparative analysis of </w:t>
+      </w:r>
+      <w:r>
+        <w:rPr/>
+        <w:t>two</w:t>
+      </w:r>
+      <w:r>
+        <w:rPr/>
+        <w:t xml:space="preserve"> or more inference mechanisms, </w:t>
+      </w:r>
+      <w:r>
+        <w:rPr/>
+        <w:t>which are</w:t>
+      </w:r>
+      <w:r>
+        <w:rPr/>
+        <w:t xml:space="preserve"> utilised to solve </w:t>
+      </w:r>
+      <w:r>
+        <w:rPr/>
+        <w:t xml:space="preserve">a </w:t>
+      </w:r>
+      <w:r>
+        <w:rPr/>
+        <w:t xml:space="preserve">“Car Park” </w:t>
+      </w:r>
+      <w:r>
+        <w:rPr/>
+        <w:t>puzzle, noting</w:t>
+      </w:r>
+      <w:r>
+        <w:rPr/>
+        <w:t xml:space="preserve"> their efficienc</w:t>
+      </w:r>
+      <w:r>
+        <w:rPr/>
+        <w:t>ies and shortcomings</w:t>
+      </w:r>
+      <w:r>
+        <w:rPr/>
+        <w:t xml:space="preserve"> </w:t>
+      </w:r>
+      <w:r>
+        <w:rPr/>
+        <w:t>as well as</w:t>
+      </w:r>
+      <w:r>
+        <w:rPr/>
+        <w:t xml:space="preserve"> compari</w:t>
+      </w:r>
+      <w:r>
+        <w:rPr/>
+        <w:t>ng</w:t>
+      </w:r>
+      <w:r>
+        <w:rPr/>
+        <w:t xml:space="preserve"> </w:t>
+      </w:r>
+      <w:r>
+        <w:rPr/>
+        <w:t>the results of the application of each algorithm to a variety of puzzles, within a wide range of sizes and complexities</w:t>
+      </w:r>
+      <w:r>
+        <w:rPr/>
+        <w:t xml:space="preserve">. </w:t>
+      </w:r>
+      <w:r>
+        <w:rPr/>
+        <w:t>From the aforementioned comparison, it may be possible to determine the ideal algorithm of the two for the puzzle format.</w:t>
       </w:r>
     </w:p>
     <w:p>
@@ -221,7 +281,7 @@
         <w:pStyle w:val="ListParagraph"/>
         <w:numPr>
           <w:ilvl w:val="0"/>
-          <w:numId w:val="3"/>
+          <w:numId w:val="2"/>
         </w:numPr>
         <w:rPr/>
       </w:pPr>
@@ -243,7 +303,7 @@
         <w:pStyle w:val="ListParagraph"/>
         <w:numPr>
           <w:ilvl w:val="0"/>
-          <w:numId w:val="3"/>
+          <w:numId w:val="2"/>
         </w:numPr>
         <w:rPr/>
       </w:pPr>
@@ -270,21 +330,13 @@
         <w:pStyle w:val="ListParagraph"/>
         <w:numPr>
           <w:ilvl w:val="0"/>
-          <w:numId w:val="3"/>
+          <w:numId w:val="2"/>
         </w:numPr>
         <w:rPr/>
       </w:pPr>
       <w:r>
         <w:rPr/>
-        <w:t xml:space="preserve">Additional standard Breadth-first and Depth-first search algorithms, time </w:t>
-      </w:r>
-      <w:r>
-        <w:rPr/>
-        <w:t>permitting</w:t>
-      </w:r>
-      <w:r>
-        <w:rPr/>
-        <w:t>, to support further analysis.</w:t>
+        <w:t>Additional standard Breadth-first and Depth-first search algorithms, time permitting, to support further analysis.</w:t>
       </w:r>
     </w:p>
     <w:p>
@@ -340,21 +392,184 @@
         <w:pStyle w:val="ListParagraph"/>
         <w:numPr>
           <w:ilvl w:val="0"/>
-          <w:numId w:val="4"/>
+          <w:numId w:val="3"/>
         </w:numPr>
         <w:rPr/>
       </w:pPr>
       <w:r>
         <w:rPr/>
-        <w:t xml:space="preserve">Time taken to </w:t>
-      </w:r>
-      <w:r>
-        <w:rPr/>
-        <w:t>find a solution that leads to the goal state</w:t>
-      </w:r>
-      <w:r>
-        <w:rPr/>
-        <w:t>.</w:t>
+        <w:t>Time taken to find a solution that leads to the goal state.</w:t>
+      </w:r>
+    </w:p>
+    <w:p>
+      <w:pPr>
+        <w:pStyle w:val="ListParagraph"/>
+        <w:numPr>
+          <w:ilvl w:val="0"/>
+          <w:numId w:val="3"/>
+        </w:numPr>
+        <w:rPr/>
+      </w:pPr>
+      <w:r>
+        <w:rPr/>
+        <w:t>Steps involved in solution found (Efficiency).</w:t>
+      </w:r>
+    </w:p>
+    <w:p>
+      <w:pPr>
+        <w:pStyle w:val="ListParagraph"/>
+        <w:numPr>
+          <w:ilvl w:val="0"/>
+          <w:numId w:val="3"/>
+        </w:numPr>
+        <w:rPr/>
+      </w:pPr>
+      <w:r>
+        <w:rPr/>
+        <w:t>Possible RAM usage for each mechanism (Time permitting).</w:t>
+      </w:r>
+    </w:p>
+    <w:p>
+      <w:pPr>
+        <w:pStyle w:val="Normal"/>
+        <w:rPr/>
+      </w:pPr>
+      <w:r>
+        <w:rPr/>
+      </w:r>
+    </w:p>
+    <w:p>
+      <w:pPr>
+        <w:pStyle w:val="Heading3"/>
+        <w:rPr/>
+      </w:pPr>
+      <w:r>
+        <w:rPr>
+          <w:lang w:val="en-GB"/>
+        </w:rPr>
+        <w:t>Experimental Brief</w:t>
+      </w:r>
+    </w:p>
+    <w:p>
+      <w:pPr>
+        <w:pStyle w:val="Normal"/>
+        <w:rPr/>
+      </w:pPr>
+      <w:r>
+        <w:rPr>
+          <w:lang w:val="en-GB"/>
+        </w:rPr>
+        <w:t xml:space="preserve">The experiment consists of a slider type puzzle with the theme of a crowded car park, from which a vehicle must exit. However, the crowded nature of the car park has led to several other vehicles blocking the exit. These vehicles most be moved out of the way to allow the player vehicle to leave, but they are in turn obstructed themselves. Thus, the player must rearrange the car park with </w:t>
+      </w:r>
+      <w:r>
+        <w:rPr>
+          <w:lang w:val="en-GB"/>
+        </w:rPr>
+        <w:t>a number of</w:t>
+      </w:r>
+      <w:r>
+        <w:rPr>
+          <w:lang w:val="en-GB"/>
+        </w:rPr>
+        <w:t xml:space="preserve"> constraints in mind in order to leave.</w:t>
+      </w:r>
+    </w:p>
+    <w:p>
+      <w:pPr>
+        <w:pStyle w:val="Normal"/>
+        <w:rPr>
+          <w:lang w:val="en-GB"/>
+        </w:rPr>
+      </w:pPr>
+      <w:r>
+        <w:rPr/>
+      </w:r>
+    </w:p>
+    <w:p>
+      <w:pPr>
+        <w:pStyle w:val="Heading4"/>
+        <w:rPr/>
+      </w:pPr>
+      <w:r>
+        <w:rPr/>
+        <w:t>Netlogo:</w:t>
+      </w:r>
+    </w:p>
+    <w:p>
+      <w:pPr>
+        <w:pStyle w:val="ListParagraph"/>
+        <w:numPr>
+          <w:ilvl w:val="0"/>
+          <w:numId w:val="5"/>
+        </w:numPr>
+        <w:rPr/>
+      </w:pPr>
+      <w:r>
+        <w:rPr/>
+        <w:t>Rendering the puzzle board and its pieces in a manner that makes the position and direction of each car clear.</w:t>
+      </w:r>
+    </w:p>
+    <w:p>
+      <w:pPr>
+        <w:pStyle w:val="ListParagraph"/>
+        <w:numPr>
+          <w:ilvl w:val="0"/>
+          <w:numId w:val="5"/>
+        </w:numPr>
+        <w:rPr/>
+      </w:pPr>
+      <w:r>
+        <w:rPr/>
+        <w:t>Representing the various states that will be reached via each inference mechanism.</w:t>
+      </w:r>
+    </w:p>
+    <w:p>
+      <w:pPr>
+        <w:pStyle w:val="ListParagraph"/>
+        <w:numPr>
+          <w:ilvl w:val="0"/>
+          <w:numId w:val="5"/>
+        </w:numPr>
+        <w:rPr/>
+      </w:pPr>
+      <w:r>
+        <w:rPr/>
+        <w:t xml:space="preserve">Receipt of metrics </w:t>
+      </w:r>
+      <w:r>
+        <w:rPr/>
+        <w:t>recorded</w:t>
+      </w:r>
+      <w:r>
+        <w:rPr/>
+        <w:t xml:space="preserve"> by the Clojure code, and display</w:t>
+      </w:r>
+      <w:r>
+        <w:rPr/>
+        <w:t>ed</w:t>
+      </w:r>
+      <w:r>
+        <w:rPr/>
+        <w:t xml:space="preserve"> to the user, as well as output via BehaviorSpace that can then be passed into graphs for clear representation.</w:t>
+      </w:r>
+    </w:p>
+    <w:p>
+      <w:pPr>
+        <w:pStyle w:val="Normal"/>
+        <w:rPr/>
+      </w:pPr>
+      <w:r>
+        <w:rPr/>
+      </w:r>
+    </w:p>
+    <w:p>
+      <w:pPr>
+        <w:pStyle w:val="Heading4"/>
+        <w:rPr/>
+      </w:pPr>
+      <w:r>
+        <w:rPr/>
+        <w:t>Clojure:</w:t>
       </w:r>
     </w:p>
     <w:p>
@@ -368,7 +583,21 @@
       </w:pPr>
       <w:r>
         <w:rPr/>
-        <w:t>Steps involved in solution found (Efficiency).</w:t>
+        <w:t>Obtain the world state from the NetLogo model and store it in a format that can be easily modified.</w:t>
+      </w:r>
+    </w:p>
+    <w:p>
+      <w:pPr>
+        <w:pStyle w:val="ListParagraph"/>
+        <w:numPr>
+          <w:ilvl w:val="1"/>
+          <w:numId w:val="4"/>
+        </w:numPr>
+        <w:rPr/>
+      </w:pPr>
+      <w:r>
+        <w:rPr/>
+        <w:t>Example data format: ((isa 2 car) (colour 2 yellow) (x 2 (3 4)) (y 2 (6)))</w:t>
       </w:r>
     </w:p>
     <w:p>
@@ -382,16 +611,63 @@
       </w:pPr>
       <w:r>
         <w:rPr/>
-        <w:t>Possible RAM usage for each mechanism (Time permitting).</w:t>
-      </w:r>
-    </w:p>
-    <w:p>
-      <w:pPr>
-        <w:pStyle w:val="Normal"/>
-        <w:rPr/>
-      </w:pPr>
-      <w:r>
-        <w:rPr/>
+        <w:t>Define the rules of the puzzle</w:t>
+      </w:r>
+    </w:p>
+    <w:p>
+      <w:pPr>
+        <w:pStyle w:val="ListParagraph"/>
+        <w:numPr>
+          <w:ilvl w:val="1"/>
+          <w:numId w:val="4"/>
+        </w:numPr>
+        <w:rPr/>
+      </w:pPr>
+      <w:r>
+        <w:rPr/>
+        <w:t>Horizontal vehicles can only move left or right.</w:t>
+      </w:r>
+    </w:p>
+    <w:p>
+      <w:pPr>
+        <w:pStyle w:val="ListParagraph"/>
+        <w:numPr>
+          <w:ilvl w:val="1"/>
+          <w:numId w:val="4"/>
+        </w:numPr>
+        <w:rPr/>
+      </w:pPr>
+      <w:r>
+        <w:rPr/>
+        <w:t>Vertical vehicles can only move up or down.</w:t>
+      </w:r>
+    </w:p>
+    <w:p>
+      <w:pPr>
+        <w:pStyle w:val="ListParagraph"/>
+        <w:numPr>
+          <w:ilvl w:val="1"/>
+          <w:numId w:val="4"/>
+        </w:numPr>
+        <w:rPr/>
+      </w:pPr>
+      <w:r>
+        <w:rPr/>
+        <w:t>Vehicles cannot pass through one another.</w:t>
+      </w:r>
+    </w:p>
+    <w:p>
+      <w:pPr>
+        <w:pStyle w:val="ListParagraph"/>
+        <w:numPr>
+          <w:ilvl w:val="0"/>
+          <w:numId w:val="4"/>
+        </w:numPr>
+        <w:rPr/>
+      </w:pPr>
+      <w:r>
+        <w:rPr/>
+        <w:t>Record and return available metrics from the process of calculating a solution.</w:t>
       </w:r>
     </w:p>
     <w:p>
@@ -405,7 +681,140 @@
         <w:rPr>
           <w:lang w:val="en-GB"/>
         </w:rPr>
-        <w:t>Experimental Brief</w:t>
+        <w:t>Key features of experimental scenario</w:t>
+      </w:r>
+    </w:p>
+    <w:p>
+      <w:pPr>
+        <w:pStyle w:val="ListParagraph"/>
+        <w:numPr>
+          <w:ilvl w:val="0"/>
+          <w:numId w:val="4"/>
+        </w:numPr>
+        <w:rPr/>
+      </w:pPr>
+      <w:r>
+        <w:rPr/>
+        <w:t>The player vehicle has to leave via the exit.</w:t>
+      </w:r>
+    </w:p>
+    <w:p>
+      <w:pPr>
+        <w:pStyle w:val="ListParagraph"/>
+        <w:numPr>
+          <w:ilvl w:val="1"/>
+          <w:numId w:val="4"/>
+        </w:numPr>
+        <w:rPr/>
+      </w:pPr>
+      <w:r>
+        <w:rPr/>
+        <w:t>On</w:t>
+      </w:r>
+      <w:r>
+        <w:rPr/>
+        <w:t>ly</w:t>
+      </w:r>
+      <w:r>
+        <w:rPr/>
+        <w:t xml:space="preserve"> one such exit exists.</w:t>
+      </w:r>
+    </w:p>
+    <w:p>
+      <w:pPr>
+        <w:pStyle w:val="ListParagraph"/>
+        <w:numPr>
+          <w:ilvl w:val="0"/>
+          <w:numId w:val="4"/>
+        </w:numPr>
+        <w:rPr/>
+      </w:pPr>
+      <w:r>
+        <w:rPr/>
+        <w:t>Vehicles will face one of the four cardinal directions on the board.</w:t>
+      </w:r>
+    </w:p>
+    <w:p>
+      <w:pPr>
+        <w:pStyle w:val="ListParagraph"/>
+        <w:numPr>
+          <w:ilvl w:val="1"/>
+          <w:numId w:val="4"/>
+        </w:numPr>
+        <w:rPr/>
+      </w:pPr>
+      <w:r>
+        <w:rPr/>
+        <w:t>However, these vehicles remain locked in their given orientation. They can only move back and forth, and never sideways. In addition, the vehicles can never turn.</w:t>
+      </w:r>
+    </w:p>
+    <w:p>
+      <w:pPr>
+        <w:pStyle w:val="ListParagraph"/>
+        <w:numPr>
+          <w:ilvl w:val="1"/>
+          <w:numId w:val="4"/>
+        </w:numPr>
+        <w:rPr/>
+      </w:pPr>
+      <w:r>
+        <w:rPr/>
+        <w:t>Vehicles also obstruct one another – no vehicle may pass through another like a ghost – further restricting each vehicle’s range of movement at any one time.</w:t>
+      </w:r>
+    </w:p>
+    <w:p>
+      <w:pPr>
+        <w:pStyle w:val="ListParagraph"/>
+        <w:numPr>
+          <w:ilvl w:val="1"/>
+          <w:numId w:val="4"/>
+        </w:numPr>
+        <w:rPr/>
+      </w:pPr>
+      <w:r>
+        <w:rPr/>
+        <w:t>As such, the player vehicle will always line up with and face the exit.</w:t>
+      </w:r>
+    </w:p>
+    <w:p>
+      <w:pPr>
+        <w:pStyle w:val="ListParagraph"/>
+        <w:numPr>
+          <w:ilvl w:val="0"/>
+          <w:numId w:val="4"/>
+        </w:numPr>
+        <w:rPr/>
+      </w:pPr>
+      <w:r>
+        <w:rPr/>
+        <w:t xml:space="preserve">Vehicles can vary by length, based on the board’s grid, </w:t>
+      </w:r>
+      <w:r>
+        <w:rPr/>
+        <w:t>to a minimum of 2 grid squares</w:t>
+      </w:r>
+      <w:r>
+        <w:rPr/>
+        <w:t>, but not width (which remains at a size of 1 grid square).</w:t>
+      </w:r>
+    </w:p>
+    <w:p>
+      <w:pPr>
+        <w:pStyle w:val="ListParagraph"/>
+        <w:ind w:left="1080" w:hanging="0"/>
+        <w:rPr/>
+      </w:pPr>
+      <w:r>
+        <w:rPr/>
+      </w:r>
+    </w:p>
+    <w:p>
+      <w:pPr>
+        <w:pStyle w:val="Normal"/>
+        <w:rPr/>
+      </w:pPr>
+      <w:r>
+        <w:rPr/>
       </w:r>
     </w:p>
     <w:p>
@@ -415,7 +824,84 @@
       </w:pPr>
       <w:r>
         <w:rPr/>
-        <w:t>Netlogo:</w:t>
+        <w:tab/>
+        <w:t>Extending the problem:</w:t>
+      </w:r>
+    </w:p>
+    <w:p>
+      <w:pPr>
+        <w:pStyle w:val="ListParagraph"/>
+        <w:numPr>
+          <w:ilvl w:val="0"/>
+          <w:numId w:val="4"/>
+        </w:numPr>
+        <w:rPr/>
+      </w:pPr>
+      <w:r>
+        <w:rPr/>
+        <w:t>Most implementations of this puzzle begin with a board with no static obstacles. However, the introduction of such obstacles could potentially be implemented.</w:t>
+      </w:r>
+    </w:p>
+    <w:p>
+      <w:pPr>
+        <w:pStyle w:val="ListParagraph"/>
+        <w:numPr>
+          <w:ilvl w:val="0"/>
+          <w:numId w:val="4"/>
+        </w:numPr>
+        <w:rPr/>
+      </w:pPr>
+      <w:r>
+        <w:rPr/>
+        <w:t>Variable board sizes can also be considered, as a means to testing each algorithm against larger and smaller boards and comparing the results.</w:t>
+      </w:r>
+    </w:p>
+    <w:p>
+      <w:pPr>
+        <w:pStyle w:val="ListParagraph"/>
+        <w:numPr>
+          <w:ilvl w:val="0"/>
+          <w:numId w:val="4"/>
+        </w:numPr>
+        <w:rPr/>
+      </w:pPr>
+      <w:r>
+        <w:rPr/>
+        <w:t>Variation of car layouts within a specific sized board, which not only includes new positions but also variation in vehicle density, can also be considered.</w:t>
+      </w:r>
+    </w:p>
+    <w:p>
+      <w:pPr>
+        <w:pStyle w:val="ListParagraph"/>
+        <w:ind w:left="1080" w:hanging="0"/>
+        <w:rPr/>
+      </w:pPr>
+      <w:r>
+        <w:rPr/>
+      </w:r>
+    </w:p>
+    <w:p>
+      <w:pPr>
+        <w:pStyle w:val="Heading3"/>
+        <w:rPr>
+          <w:lang w:val="en-GB"/>
+        </w:rPr>
+      </w:pPr>
+      <w:r>
+        <w:rPr>
+          <w:lang w:val="en-GB"/>
+        </w:rPr>
+        <w:t>Inference Mechanisms</w:t>
+      </w:r>
+    </w:p>
+    <w:p>
+      <w:pPr>
+        <w:pStyle w:val="Normal"/>
+        <w:rPr/>
+      </w:pPr>
+      <w:r>
+        <w:rPr/>
+        <w:t>LOOK AT THIS AS A GROUP</w:t>
       </w:r>
     </w:p>
     <w:p>
@@ -429,7 +915,7 @@
       </w:pPr>
       <w:r>
         <w:rPr/>
-        <w:t>Rendering the puzzle board and its pieces in a manner that makes the position and direction of each car clear.</w:t>
+        <w:t>Create operators for the planner.</w:t>
       </w:r>
     </w:p>
     <w:p>
@@ -443,49 +929,19 @@
       </w:pPr>
       <w:r>
         <w:rPr/>
-        <w:t xml:space="preserve">Representing the various states that will be </w:t>
-      </w:r>
-      <w:r>
-        <w:rPr/>
-        <w:t>reached</w:t>
-      </w:r>
-      <w:r>
-        <w:rPr/>
-        <w:t xml:space="preserve"> </w:t>
-      </w:r>
-      <w:r>
-        <w:rPr/>
-        <w:t>via</w:t>
-      </w:r>
-      <w:r>
-        <w:rPr/>
-        <w:t xml:space="preserve"> each inference mechanism.</w:t>
-      </w:r>
-    </w:p>
-    <w:p>
-      <w:pPr>
-        <w:pStyle w:val="ListParagraph"/>
-        <w:numPr>
-          <w:ilvl w:val="0"/>
-          <w:numId w:val="6"/>
-        </w:numPr>
-        <w:rPr/>
-      </w:pPr>
-      <w:r>
-        <w:rPr/>
-        <w:t>Receipt</w:t>
-      </w:r>
-      <w:r>
-        <w:rPr/>
-        <w:t xml:space="preserve"> of </w:t>
-      </w:r>
-      <w:r>
-        <w:rPr/>
-        <w:t>metrics taken by the Clojure code, and display to the user, as well as output via BehaviorSpace that can then be passed into graphs for clear representation</w:t>
-      </w:r>
-      <w:r>
-        <w:rPr/>
-        <w:t>.</w:t>
+        <w:t>Create tuples which describe our world states.</w:t>
+      </w:r>
+    </w:p>
+    <w:p>
+      <w:pPr>
+        <w:pStyle w:val="ListParagraph"/>
+        <w:rPr/>
+      </w:pPr>
+      <w:bookmarkStart w:id="0" w:name="_GoBack"/>
+      <w:bookmarkStart w:id="1" w:name="_GoBack"/>
+      <w:bookmarkEnd w:id="1"/>
+      <w:r>
+        <w:rPr/>
       </w:r>
     </w:p>
     <w:p>
@@ -495,100 +951,7 @@
       </w:pPr>
       <w:r>
         <w:rPr/>
-      </w:r>
-    </w:p>
-    <w:p>
-      <w:pPr>
-        <w:pStyle w:val="Heading4"/>
-        <w:rPr/>
-      </w:pPr>
-      <w:r>
-        <w:rPr/>
-        <w:t>Clojure:</w:t>
-      </w:r>
-    </w:p>
-    <w:p>
-      <w:pPr>
-        <w:pStyle w:val="ListParagraph"/>
-        <w:numPr>
-          <w:ilvl w:val="0"/>
-          <w:numId w:val="5"/>
-        </w:numPr>
-        <w:rPr/>
-      </w:pPr>
-      <w:r>
-        <w:rPr/>
-        <w:t>Obtain the world state from the NetLogo model and store it in a format that can be easily modified.</w:t>
-      </w:r>
-    </w:p>
-    <w:p>
-      <w:pPr>
-        <w:pStyle w:val="ListParagraph"/>
-        <w:numPr>
-          <w:ilvl w:val="1"/>
-          <w:numId w:val="5"/>
-        </w:numPr>
-        <w:rPr/>
-      </w:pPr>
-      <w:r>
-        <w:rPr/>
-        <w:t>Example data format: ((isa 2 car) (colour 2 yellow) (x 2 (3 4)) (y 2 (6)))</w:t>
-      </w:r>
-    </w:p>
-    <w:p>
-      <w:pPr>
-        <w:pStyle w:val="ListParagraph"/>
-        <w:numPr>
-          <w:ilvl w:val="0"/>
-          <w:numId w:val="5"/>
-        </w:numPr>
-        <w:rPr/>
-      </w:pPr>
-      <w:r>
-        <w:rPr/>
-        <w:t>Define the rules of the puzzle</w:t>
-      </w:r>
-    </w:p>
-    <w:p>
-      <w:pPr>
-        <w:pStyle w:val="ListParagraph"/>
-        <w:numPr>
-          <w:ilvl w:val="1"/>
-          <w:numId w:val="5"/>
-        </w:numPr>
-        <w:rPr/>
-      </w:pPr>
-      <w:r>
-        <w:rPr/>
-        <w:t>Horizontal vehicles can only move left or right.</w:t>
-      </w:r>
-    </w:p>
-    <w:p>
-      <w:pPr>
-        <w:pStyle w:val="ListParagraph"/>
-        <w:numPr>
-          <w:ilvl w:val="1"/>
-          <w:numId w:val="5"/>
-        </w:numPr>
-        <w:rPr/>
-      </w:pPr>
-      <w:r>
-        <w:rPr/>
-        <w:t>Vertical vehicles can only move up or down.</w:t>
-      </w:r>
-    </w:p>
-    <w:p>
-      <w:pPr>
-        <w:pStyle w:val="ListParagraph"/>
-        <w:numPr>
-          <w:ilvl w:val="1"/>
-          <w:numId w:val="5"/>
-        </w:numPr>
-        <w:rPr/>
-      </w:pPr>
-      <w:r>
-        <w:rPr/>
-        <w:t>Vehicles cannot pass through one another.</w:t>
+        <w:t>Describe briefly how each algorithm will be used.</w:t>
       </w:r>
     </w:p>
     <w:p>
@@ -602,30 +965,7 @@
         <w:rPr>
           <w:lang w:val="en-GB"/>
         </w:rPr>
-        <w:t>Key features of experimental scenario</w:t>
-      </w:r>
-    </w:p>
-    <w:p>
-      <w:pPr>
-        <w:pStyle w:val="Normal"/>
-        <w:rPr/>
-      </w:pPr>
-      <w:r>
-        <w:rPr/>
-        <w:t xml:space="preserve">The experiment consists of a slider type puzzle </w:t>
-      </w:r>
-      <w:r>
-        <w:rPr/>
-        <w:t>with the theme of a crowded car park, from which a vehicle must exit. However, the crowded nature of the car park has led to several other vehicles blocking the exit. These vehicles most be moved out of the way to allow the player vehicle to leave, but they are in turn obstructed themselves. Thus, the player must rearrange the car park with the following constraints in mind in order to leave.</w:t>
-      </w:r>
-    </w:p>
-    <w:p>
-      <w:pPr>
-        <w:pStyle w:val="Normal"/>
-        <w:rPr/>
-      </w:pPr>
-      <w:r>
-        <w:rPr/>
+        <w:t>Workload</w:t>
       </w:r>
     </w:p>
     <w:p>
@@ -633,31 +973,13 @@
         <w:pStyle w:val="ListParagraph"/>
         <w:numPr>
           <w:ilvl w:val="0"/>
-          <w:numId w:val="5"/>
+          <w:numId w:val="4"/>
         </w:numPr>
         <w:rPr/>
       </w:pPr>
       <w:r>
         <w:rPr/>
-        <w:t>The player</w:t>
-      </w:r>
-      <w:r>
-        <w:rPr/>
-        <w:t xml:space="preserve"> vehicle has to leave via the exit.</w:t>
-      </w:r>
-    </w:p>
-    <w:p>
-      <w:pPr>
-        <w:pStyle w:val="ListParagraph"/>
-        <w:numPr>
-          <w:ilvl w:val="1"/>
-          <w:numId w:val="5"/>
-        </w:numPr>
-        <w:rPr/>
-      </w:pPr>
-      <w:r>
-        <w:rPr/>
-        <w:t>One one such exit exists.</w:t>
+        <w:t>Building the NetLogo representation of the world.</w:t>
       </w:r>
     </w:p>
     <w:p>
@@ -665,55 +987,13 @@
         <w:pStyle w:val="ListParagraph"/>
         <w:numPr>
           <w:ilvl w:val="0"/>
-          <w:numId w:val="5"/>
+          <w:numId w:val="4"/>
         </w:numPr>
         <w:rPr/>
       </w:pPr>
       <w:r>
         <w:rPr/>
-        <w:t>Vehicles will face one of the four cardinal directions on the board.</w:t>
-      </w:r>
-    </w:p>
-    <w:p>
-      <w:pPr>
-        <w:pStyle w:val="ListParagraph"/>
-        <w:numPr>
-          <w:ilvl w:val="1"/>
-          <w:numId w:val="5"/>
-        </w:numPr>
-        <w:rPr/>
-      </w:pPr>
-      <w:r>
-        <w:rPr/>
-        <w:t>However, these vehicles remain locked in their given orientation. They can only move back and forth, and never sideways. In addition, the vehicles can never turn.</w:t>
-      </w:r>
-    </w:p>
-    <w:p>
-      <w:pPr>
-        <w:pStyle w:val="ListParagraph"/>
-        <w:numPr>
-          <w:ilvl w:val="1"/>
-          <w:numId w:val="5"/>
-        </w:numPr>
-        <w:rPr/>
-      </w:pPr>
-      <w:r>
-        <w:rPr/>
-        <w:t>Vehicles also obstruct one another – no vehicle may pass through another like a ghost – further restricting each vehicle’s range of movement at any one time.</w:t>
-      </w:r>
-    </w:p>
-    <w:p>
-      <w:pPr>
-        <w:pStyle w:val="ListParagraph"/>
-        <w:numPr>
-          <w:ilvl w:val="1"/>
-          <w:numId w:val="5"/>
-        </w:numPr>
-        <w:rPr/>
-      </w:pPr>
-      <w:r>
-        <w:rPr/>
-        <w:t>As such, the player vehicle will always line up with and face the exit.</w:t>
+        <w:t>Write Paper.</w:t>
       </w:r>
     </w:p>
     <w:p>
@@ -721,43 +1001,13 @@
         <w:pStyle w:val="ListParagraph"/>
         <w:numPr>
           <w:ilvl w:val="0"/>
-          <w:numId w:val="5"/>
+          <w:numId w:val="4"/>
         </w:numPr>
         <w:rPr/>
       </w:pPr>
       <w:r>
         <w:rPr/>
-        <w:t>Vehicles can vary by length, based on the board’s grid, but not width (which remains at a size of 1 grid square).</w:t>
-      </w:r>
-    </w:p>
-    <w:p>
-      <w:pPr>
-        <w:pStyle w:val="ListParagraph"/>
-        <w:ind w:left="1080" w:hanging="0"/>
-        <w:rPr/>
-      </w:pPr>
-      <w:r>
-        <w:rPr/>
-      </w:r>
-    </w:p>
-    <w:p>
-      <w:pPr>
-        <w:pStyle w:val="Normal"/>
-        <w:rPr/>
-      </w:pPr>
-      <w:r>
-        <w:rPr/>
-      </w:r>
-    </w:p>
-    <w:p>
-      <w:pPr>
-        <w:pStyle w:val="Heading4"/>
-        <w:rPr/>
-      </w:pPr>
-      <w:r>
-        <w:rPr/>
-        <w:tab/>
-        <w:t>Extending the problem:</w:t>
+        <w:t>Gather results from the metrics for each experiment.</w:t>
       </w:r>
     </w:p>
     <w:p>
@@ -765,13 +1015,13 @@
         <w:pStyle w:val="ListParagraph"/>
         <w:numPr>
           <w:ilvl w:val="0"/>
-          <w:numId w:val="5"/>
+          <w:numId w:val="4"/>
         </w:numPr>
         <w:rPr/>
       </w:pPr>
       <w:r>
         <w:rPr/>
-        <w:t>Most implementations of this puzzle begin with a board with no static obstacles. However, the introduction of such obstacles could potentially be implemented.</w:t>
+        <w:t>Implement A* algorithm Clojure.</w:t>
       </w:r>
     </w:p>
     <w:p>
@@ -779,179 +1029,7 @@
         <w:pStyle w:val="ListParagraph"/>
         <w:numPr>
           <w:ilvl w:val="0"/>
-          <w:numId w:val="5"/>
-        </w:numPr>
-        <w:rPr/>
-      </w:pPr>
-      <w:r>
-        <w:rPr/>
-        <w:t>Variable board sizes can also be considered, as a means to testing each algorithm against larger and smaller boards and comparing the results</w:t>
-      </w:r>
-      <w:r>
-        <w:rPr/>
-        <w:t>.</w:t>
-      </w:r>
-    </w:p>
-    <w:p>
-      <w:pPr>
-        <w:pStyle w:val="ListParagraph"/>
-        <w:ind w:left="1080" w:hanging="0"/>
-        <w:rPr/>
-      </w:pPr>
-      <w:r>
-        <w:rPr/>
-      </w:r>
-    </w:p>
-    <w:p>
-      <w:pPr>
-        <w:pStyle w:val="Heading3"/>
-        <w:rPr>
-          <w:lang w:val="en-GB"/>
-        </w:rPr>
-      </w:pPr>
-      <w:r>
-        <w:rPr>
-          <w:lang w:val="en-GB"/>
-        </w:rPr>
-        <w:t>Inference Mechanisms</w:t>
-      </w:r>
-    </w:p>
-    <w:p>
-      <w:pPr>
-        <w:pStyle w:val="Normal"/>
-        <w:rPr/>
-      </w:pPr>
-      <w:r>
-        <w:rPr/>
-        <w:t>LOOK AT THIS AS A GROUP</w:t>
-      </w:r>
-    </w:p>
-    <w:p>
-      <w:pPr>
-        <w:pStyle w:val="ListParagraph"/>
-        <w:numPr>
-          <w:ilvl w:val="0"/>
-          <w:numId w:val="7"/>
-        </w:numPr>
-        <w:rPr/>
-      </w:pPr>
-      <w:r>
-        <w:rPr/>
-        <w:t>Create operators for the planner.</w:t>
-      </w:r>
-    </w:p>
-    <w:p>
-      <w:pPr>
-        <w:pStyle w:val="ListParagraph"/>
-        <w:numPr>
-          <w:ilvl w:val="0"/>
-          <w:numId w:val="7"/>
-        </w:numPr>
-        <w:rPr/>
-      </w:pPr>
-      <w:r>
-        <w:rPr/>
-        <w:t>Create tuples which describe our world states.</w:t>
-      </w:r>
-    </w:p>
-    <w:p>
-      <w:pPr>
-        <w:pStyle w:val="ListParagraph"/>
-        <w:rPr/>
-      </w:pPr>
-      <w:bookmarkStart w:id="0" w:name="_GoBack"/>
-      <w:bookmarkStart w:id="1" w:name="_GoBack"/>
-      <w:bookmarkEnd w:id="1"/>
-      <w:r>
-        <w:rPr/>
-      </w:r>
-    </w:p>
-    <w:p>
-      <w:pPr>
-        <w:pStyle w:val="Normal"/>
-        <w:rPr/>
-      </w:pPr>
-      <w:r>
-        <w:rPr/>
-        <w:t>Describe briefly how each algorithm will be used.</w:t>
-      </w:r>
-    </w:p>
-    <w:p>
-      <w:pPr>
-        <w:pStyle w:val="Heading3"/>
-        <w:rPr>
-          <w:lang w:val="en-GB"/>
-        </w:rPr>
-      </w:pPr>
-      <w:r>
-        <w:rPr>
-          <w:lang w:val="en-GB"/>
-        </w:rPr>
-        <w:t>Workload</w:t>
-      </w:r>
-    </w:p>
-    <w:p>
-      <w:pPr>
-        <w:pStyle w:val="ListParagraph"/>
-        <w:numPr>
-          <w:ilvl w:val="0"/>
-          <w:numId w:val="5"/>
-        </w:numPr>
-        <w:rPr/>
-      </w:pPr>
-      <w:r>
-        <w:rPr/>
-        <w:t>Building the NetLogo representation of the world.</w:t>
-      </w:r>
-    </w:p>
-    <w:p>
-      <w:pPr>
-        <w:pStyle w:val="ListParagraph"/>
-        <w:numPr>
-          <w:ilvl w:val="0"/>
-          <w:numId w:val="5"/>
-        </w:numPr>
-        <w:rPr/>
-      </w:pPr>
-      <w:r>
-        <w:rPr/>
-        <w:t>Write Paper.</w:t>
-      </w:r>
-    </w:p>
-    <w:p>
-      <w:pPr>
-        <w:pStyle w:val="ListParagraph"/>
-        <w:numPr>
-          <w:ilvl w:val="0"/>
-          <w:numId w:val="5"/>
-        </w:numPr>
-        <w:rPr/>
-      </w:pPr>
-      <w:r>
-        <w:rPr/>
-        <w:t>Gather results from the metrics for each experiment.</w:t>
-      </w:r>
-    </w:p>
-    <w:p>
-      <w:pPr>
-        <w:pStyle w:val="ListParagraph"/>
-        <w:numPr>
-          <w:ilvl w:val="0"/>
-          <w:numId w:val="5"/>
-        </w:numPr>
-        <w:rPr/>
-      </w:pPr>
-      <w:r>
-        <w:rPr/>
-        <w:t>Implement A* algorithm Clojure.</w:t>
-      </w:r>
-    </w:p>
-    <w:p>
-      <w:pPr>
-        <w:pStyle w:val="ListParagraph"/>
-        <w:numPr>
-          <w:ilvl w:val="0"/>
-          <w:numId w:val="5"/>
+          <w:numId w:val="4"/>
         </w:numPr>
         <w:rPr/>
       </w:pPr>
@@ -1016,7 +1094,7 @@
       <w:fldChar w:fldCharType="separate"/>
     </w:r>
     <w:r>
-      <w:t>2</w:t>
+      <w:t>1</w:t>
     </w:r>
     <w:r>
       <w:fldChar w:fldCharType="end"/>
@@ -1058,6 +1136,7 @@
       </w:pPr>
       <w:rPr>
         <w:rFonts w:ascii="Symbol" w:hAnsi="Symbol" w:cs="Symbol" w:hint="default"/>
+        <w:rFonts w:cs="Symbol"/>
       </w:rPr>
     </w:lvl>
     <w:lvl w:ilvl="1">
@@ -1083,6 +1162,7 @@
       </w:pPr>
       <w:rPr>
         <w:rFonts w:ascii="Wingdings" w:hAnsi="Wingdings" w:cs="Wingdings" w:hint="default"/>
+        <w:rFonts w:cs="Wingdings"/>
       </w:rPr>
     </w:lvl>
     <w:lvl w:ilvl="3">
@@ -1095,6 +1175,7 @@
       </w:pPr>
       <w:rPr>
         <w:rFonts w:ascii="Symbol" w:hAnsi="Symbol" w:cs="Symbol" w:hint="default"/>
+        <w:rFonts w:cs="Symbol"/>
       </w:rPr>
     </w:lvl>
     <w:lvl w:ilvl="4">
@@ -1120,6 +1201,7 @@
       </w:pPr>
       <w:rPr>
         <w:rFonts w:ascii="Wingdings" w:hAnsi="Wingdings" w:cs="Wingdings" w:hint="default"/>
+        <w:rFonts w:cs="Wingdings"/>
       </w:rPr>
     </w:lvl>
     <w:lvl w:ilvl="6">
@@ -1132,6 +1214,7 @@
       </w:pPr>
       <w:rPr>
         <w:rFonts w:ascii="Symbol" w:hAnsi="Symbol" w:cs="Symbol" w:hint="default"/>
+        <w:rFonts w:cs="Symbol"/>
       </w:rPr>
     </w:lvl>
     <w:lvl w:ilvl="7">
@@ -1157,6 +1240,7 @@
       </w:pPr>
       <w:rPr>
         <w:rFonts w:ascii="Wingdings" w:hAnsi="Wingdings" w:cs="Wingdings" w:hint="default"/>
+        <w:rFonts w:cs="Wingdings"/>
       </w:rPr>
     </w:lvl>
   </w:abstractNum>
@@ -1167,10 +1251,11 @@
       <w:lvlText w:val=""/>
       <w:lvlJc w:val="left"/>
       <w:pPr>
-        <w:ind w:left="720" w:hanging="360"/>
+        <w:ind w:left="1440" w:hanging="360"/>
       </w:pPr>
       <w:rPr>
         <w:rFonts w:ascii="Symbol" w:hAnsi="Symbol" w:cs="Symbol" w:hint="default"/>
+        <w:rFonts w:cs="Symbol"/>
       </w:rPr>
     </w:lvl>
     <w:lvl w:ilvl="1">
@@ -1179,7 +1264,7 @@
       <w:lvlText w:val="o"/>
       <w:lvlJc w:val="left"/>
       <w:pPr>
-        <w:ind w:left="1440" w:hanging="360"/>
+        <w:ind w:left="2160" w:hanging="360"/>
       </w:pPr>
       <w:rPr>
         <w:rFonts w:ascii="Courier New" w:hAnsi="Courier New" w:cs="Courier New" w:hint="default"/>
@@ -1192,10 +1277,11 @@
       <w:lvlText w:val=""/>
       <w:lvlJc w:val="left"/>
       <w:pPr>
-        <w:ind w:left="2160" w:hanging="360"/>
+        <w:ind w:left="2880" w:hanging="360"/>
       </w:pPr>
       <w:rPr>
         <w:rFonts w:ascii="Wingdings" w:hAnsi="Wingdings" w:cs="Wingdings" w:hint="default"/>
+        <w:rFonts w:cs="Wingdings"/>
       </w:rPr>
     </w:lvl>
     <w:lvl w:ilvl="3">
@@ -1204,10 +1290,11 @@
       <w:lvlText w:val=""/>
       <w:lvlJc w:val="left"/>
       <w:pPr>
-        <w:ind w:left="2880" w:hanging="360"/>
+        <w:ind w:left="3600" w:hanging="360"/>
       </w:pPr>
       <w:rPr>
         <w:rFonts w:ascii="Symbol" w:hAnsi="Symbol" w:cs="Symbol" w:hint="default"/>
+        <w:rFonts w:cs="Symbol"/>
       </w:rPr>
     </w:lvl>
     <w:lvl w:ilvl="4">
@@ -1216,7 +1303,7 @@
       <w:lvlText w:val="o"/>
       <w:lvlJc w:val="left"/>
       <w:pPr>
-        <w:ind w:left="3600" w:hanging="360"/>
+        <w:ind w:left="4320" w:hanging="360"/>
       </w:pPr>
       <w:rPr>
         <w:rFonts w:ascii="Courier New" w:hAnsi="Courier New" w:cs="Courier New" w:hint="default"/>
@@ -1229,10 +1316,11 @@
       <w:lvlText w:val=""/>
       <w:lvlJc w:val="left"/>
       <w:pPr>
-        <w:ind w:left="4320" w:hanging="360"/>
+        <w:ind w:left="5040" w:hanging="360"/>
       </w:pPr>
       <w:rPr>
         <w:rFonts w:ascii="Wingdings" w:hAnsi="Wingdings" w:cs="Wingdings" w:hint="default"/>
+        <w:rFonts w:cs="Wingdings"/>
       </w:rPr>
     </w:lvl>
     <w:lvl w:ilvl="6">
@@ -1241,10 +1329,11 @@
       <w:lvlText w:val=""/>
       <w:lvlJc w:val="left"/>
       <w:pPr>
-        <w:ind w:left="5040" w:hanging="360"/>
+        <w:ind w:left="5760" w:hanging="360"/>
       </w:pPr>
       <w:rPr>
         <w:rFonts w:ascii="Symbol" w:hAnsi="Symbol" w:cs="Symbol" w:hint="default"/>
+        <w:rFonts w:cs="Symbol"/>
       </w:rPr>
     </w:lvl>
     <w:lvl w:ilvl="7">
@@ -1253,7 +1342,7 @@
       <w:lvlText w:val="o"/>
       <w:lvlJc w:val="left"/>
       <w:pPr>
-        <w:ind w:left="5760" w:hanging="360"/>
+        <w:ind w:left="6480" w:hanging="360"/>
       </w:pPr>
       <w:rPr>
         <w:rFonts w:ascii="Courier New" w:hAnsi="Courier New" w:cs="Courier New" w:hint="default"/>
@@ -1266,10 +1355,11 @@
       <w:lvlText w:val=""/>
       <w:lvlJc w:val="left"/>
       <w:pPr>
-        <w:ind w:left="6480" w:hanging="360"/>
+        <w:ind w:left="7200" w:hanging="360"/>
       </w:pPr>
       <w:rPr>
         <w:rFonts w:ascii="Wingdings" w:hAnsi="Wingdings" w:cs="Wingdings" w:hint="default"/>
+        <w:rFonts w:cs="Wingdings"/>
       </w:rPr>
     </w:lvl>
   </w:abstractNum>
@@ -1284,6 +1374,7 @@
       </w:pPr>
       <w:rPr>
         <w:rFonts w:ascii="Symbol" w:hAnsi="Symbol" w:cs="Symbol" w:hint="default"/>
+        <w:rFonts w:cs="Symbol"/>
       </w:rPr>
     </w:lvl>
     <w:lvl w:ilvl="1">
@@ -1309,6 +1400,7 @@
       </w:pPr>
       <w:rPr>
         <w:rFonts w:ascii="Wingdings" w:hAnsi="Wingdings" w:cs="Wingdings" w:hint="default"/>
+        <w:rFonts w:cs="Wingdings"/>
       </w:rPr>
     </w:lvl>
     <w:lvl w:ilvl="3">
@@ -1321,6 +1413,7 @@
       </w:pPr>
       <w:rPr>
         <w:rFonts w:ascii="Symbol" w:hAnsi="Symbol" w:cs="Symbol" w:hint="default"/>
+        <w:rFonts w:cs="Symbol"/>
       </w:rPr>
     </w:lvl>
     <w:lvl w:ilvl="4">
@@ -1346,6 +1439,7 @@
       </w:pPr>
       <w:rPr>
         <w:rFonts w:ascii="Wingdings" w:hAnsi="Wingdings" w:cs="Wingdings" w:hint="default"/>
+        <w:rFonts w:cs="Wingdings"/>
       </w:rPr>
     </w:lvl>
     <w:lvl w:ilvl="6">
@@ -1358,6 +1452,7 @@
       </w:pPr>
       <w:rPr>
         <w:rFonts w:ascii="Symbol" w:hAnsi="Symbol" w:cs="Symbol" w:hint="default"/>
+        <w:rFonts w:cs="Symbol"/>
       </w:rPr>
     </w:lvl>
     <w:lvl w:ilvl="7">
@@ -1383,6 +1478,7 @@
       </w:pPr>
       <w:rPr>
         <w:rFonts w:ascii="Wingdings" w:hAnsi="Wingdings" w:cs="Wingdings" w:hint="default"/>
+        <w:rFonts w:cs="Wingdings"/>
       </w:rPr>
     </w:lvl>
   </w:abstractNum>
@@ -1393,10 +1489,11 @@
       <w:lvlText w:val=""/>
       <w:lvlJc w:val="left"/>
       <w:pPr>
-        <w:ind w:left="1440" w:hanging="360"/>
+        <w:ind w:left="1080" w:hanging="360"/>
       </w:pPr>
       <w:rPr>
         <w:rFonts w:ascii="Symbol" w:hAnsi="Symbol" w:cs="Symbol" w:hint="default"/>
+        <w:rFonts w:cs="Symbol"/>
       </w:rPr>
     </w:lvl>
     <w:lvl w:ilvl="1">
@@ -1405,7 +1502,7 @@
       <w:lvlText w:val="o"/>
       <w:lvlJc w:val="left"/>
       <w:pPr>
-        <w:ind w:left="2160" w:hanging="360"/>
+        <w:ind w:left="1800" w:hanging="360"/>
       </w:pPr>
       <w:rPr>
         <w:rFonts w:ascii="Courier New" w:hAnsi="Courier New" w:cs="Courier New" w:hint="default"/>
@@ -1418,10 +1515,11 @@
       <w:lvlText w:val=""/>
       <w:lvlJc w:val="left"/>
       <w:pPr>
-        <w:ind w:left="2880" w:hanging="360"/>
+        <w:ind w:left="2520" w:hanging="360"/>
       </w:pPr>
       <w:rPr>
         <w:rFonts w:ascii="Wingdings" w:hAnsi="Wingdings" w:cs="Wingdings" w:hint="default"/>
+        <w:rFonts w:cs="Wingdings"/>
       </w:rPr>
     </w:lvl>
     <w:lvl w:ilvl="3">
@@ -1430,10 +1528,11 @@
       <w:lvlText w:val=""/>
       <w:lvlJc w:val="left"/>
       <w:pPr>
-        <w:ind w:left="3600" w:hanging="360"/>
+        <w:ind w:left="3240" w:hanging="360"/>
       </w:pPr>
       <w:rPr>
         <w:rFonts w:ascii="Symbol" w:hAnsi="Symbol" w:cs="Symbol" w:hint="default"/>
+        <w:rFonts w:cs="Symbol"/>
       </w:rPr>
     </w:lvl>
     <w:lvl w:ilvl="4">
@@ -1442,7 +1541,7 @@
       <w:lvlText w:val="o"/>
       <w:lvlJc w:val="left"/>
       <w:pPr>
-        <w:ind w:left="4320" w:hanging="360"/>
+        <w:ind w:left="3960" w:hanging="360"/>
       </w:pPr>
       <w:rPr>
         <w:rFonts w:ascii="Courier New" w:hAnsi="Courier New" w:cs="Courier New" w:hint="default"/>
@@ -1455,10 +1554,11 @@
       <w:lvlText w:val=""/>
       <w:lvlJc w:val="left"/>
       <w:pPr>
-        <w:ind w:left="5040" w:hanging="360"/>
+        <w:ind w:left="4680" w:hanging="360"/>
       </w:pPr>
       <w:rPr>
         <w:rFonts w:ascii="Wingdings" w:hAnsi="Wingdings" w:cs="Wingdings" w:hint="default"/>
+        <w:rFonts w:cs="Wingdings"/>
       </w:rPr>
     </w:lvl>
     <w:lvl w:ilvl="6">
@@ -1467,10 +1567,11 @@
       <w:lvlText w:val=""/>
       <w:lvlJc w:val="left"/>
       <w:pPr>
-        <w:ind w:left="5760" w:hanging="360"/>
+        <w:ind w:left="5400" w:hanging="360"/>
       </w:pPr>
       <w:rPr>
         <w:rFonts w:ascii="Symbol" w:hAnsi="Symbol" w:cs="Symbol" w:hint="default"/>
+        <w:rFonts w:cs="Symbol"/>
       </w:rPr>
     </w:lvl>
     <w:lvl w:ilvl="7">
@@ -1479,7 +1580,7 @@
       <w:lvlText w:val="o"/>
       <w:lvlJc w:val="left"/>
       <w:pPr>
-        <w:ind w:left="6480" w:hanging="360"/>
+        <w:ind w:left="6120" w:hanging="360"/>
       </w:pPr>
       <w:rPr>
         <w:rFonts w:ascii="Courier New" w:hAnsi="Courier New" w:cs="Courier New" w:hint="default"/>
@@ -1492,10 +1593,11 @@
       <w:lvlText w:val=""/>
       <w:lvlJc w:val="left"/>
       <w:pPr>
-        <w:ind w:left="7200" w:hanging="360"/>
+        <w:ind w:left="6840" w:hanging="360"/>
       </w:pPr>
       <w:rPr>
         <w:rFonts w:ascii="Wingdings" w:hAnsi="Wingdings" w:cs="Wingdings" w:hint="default"/>
+        <w:rFonts w:cs="Wingdings"/>
       </w:rPr>
     </w:lvl>
   </w:abstractNum>
@@ -1510,6 +1612,7 @@
       </w:pPr>
       <w:rPr>
         <w:rFonts w:ascii="Symbol" w:hAnsi="Symbol" w:cs="Symbol" w:hint="default"/>
+        <w:rFonts w:cs="Symbol"/>
       </w:rPr>
     </w:lvl>
     <w:lvl w:ilvl="1">
@@ -1535,6 +1638,7 @@
       </w:pPr>
       <w:rPr>
         <w:rFonts w:ascii="Wingdings" w:hAnsi="Wingdings" w:cs="Wingdings" w:hint="default"/>
+        <w:rFonts w:cs="Wingdings"/>
       </w:rPr>
     </w:lvl>
     <w:lvl w:ilvl="3">
@@ -1547,6 +1651,7 @@
       </w:pPr>
       <w:rPr>
         <w:rFonts w:ascii="Symbol" w:hAnsi="Symbol" w:cs="Symbol" w:hint="default"/>
+        <w:rFonts w:cs="Symbol"/>
       </w:rPr>
     </w:lvl>
     <w:lvl w:ilvl="4">
@@ -1572,6 +1677,7 @@
       </w:pPr>
       <w:rPr>
         <w:rFonts w:ascii="Wingdings" w:hAnsi="Wingdings" w:cs="Wingdings" w:hint="default"/>
+        <w:rFonts w:cs="Wingdings"/>
       </w:rPr>
     </w:lvl>
     <w:lvl w:ilvl="6">
@@ -1584,6 +1690,7 @@
       </w:pPr>
       <w:rPr>
         <w:rFonts w:ascii="Symbol" w:hAnsi="Symbol" w:cs="Symbol" w:hint="default"/>
+        <w:rFonts w:cs="Symbol"/>
       </w:rPr>
     </w:lvl>
     <w:lvl w:ilvl="7">
@@ -1609,6 +1716,7 @@
       </w:pPr>
       <w:rPr>
         <w:rFonts w:ascii="Wingdings" w:hAnsi="Wingdings" w:cs="Wingdings" w:hint="default"/>
+        <w:rFonts w:cs="Wingdings"/>
       </w:rPr>
     </w:lvl>
   </w:abstractNum>
@@ -1619,10 +1727,11 @@
       <w:lvlText w:val=""/>
       <w:lvlJc w:val="left"/>
       <w:pPr>
-        <w:ind w:left="1080" w:hanging="360"/>
+        <w:ind w:left="720" w:hanging="360"/>
       </w:pPr>
       <w:rPr>
         <w:rFonts w:ascii="Symbol" w:hAnsi="Symbol" w:cs="Symbol" w:hint="default"/>
+        <w:rFonts w:cs="Symbol"/>
       </w:rPr>
     </w:lvl>
     <w:lvl w:ilvl="1">
@@ -1631,7 +1740,7 @@
       <w:lvlText w:val="o"/>
       <w:lvlJc w:val="left"/>
       <w:pPr>
-        <w:ind w:left="1800" w:hanging="360"/>
+        <w:ind w:left="1440" w:hanging="360"/>
       </w:pPr>
       <w:rPr>
         <w:rFonts w:ascii="Courier New" w:hAnsi="Courier New" w:cs="Courier New" w:hint="default"/>
@@ -1644,10 +1753,11 @@
       <w:lvlText w:val=""/>
       <w:lvlJc w:val="left"/>
       <w:pPr>
-        <w:ind w:left="2520" w:hanging="360"/>
+        <w:ind w:left="2160" w:hanging="360"/>
       </w:pPr>
       <w:rPr>
         <w:rFonts w:ascii="Wingdings" w:hAnsi="Wingdings" w:cs="Wingdings" w:hint="default"/>
+        <w:rFonts w:cs="Wingdings"/>
       </w:rPr>
     </w:lvl>
     <w:lvl w:ilvl="3">
@@ -1656,10 +1766,11 @@
       <w:lvlText w:val=""/>
       <w:lvlJc w:val="left"/>
       <w:pPr>
-        <w:ind w:left="3240" w:hanging="360"/>
+        <w:ind w:left="2880" w:hanging="360"/>
       </w:pPr>
       <w:rPr>
         <w:rFonts w:ascii="Symbol" w:hAnsi="Symbol" w:cs="Symbol" w:hint="default"/>
+        <w:rFonts w:cs="Symbol"/>
       </w:rPr>
     </w:lvl>
     <w:lvl w:ilvl="4">
@@ -1668,7 +1779,7 @@
       <w:lvlText w:val="o"/>
       <w:lvlJc w:val="left"/>
       <w:pPr>
-        <w:ind w:left="3960" w:hanging="360"/>
+        <w:ind w:left="3600" w:hanging="360"/>
       </w:pPr>
       <w:rPr>
         <w:rFonts w:ascii="Courier New" w:hAnsi="Courier New" w:cs="Courier New" w:hint="default"/>
@@ -1681,10 +1792,11 @@
       <w:lvlText w:val=""/>
       <w:lvlJc w:val="left"/>
       <w:pPr>
-        <w:ind w:left="4680" w:hanging="360"/>
+        <w:ind w:left="4320" w:hanging="360"/>
       </w:pPr>
       <w:rPr>
         <w:rFonts w:ascii="Wingdings" w:hAnsi="Wingdings" w:cs="Wingdings" w:hint="default"/>
+        <w:rFonts w:cs="Wingdings"/>
       </w:rPr>
     </w:lvl>
     <w:lvl w:ilvl="6">
@@ -1693,10 +1805,11 @@
       <w:lvlText w:val=""/>
       <w:lvlJc w:val="left"/>
       <w:pPr>
-        <w:ind w:left="5400" w:hanging="360"/>
+        <w:ind w:left="5040" w:hanging="360"/>
       </w:pPr>
       <w:rPr>
         <w:rFonts w:ascii="Symbol" w:hAnsi="Symbol" w:cs="Symbol" w:hint="default"/>
+        <w:rFonts w:cs="Symbol"/>
       </w:rPr>
     </w:lvl>
     <w:lvl w:ilvl="7">
@@ -1705,7 +1818,7 @@
       <w:lvlText w:val="o"/>
       <w:lvlJc w:val="left"/>
       <w:pPr>
-        <w:ind w:left="6120" w:hanging="360"/>
+        <w:ind w:left="5760" w:hanging="360"/>
       </w:pPr>
       <w:rPr>
         <w:rFonts w:ascii="Courier New" w:hAnsi="Courier New" w:cs="Courier New" w:hint="default"/>
@@ -1718,127 +1831,15 @@
       <w:lvlText w:val=""/>
       <w:lvlJc w:val="left"/>
       <w:pPr>
-        <w:ind w:left="6840" w:hanging="360"/>
+        <w:ind w:left="6480" w:hanging="360"/>
       </w:pPr>
       <w:rPr>
         <w:rFonts w:ascii="Wingdings" w:hAnsi="Wingdings" w:cs="Wingdings" w:hint="default"/>
+        <w:rFonts w:cs="Wingdings"/>
       </w:rPr>
     </w:lvl>
   </w:abstractNum>
   <w:abstractNum w:abstractNumId="7">
-    <w:lvl w:ilvl="0">
-      <w:start w:val="1"/>
-      <w:numFmt w:val="bullet"/>
-      <w:lvlText w:val=""/>
-      <w:lvlJc w:val="left"/>
-      <w:pPr>
-        <w:ind w:left="720" w:hanging="360"/>
-      </w:pPr>
-      <w:rPr>
-        <w:rFonts w:ascii="Symbol" w:hAnsi="Symbol" w:cs="Symbol" w:hint="default"/>
-      </w:rPr>
-    </w:lvl>
-    <w:lvl w:ilvl="1">
-      <w:start w:val="1"/>
-      <w:numFmt w:val="bullet"/>
-      <w:lvlText w:val="o"/>
-      <w:lvlJc w:val="left"/>
-      <w:pPr>
-        <w:ind w:left="1440" w:hanging="360"/>
-      </w:pPr>
-      <w:rPr>
-        <w:rFonts w:ascii="Courier New" w:hAnsi="Courier New" w:cs="Courier New" w:hint="default"/>
-        <w:rFonts w:cs="Courier New"/>
-      </w:rPr>
-    </w:lvl>
-    <w:lvl w:ilvl="2">
-      <w:start w:val="1"/>
-      <w:numFmt w:val="bullet"/>
-      <w:lvlText w:val=""/>
-      <w:lvlJc w:val="left"/>
-      <w:pPr>
-        <w:ind w:left="2160" w:hanging="360"/>
-      </w:pPr>
-      <w:rPr>
-        <w:rFonts w:ascii="Wingdings" w:hAnsi="Wingdings" w:cs="Wingdings" w:hint="default"/>
-      </w:rPr>
-    </w:lvl>
-    <w:lvl w:ilvl="3">
-      <w:start w:val="1"/>
-      <w:numFmt w:val="bullet"/>
-      <w:lvlText w:val=""/>
-      <w:lvlJc w:val="left"/>
-      <w:pPr>
-        <w:ind w:left="2880" w:hanging="360"/>
-      </w:pPr>
-      <w:rPr>
-        <w:rFonts w:ascii="Symbol" w:hAnsi="Symbol" w:cs="Symbol" w:hint="default"/>
-      </w:rPr>
-    </w:lvl>
-    <w:lvl w:ilvl="4">
-      <w:start w:val="1"/>
-      <w:numFmt w:val="bullet"/>
-      <w:lvlText w:val="o"/>
-      <w:lvlJc w:val="left"/>
-      <w:pPr>
-        <w:ind w:left="3600" w:hanging="360"/>
-      </w:pPr>
-      <w:rPr>
-        <w:rFonts w:ascii="Courier New" w:hAnsi="Courier New" w:cs="Courier New" w:hint="default"/>
-        <w:rFonts w:cs="Courier New"/>
-      </w:rPr>
-    </w:lvl>
-    <w:lvl w:ilvl="5">
-      <w:start w:val="1"/>
-      <w:numFmt w:val="bullet"/>
-      <w:lvlText w:val=""/>
-      <w:lvlJc w:val="left"/>
-      <w:pPr>
-        <w:ind w:left="4320" w:hanging="360"/>
-      </w:pPr>
-      <w:rPr>
-        <w:rFonts w:ascii="Wingdings" w:hAnsi="Wingdings" w:cs="Wingdings" w:hint="default"/>
-      </w:rPr>
-    </w:lvl>
-    <w:lvl w:ilvl="6">
-      <w:start w:val="1"/>
-      <w:numFmt w:val="bullet"/>
-      <w:lvlText w:val=""/>
-      <w:lvlJc w:val="left"/>
-      <w:pPr>
-        <w:ind w:left="5040" w:hanging="360"/>
-      </w:pPr>
-      <w:rPr>
-        <w:rFonts w:ascii="Symbol" w:hAnsi="Symbol" w:cs="Symbol" w:hint="default"/>
-      </w:rPr>
-    </w:lvl>
-    <w:lvl w:ilvl="7">
-      <w:start w:val="1"/>
-      <w:numFmt w:val="bullet"/>
-      <w:lvlText w:val="o"/>
-      <w:lvlJc w:val="left"/>
-      <w:pPr>
-        <w:ind w:left="5760" w:hanging="360"/>
-      </w:pPr>
-      <w:rPr>
-        <w:rFonts w:ascii="Courier New" w:hAnsi="Courier New" w:cs="Courier New" w:hint="default"/>
-        <w:rFonts w:cs="Courier New"/>
-      </w:rPr>
-    </w:lvl>
-    <w:lvl w:ilvl="8">
-      <w:start w:val="1"/>
-      <w:numFmt w:val="bullet"/>
-      <w:lvlText w:val=""/>
-      <w:lvlJc w:val="left"/>
-      <w:pPr>
-        <w:ind w:left="6480" w:hanging="360"/>
-      </w:pPr>
-      <w:rPr>
-        <w:rFonts w:ascii="Wingdings" w:hAnsi="Wingdings" w:cs="Wingdings" w:hint="default"/>
-      </w:rPr>
-    </w:lvl>
-  </w:abstractNum>
-  <w:abstractNum w:abstractNumId="8">
     <w:lvl w:ilvl="0">
       <w:start w:val="1"/>
       <w:numFmt w:val="none"/>
@@ -1950,9 +1951,6 @@
   </w:num>
   <w:num w:numId="7">
     <w:abstractNumId w:val="7"/>
-  </w:num>
-  <w:num w:numId="8">
-    <w:abstractNumId w:val="8"/>
   </w:num>
 </w:numbering>
 </file>
@@ -2356,7 +2354,7 @@
     </w:pPr>
     <w:rPr>
       <w:rFonts w:ascii="Verdana" w:hAnsi="Verdana" w:eastAsia="Calibri" w:cs="Times New Roman" w:eastAsiaTheme="minorHAnsi"/>
-      <w:color w:val="auto"/>
+      <w:color w:val="00000A"/>
       <w:kern w:val="0"/>
       <w:sz w:val="20"/>
       <w:szCs w:val="22"/>
@@ -2854,6 +2852,454 @@
     <w:qFormat/>
     <w:rPr>
       <w:rFonts w:cs="Courier New"/>
+    </w:rPr>
+  </w:style>
+  <w:style w:type="character" w:styleId="ListLabel40">
+    <w:name w:val="ListLabel 40"/>
+    <w:qFormat/>
+    <w:rPr>
+      <w:rFonts w:cs="Symbol"/>
+    </w:rPr>
+  </w:style>
+  <w:style w:type="character" w:styleId="ListLabel41">
+    <w:name w:val="ListLabel 41"/>
+    <w:qFormat/>
+    <w:rPr>
+      <w:rFonts w:cs="Courier New"/>
+    </w:rPr>
+  </w:style>
+  <w:style w:type="character" w:styleId="ListLabel42">
+    <w:name w:val="ListLabel 42"/>
+    <w:qFormat/>
+    <w:rPr>
+      <w:rFonts w:cs="Wingdings"/>
+    </w:rPr>
+  </w:style>
+  <w:style w:type="character" w:styleId="ListLabel43">
+    <w:name w:val="ListLabel 43"/>
+    <w:qFormat/>
+    <w:rPr>
+      <w:rFonts w:cs="Symbol"/>
+    </w:rPr>
+  </w:style>
+  <w:style w:type="character" w:styleId="ListLabel44">
+    <w:name w:val="ListLabel 44"/>
+    <w:qFormat/>
+    <w:rPr>
+      <w:rFonts w:cs="Courier New"/>
+    </w:rPr>
+  </w:style>
+  <w:style w:type="character" w:styleId="ListLabel45">
+    <w:name w:val="ListLabel 45"/>
+    <w:qFormat/>
+    <w:rPr>
+      <w:rFonts w:cs="Wingdings"/>
+    </w:rPr>
+  </w:style>
+  <w:style w:type="character" w:styleId="ListLabel46">
+    <w:name w:val="ListLabel 46"/>
+    <w:qFormat/>
+    <w:rPr>
+      <w:rFonts w:cs="Symbol"/>
+    </w:rPr>
+  </w:style>
+  <w:style w:type="character" w:styleId="ListLabel47">
+    <w:name w:val="ListLabel 47"/>
+    <w:qFormat/>
+    <w:rPr>
+      <w:rFonts w:cs="Courier New"/>
+    </w:rPr>
+  </w:style>
+  <w:style w:type="character" w:styleId="ListLabel48">
+    <w:name w:val="ListLabel 48"/>
+    <w:qFormat/>
+    <w:rPr>
+      <w:rFonts w:cs="Wingdings"/>
+    </w:rPr>
+  </w:style>
+  <w:style w:type="character" w:styleId="ListLabel49">
+    <w:name w:val="ListLabel 49"/>
+    <w:qFormat/>
+    <w:rPr>
+      <w:rFonts w:cs="Symbol"/>
+    </w:rPr>
+  </w:style>
+  <w:style w:type="character" w:styleId="ListLabel50">
+    <w:name w:val="ListLabel 50"/>
+    <w:qFormat/>
+    <w:rPr>
+      <w:rFonts w:cs="Courier New"/>
+    </w:rPr>
+  </w:style>
+  <w:style w:type="character" w:styleId="ListLabel51">
+    <w:name w:val="ListLabel 51"/>
+    <w:qFormat/>
+    <w:rPr>
+      <w:rFonts w:cs="Wingdings"/>
+    </w:rPr>
+  </w:style>
+  <w:style w:type="character" w:styleId="ListLabel52">
+    <w:name w:val="ListLabel 52"/>
+    <w:qFormat/>
+    <w:rPr>
+      <w:rFonts w:cs="Symbol"/>
+    </w:rPr>
+  </w:style>
+  <w:style w:type="character" w:styleId="ListLabel53">
+    <w:name w:val="ListLabel 53"/>
+    <w:qFormat/>
+    <w:rPr>
+      <w:rFonts w:cs="Courier New"/>
+    </w:rPr>
+  </w:style>
+  <w:style w:type="character" w:styleId="ListLabel54">
+    <w:name w:val="ListLabel 54"/>
+    <w:qFormat/>
+    <w:rPr>
+      <w:rFonts w:cs="Wingdings"/>
+    </w:rPr>
+  </w:style>
+  <w:style w:type="character" w:styleId="ListLabel55">
+    <w:name w:val="ListLabel 55"/>
+    <w:qFormat/>
+    <w:rPr>
+      <w:rFonts w:cs="Symbol"/>
+    </w:rPr>
+  </w:style>
+  <w:style w:type="character" w:styleId="ListLabel56">
+    <w:name w:val="ListLabel 56"/>
+    <w:qFormat/>
+    <w:rPr>
+      <w:rFonts w:cs="Courier New"/>
+    </w:rPr>
+  </w:style>
+  <w:style w:type="character" w:styleId="ListLabel57">
+    <w:name w:val="ListLabel 57"/>
+    <w:qFormat/>
+    <w:rPr>
+      <w:rFonts w:cs="Wingdings"/>
+    </w:rPr>
+  </w:style>
+  <w:style w:type="character" w:styleId="ListLabel58">
+    <w:name w:val="ListLabel 58"/>
+    <w:qFormat/>
+    <w:rPr>
+      <w:rFonts w:cs="Symbol"/>
+    </w:rPr>
+  </w:style>
+  <w:style w:type="character" w:styleId="ListLabel59">
+    <w:name w:val="ListLabel 59"/>
+    <w:qFormat/>
+    <w:rPr>
+      <w:rFonts w:cs="Courier New"/>
+    </w:rPr>
+  </w:style>
+  <w:style w:type="character" w:styleId="ListLabel60">
+    <w:name w:val="ListLabel 60"/>
+    <w:qFormat/>
+    <w:rPr>
+      <w:rFonts w:cs="Wingdings"/>
+    </w:rPr>
+  </w:style>
+  <w:style w:type="character" w:styleId="ListLabel61">
+    <w:name w:val="ListLabel 61"/>
+    <w:qFormat/>
+    <w:rPr>
+      <w:rFonts w:cs="Symbol"/>
+    </w:rPr>
+  </w:style>
+  <w:style w:type="character" w:styleId="ListLabel62">
+    <w:name w:val="ListLabel 62"/>
+    <w:qFormat/>
+    <w:rPr>
+      <w:rFonts w:cs="Courier New"/>
+    </w:rPr>
+  </w:style>
+  <w:style w:type="character" w:styleId="ListLabel63">
+    <w:name w:val="ListLabel 63"/>
+    <w:qFormat/>
+    <w:rPr>
+      <w:rFonts w:cs="Wingdings"/>
+    </w:rPr>
+  </w:style>
+  <w:style w:type="character" w:styleId="ListLabel64">
+    <w:name w:val="ListLabel 64"/>
+    <w:qFormat/>
+    <w:rPr>
+      <w:rFonts w:cs="Symbol"/>
+    </w:rPr>
+  </w:style>
+  <w:style w:type="character" w:styleId="ListLabel65">
+    <w:name w:val="ListLabel 65"/>
+    <w:qFormat/>
+    <w:rPr>
+      <w:rFonts w:cs="Courier New"/>
+    </w:rPr>
+  </w:style>
+  <w:style w:type="character" w:styleId="ListLabel66">
+    <w:name w:val="ListLabel 66"/>
+    <w:qFormat/>
+    <w:rPr>
+      <w:rFonts w:cs="Wingdings"/>
+    </w:rPr>
+  </w:style>
+  <w:style w:type="character" w:styleId="ListLabel67">
+    <w:name w:val="ListLabel 67"/>
+    <w:qFormat/>
+    <w:rPr>
+      <w:rFonts w:cs="Symbol"/>
+    </w:rPr>
+  </w:style>
+  <w:style w:type="character" w:styleId="ListLabel68">
+    <w:name w:val="ListLabel 68"/>
+    <w:qFormat/>
+    <w:rPr>
+      <w:rFonts w:cs="Courier New"/>
+    </w:rPr>
+  </w:style>
+  <w:style w:type="character" w:styleId="ListLabel69">
+    <w:name w:val="ListLabel 69"/>
+    <w:qFormat/>
+    <w:rPr>
+      <w:rFonts w:cs="Wingdings"/>
+    </w:rPr>
+  </w:style>
+  <w:style w:type="character" w:styleId="ListLabel70">
+    <w:name w:val="ListLabel 70"/>
+    <w:qFormat/>
+    <w:rPr>
+      <w:rFonts w:cs="Symbol"/>
+    </w:rPr>
+  </w:style>
+  <w:style w:type="character" w:styleId="ListLabel71">
+    <w:name w:val="ListLabel 71"/>
+    <w:qFormat/>
+    <w:rPr>
+      <w:rFonts w:cs="Courier New"/>
+    </w:rPr>
+  </w:style>
+  <w:style w:type="character" w:styleId="ListLabel72">
+    <w:name w:val="ListLabel 72"/>
+    <w:qFormat/>
+    <w:rPr>
+      <w:rFonts w:cs="Wingdings"/>
+    </w:rPr>
+  </w:style>
+  <w:style w:type="character" w:styleId="ListLabel73">
+    <w:name w:val="ListLabel 73"/>
+    <w:qFormat/>
+    <w:rPr>
+      <w:rFonts w:cs="Symbol"/>
+    </w:rPr>
+  </w:style>
+  <w:style w:type="character" w:styleId="ListLabel74">
+    <w:name w:val="ListLabel 74"/>
+    <w:qFormat/>
+    <w:rPr>
+      <w:rFonts w:cs="Courier New"/>
+    </w:rPr>
+  </w:style>
+  <w:style w:type="character" w:styleId="ListLabel75">
+    <w:name w:val="ListLabel 75"/>
+    <w:qFormat/>
+    <w:rPr>
+      <w:rFonts w:cs="Wingdings"/>
+    </w:rPr>
+  </w:style>
+  <w:style w:type="character" w:styleId="ListLabel76">
+    <w:name w:val="ListLabel 76"/>
+    <w:qFormat/>
+    <w:rPr>
+      <w:rFonts w:cs="Symbol"/>
+    </w:rPr>
+  </w:style>
+  <w:style w:type="character" w:styleId="ListLabel77">
+    <w:name w:val="ListLabel 77"/>
+    <w:qFormat/>
+    <w:rPr>
+      <w:rFonts w:cs="Courier New"/>
+    </w:rPr>
+  </w:style>
+  <w:style w:type="character" w:styleId="ListLabel78">
+    <w:name w:val="ListLabel 78"/>
+    <w:qFormat/>
+    <w:rPr>
+      <w:rFonts w:cs="Wingdings"/>
+    </w:rPr>
+  </w:style>
+  <w:style w:type="character" w:styleId="ListLabel79">
+    <w:name w:val="ListLabel 79"/>
+    <w:qFormat/>
+    <w:rPr>
+      <w:rFonts w:cs="Symbol"/>
+    </w:rPr>
+  </w:style>
+  <w:style w:type="character" w:styleId="ListLabel80">
+    <w:name w:val="ListLabel 80"/>
+    <w:qFormat/>
+    <w:rPr>
+      <w:rFonts w:cs="Courier New"/>
+    </w:rPr>
+  </w:style>
+  <w:style w:type="character" w:styleId="ListLabel81">
+    <w:name w:val="ListLabel 81"/>
+    <w:qFormat/>
+    <w:rPr>
+      <w:rFonts w:cs="Wingdings"/>
+    </w:rPr>
+  </w:style>
+  <w:style w:type="character" w:styleId="ListLabel82">
+    <w:name w:val="ListLabel 82"/>
+    <w:qFormat/>
+    <w:rPr>
+      <w:rFonts w:cs="Symbol"/>
+    </w:rPr>
+  </w:style>
+  <w:style w:type="character" w:styleId="ListLabel83">
+    <w:name w:val="ListLabel 83"/>
+    <w:qFormat/>
+    <w:rPr>
+      <w:rFonts w:cs="Courier New"/>
+    </w:rPr>
+  </w:style>
+  <w:style w:type="character" w:styleId="ListLabel84">
+    <w:name w:val="ListLabel 84"/>
+    <w:qFormat/>
+    <w:rPr>
+      <w:rFonts w:cs="Wingdings"/>
+    </w:rPr>
+  </w:style>
+  <w:style w:type="character" w:styleId="ListLabel85">
+    <w:name w:val="ListLabel 85"/>
+    <w:qFormat/>
+    <w:rPr>
+      <w:rFonts w:cs="Symbol"/>
+    </w:rPr>
+  </w:style>
+  <w:style w:type="character" w:styleId="ListLabel86">
+    <w:name w:val="ListLabel 86"/>
+    <w:qFormat/>
+    <w:rPr>
+      <w:rFonts w:cs="Courier New"/>
+    </w:rPr>
+  </w:style>
+  <w:style w:type="character" w:styleId="ListLabel87">
+    <w:name w:val="ListLabel 87"/>
+    <w:qFormat/>
+    <w:rPr>
+      <w:rFonts w:cs="Wingdings"/>
+    </w:rPr>
+  </w:style>
+  <w:style w:type="character" w:styleId="ListLabel88">
+    <w:name w:val="ListLabel 88"/>
+    <w:qFormat/>
+    <w:rPr>
+      <w:rFonts w:cs="Symbol"/>
+    </w:rPr>
+  </w:style>
+  <w:style w:type="character" w:styleId="ListLabel89">
+    <w:name w:val="ListLabel 89"/>
+    <w:qFormat/>
+    <w:rPr>
+      <w:rFonts w:cs="Courier New"/>
+    </w:rPr>
+  </w:style>
+  <w:style w:type="character" w:styleId="ListLabel90">
+    <w:name w:val="ListLabel 90"/>
+    <w:qFormat/>
+    <w:rPr>
+      <w:rFonts w:cs="Wingdings"/>
+    </w:rPr>
+  </w:style>
+  <w:style w:type="character" w:styleId="ListLabel91">
+    <w:name w:val="ListLabel 91"/>
+    <w:qFormat/>
+    <w:rPr>
+      <w:rFonts w:cs="Symbol"/>
+    </w:rPr>
+  </w:style>
+  <w:style w:type="character" w:styleId="ListLabel92">
+    <w:name w:val="ListLabel 92"/>
+    <w:qFormat/>
+    <w:rPr>
+      <w:rFonts w:cs="Courier New"/>
+    </w:rPr>
+  </w:style>
+  <w:style w:type="character" w:styleId="ListLabel93">
+    <w:name w:val="ListLabel 93"/>
+    <w:qFormat/>
+    <w:rPr>
+      <w:rFonts w:cs="Wingdings"/>
+    </w:rPr>
+  </w:style>
+  <w:style w:type="character" w:styleId="ListLabel94">
+    <w:name w:val="ListLabel 94"/>
+    <w:qFormat/>
+    <w:rPr>
+      <w:rFonts w:cs="Symbol"/>
+    </w:rPr>
+  </w:style>
+  <w:style w:type="character" w:styleId="ListLabel95">
+    <w:name w:val="ListLabel 95"/>
+    <w:qFormat/>
+    <w:rPr>
+      <w:rFonts w:cs="Courier New"/>
+    </w:rPr>
+  </w:style>
+  <w:style w:type="character" w:styleId="ListLabel96">
+    <w:name w:val="ListLabel 96"/>
+    <w:qFormat/>
+    <w:rPr>
+      <w:rFonts w:cs="Wingdings"/>
+    </w:rPr>
+  </w:style>
+  <w:style w:type="character" w:styleId="ListLabel97">
+    <w:name w:val="ListLabel 97"/>
+    <w:qFormat/>
+    <w:rPr>
+      <w:rFonts w:cs="Symbol"/>
+    </w:rPr>
+  </w:style>
+  <w:style w:type="character" w:styleId="ListLabel98">
+    <w:name w:val="ListLabel 98"/>
+    <w:qFormat/>
+    <w:rPr>
+      <w:rFonts w:cs="Courier New"/>
+    </w:rPr>
+  </w:style>
+  <w:style w:type="character" w:styleId="ListLabel99">
+    <w:name w:val="ListLabel 99"/>
+    <w:qFormat/>
+    <w:rPr>
+      <w:rFonts w:cs="Wingdings"/>
+    </w:rPr>
+  </w:style>
+  <w:style w:type="character" w:styleId="ListLabel100">
+    <w:name w:val="ListLabel 100"/>
+    <w:qFormat/>
+    <w:rPr>
+      <w:rFonts w:cs="Symbol"/>
+    </w:rPr>
+  </w:style>
+  <w:style w:type="character" w:styleId="ListLabel101">
+    <w:name w:val="ListLabel 101"/>
+    <w:qFormat/>
+    <w:rPr>
+      <w:rFonts w:cs="Courier New"/>
+    </w:rPr>
+  </w:style>
+  <w:style w:type="character" w:styleId="ListLabel102">
+    <w:name w:val="ListLabel 102"/>
+    <w:qFormat/>
+    <w:rPr>
+      <w:rFonts w:cs="Wingdings"/>
+    </w:rPr>
+  </w:style>
+  <w:style w:type="character" w:styleId="Bullets">
+    <w:name w:val="Bullets"/>
+    <w:qFormat/>
+    <w:rPr>
+      <w:rFonts w:ascii="OpenSymbol" w:hAnsi="OpenSymbol" w:eastAsia="OpenSymbol" w:cs="OpenSymbol"/>
     </w:rPr>
   </w:style>
   <w:style w:type="paragraph" w:styleId="Heading">

</xml_diff>

<commit_message>
Almost there u gais! :3c
</commit_message>
<xml_diff>
--- a/Paper 2/Pitch/Pitch.docx
+++ b/Paper 2/Pitch/Pitch.docx
@@ -56,15 +56,13 @@
               </w:numPr>
               <w:spacing w:before="240" w:after="120"/>
               <w:outlineLvl w:val="0"/>
-              <w:rPr>
-                <w:lang w:val="en-GB"/>
-              </w:rPr>
+              <w:rPr/>
             </w:pPr>
             <w:r>
               <w:rPr>
                 <w:lang w:val="en-GB"/>
               </w:rPr>
-              <w:t>TITLE FOR PAPER 2</w:t>
+              <w:t>AIA Part 2 - pitch</w:t>
             </w:r>
           </w:p>
         </w:tc>
@@ -144,19 +142,64 @@
     <w:p>
       <w:pPr>
         <w:pStyle w:val="Normal"/>
-        <w:ind w:left="720" w:hanging="0"/>
-        <w:rPr/>
-      </w:pPr>
-      <w:r>
-        <w:rPr/>
+        <w:rPr/>
+      </w:pPr>
+      <w:r>
+        <w:rPr/>
+      </w:r>
+    </w:p>
+    <w:p>
+      <w:pPr>
+        <w:pStyle w:val="Normal"/>
+        <w:rPr>
+          <w:rFonts w:ascii="Verdana" w:hAnsi="Verdana" w:eastAsia="Times New Roman" w:cs="Times New Roman"/>
+          <w:b/>
+          <w:b/>
+          <w:bCs w:val="false"/>
+          <w:color w:val="1F497D"/>
+          <w:kern w:val="2"/>
+          <w:sz w:val="20"/>
+          <w:szCs w:val="26"/>
+          <w:lang w:val="en-GB" w:eastAsia="en-US" w:bidi="ar-SA"/>
+        </w:rPr>
+      </w:pPr>
+      <w:r>
+        <w:rPr>
+          <w:rFonts w:eastAsia="Times New Roman" w:cs="Times New Roman"/>
+          <w:b/>
+          <w:bCs w:val="false"/>
+          <w:color w:val="1F497D"/>
+          <w:kern w:val="2"/>
+          <w:sz w:val="20"/>
+          <w:szCs w:val="26"/>
+          <w:lang w:val="en-GB" w:eastAsia="en-US" w:bidi="ar-SA"/>
+        </w:rPr>
+        <w:t>Title</w:t>
+      </w:r>
+    </w:p>
+    <w:p>
+      <w:pPr>
+        <w:pStyle w:val="Normal"/>
+        <w:rPr/>
+      </w:pPr>
+      <w:r>
+        <w:rPr/>
+      </w:r>
+    </w:p>
+    <w:p>
+      <w:pPr>
+        <w:pStyle w:val="Normal"/>
+        <w:rPr/>
+      </w:pPr>
+      <w:r>
+        <w:rPr/>
+        <w:t>A Comparative Analysis of Inference Mechanisms Applied to Solving the Rush Hour Board Game.</w:t>
       </w:r>
     </w:p>
     <w:p>
       <w:pPr>
         <w:pStyle w:val="Heading3"/>
-        <w:rPr>
-          <w:lang w:val="en-GB"/>
-        </w:rPr>
+        <w:rPr/>
       </w:pPr>
       <w:r>
         <w:rPr>
@@ -168,83 +211,20 @@
     <w:p>
       <w:pPr>
         <w:pStyle w:val="ListParagraph"/>
-        <w:rPr/>
-      </w:pPr>
-      <w:r>
-        <w:rPr/>
-        <w:t>A c</w:t>
-      </w:r>
-      <w:r>
-        <w:rPr/>
-        <w:t xml:space="preserve">omparative analysis of </w:t>
-      </w:r>
-      <w:r>
-        <w:rPr/>
-        <w:t>two</w:t>
-      </w:r>
-      <w:r>
-        <w:rPr/>
-        <w:t xml:space="preserve"> or more inference mechanisms, </w:t>
-      </w:r>
-      <w:r>
-        <w:rPr/>
-        <w:t>which are</w:t>
-      </w:r>
-      <w:r>
-        <w:rPr/>
-        <w:t xml:space="preserve"> utilised to solve </w:t>
-      </w:r>
-      <w:r>
-        <w:rPr/>
-        <w:t xml:space="preserve">a </w:t>
-      </w:r>
-      <w:r>
-        <w:rPr/>
-        <w:t xml:space="preserve">“Car Park” </w:t>
-      </w:r>
-      <w:r>
-        <w:rPr/>
-        <w:t>puzzle, noting</w:t>
-      </w:r>
-      <w:r>
-        <w:rPr/>
-        <w:t xml:space="preserve"> their efficienc</w:t>
-      </w:r>
-      <w:r>
-        <w:rPr/>
-        <w:t>ies and shortcomings</w:t>
-      </w:r>
-      <w:r>
-        <w:rPr/>
-        <w:t xml:space="preserve"> </w:t>
-      </w:r>
-      <w:r>
-        <w:rPr/>
-        <w:t>as well as</w:t>
-      </w:r>
-      <w:r>
-        <w:rPr/>
-        <w:t xml:space="preserve"> compari</w:t>
-      </w:r>
-      <w:r>
-        <w:rPr/>
-        <w:t>ng</w:t>
-      </w:r>
-      <w:r>
-        <w:rPr/>
-        <w:t xml:space="preserve"> </w:t>
-      </w:r>
-      <w:r>
-        <w:rPr/>
-        <w:t>the results of the application of each algorithm to a variety of puzzles, within a wide range of sizes and complexities</w:t>
-      </w:r>
-      <w:r>
-        <w:rPr/>
-        <w:t xml:space="preserve">. </w:t>
-      </w:r>
-      <w:r>
-        <w:rPr/>
-        <w:t>From the aforementioned comparison, it may be possible to determine the ideal algorithm of the two for the puzzle format.</w:t>
+        <w:ind w:hanging="0"/>
+        <w:rPr/>
+      </w:pPr>
+      <w:r>
+        <w:rPr/>
+        <w:t xml:space="preserve">A comparative analysis of two or more inference mechanisms, which are utilised to solve a </w:t>
+      </w:r>
+      <w:r>
+        <w:rPr/>
+        <w:t>puzzle similar to Nobuyuki “Nob” Yoshigahara’s board game Rush Hour</w:t>
+      </w:r>
+      <w:r>
+        <w:rPr/>
+        <w:t>, noting their efficiencies and shortcomings as well as comparing the results of the application of each algorithm to a variety of puzzles, within a wide range of sizes and complexities. From the aforementioned comparison, it may be possible to determine the ideal algorithm of the two for the puzzle format.</w:t>
       </w:r>
     </w:p>
     <w:p>
@@ -350,26 +330,6 @@
     </w:p>
     <w:p>
       <w:pPr>
-        <w:pStyle w:val="Normal"/>
-        <w:rPr/>
-      </w:pPr>
-      <w:r>
-        <w:rPr/>
-        <w:t>EXPLAIN WHY WE ARE USING THESE MECHANISMS HERE (WE ALREADY KNOW A* IS IDEAL FOR THIS PROBLEM)</w:t>
-      </w:r>
-    </w:p>
-    <w:p>
-      <w:pPr>
-        <w:pStyle w:val="ListParagraph"/>
-        <w:ind w:left="1440" w:hanging="0"/>
-        <w:rPr/>
-      </w:pPr>
-      <w:r>
-        <w:rPr/>
-      </w:r>
-    </w:p>
-    <w:p>
-      <w:pPr>
         <w:pStyle w:val="Heading4"/>
         <w:rPr>
           <w:b w:val="false"/>
@@ -459,19 +419,7 @@
         <w:rPr>
           <w:lang w:val="en-GB"/>
         </w:rPr>
-        <w:t xml:space="preserve">The experiment consists of a slider type puzzle with the theme of a crowded car park, from which a vehicle must exit. However, the crowded nature of the car park has led to several other vehicles blocking the exit. These vehicles most be moved out of the way to allow the player vehicle to leave, but they are in turn obstructed themselves. Thus, the player must rearrange the car park with </w:t>
-      </w:r>
-      <w:r>
-        <w:rPr>
-          <w:lang w:val="en-GB"/>
-        </w:rPr>
-        <w:t>a number of</w:t>
-      </w:r>
-      <w:r>
-        <w:rPr>
-          <w:lang w:val="en-GB"/>
-        </w:rPr>
-        <w:t xml:space="preserve"> constraints in mind in order to leave.</w:t>
+        <w:t>The experiment consists of a slider type puzzle with the theme of a crowded car park, from which a vehicle must exit. However, the crowded nature of the car park has led to several other vehicles blocking the exit. These vehicles most be moved out of the way to allow the player vehicle to leave, but they are in turn obstructed themselves. Thus, the player must rearrange the car park with a number of constraints in mind in order to leave.</w:t>
       </w:r>
     </w:p>
     <w:p>
@@ -482,7 +430,9 @@
         </w:rPr>
       </w:pPr>
       <w:r>
-        <w:rPr/>
+        <w:rPr>
+          <w:lang w:val="en-GB"/>
+        </w:rPr>
       </w:r>
     </w:p>
     <w:p>
@@ -534,23 +484,7 @@
       </w:pPr>
       <w:r>
         <w:rPr/>
-        <w:t xml:space="preserve">Receipt of metrics </w:t>
-      </w:r>
-      <w:r>
-        <w:rPr/>
-        <w:t>recorded</w:t>
-      </w:r>
-      <w:r>
-        <w:rPr/>
-        <w:t xml:space="preserve"> by the Clojure code, and display</w:t>
-      </w:r>
-      <w:r>
-        <w:rPr/>
-        <w:t>ed</w:t>
-      </w:r>
-      <w:r>
-        <w:rPr/>
-        <w:t xml:space="preserve"> to the user, as well as output via BehaviorSpace that can then be passed into graphs for clear representation.</w:t>
+        <w:t>Receipt of metrics recorded by the Clojure code, and displayed to the user, as well as output via BehaviorSpace that can then be passed into graphs for clear representation.</w:t>
       </w:r>
     </w:p>
     <w:p>
@@ -709,15 +643,7 @@
       </w:pPr>
       <w:r>
         <w:rPr/>
-        <w:t>On</w:t>
-      </w:r>
-      <w:r>
-        <w:rPr/>
-        <w:t>ly</w:t>
-      </w:r>
-      <w:r>
-        <w:rPr/>
-        <w:t xml:space="preserve"> one such exit exists.</w:t>
+        <w:t>Only one such exit exists.</w:t>
       </w:r>
     </w:p>
     <w:p>
@@ -787,15 +713,7 @@
       </w:pPr>
       <w:r>
         <w:rPr/>
-        <w:t xml:space="preserve">Vehicles can vary by length, based on the board’s grid, </w:t>
-      </w:r>
-      <w:r>
-        <w:rPr/>
-        <w:t>to a minimum of 2 grid squares</w:t>
-      </w:r>
-      <w:r>
-        <w:rPr/>
-        <w:t>, but not width (which remains at a size of 1 grid square).</w:t>
+        <w:t>Vehicles can vary by length, based on the board’s grid, to a minimum of 2 grid squares, but not width (which remains at a size of 1 grid square).</w:t>
       </w:r>
     </w:p>
     <w:p>
@@ -915,7 +833,269 @@
       </w:pPr>
       <w:r>
         <w:rPr/>
-        <w:t>Create operators for the planner.</w:t>
+        <w:t>Operators:</w:t>
+      </w:r>
+    </w:p>
+    <w:p>
+      <w:pPr>
+        <w:pStyle w:val="ListParagraph"/>
+        <w:numPr>
+          <w:ilvl w:val="1"/>
+          <w:numId w:val="6"/>
+        </w:numPr>
+        <w:rPr/>
+      </w:pPr>
+      <w:r>
+        <w:rPr/>
+        <w:t>(move-x &lt;</w:t>
+      </w:r>
+      <w:r>
+        <w:rPr/>
+        <w:t>vehicle</w:t>
+      </w:r>
+      <w:r>
+        <w:rPr/>
+        <w:t xml:space="preserve"> number&gt; &lt;destination-x&gt;)</w:t>
+      </w:r>
+    </w:p>
+    <w:p>
+      <w:pPr>
+        <w:pStyle w:val="ListParagraph"/>
+        <w:numPr>
+          <w:ilvl w:val="2"/>
+          <w:numId w:val="6"/>
+        </w:numPr>
+        <w:rPr/>
+      </w:pPr>
+      <w:r>
+        <w:rPr/>
+        <w:t>Pre: car has only one y co-ordinate.</w:t>
+      </w:r>
+    </w:p>
+    <w:p>
+      <w:pPr>
+        <w:pStyle w:val="ListParagraph"/>
+        <w:numPr>
+          <w:ilvl w:val="2"/>
+          <w:numId w:val="6"/>
+        </w:numPr>
+        <w:rPr/>
+      </w:pPr>
+      <w:r>
+        <w:rPr/>
+        <w:t>Pre: empty space between origin-x and destination-x</w:t>
+      </w:r>
+    </w:p>
+    <w:p>
+      <w:pPr>
+        <w:pStyle w:val="ListParagraph"/>
+        <w:numPr>
+          <w:ilvl w:val="2"/>
+          <w:numId w:val="6"/>
+        </w:numPr>
+        <w:rPr/>
+      </w:pPr>
+      <w:r>
+        <w:rPr/>
+        <w:t>Pre: empty space between destination (front) and destination (rear)</w:t>
+      </w:r>
+    </w:p>
+    <w:p>
+      <w:pPr>
+        <w:pStyle w:val="ListParagraph"/>
+        <w:numPr>
+          <w:ilvl w:val="2"/>
+          <w:numId w:val="6"/>
+        </w:numPr>
+        <w:rPr/>
+      </w:pPr>
+      <w:r>
+        <w:rPr/>
+        <w:t>Del: (x &lt;vehicle number&gt; (&lt;origin-front-x&gt; &lt;origin-rear-x&gt;))</w:t>
+      </w:r>
+    </w:p>
+    <w:p>
+      <w:pPr>
+        <w:pStyle w:val="ListParagraph"/>
+        <w:numPr>
+          <w:ilvl w:val="2"/>
+          <w:numId w:val="6"/>
+        </w:numPr>
+        <w:rPr/>
+      </w:pPr>
+      <w:r>
+        <w:rPr/>
+        <w:t>Add: (x &lt;vehicle number&gt; (&lt;dest-front-x&gt; &lt;dest-rear-x))</w:t>
+      </w:r>
+    </w:p>
+    <w:p>
+      <w:pPr>
+        <w:pStyle w:val="ListParagraph"/>
+        <w:numPr>
+          <w:ilvl w:val="1"/>
+          <w:numId w:val="6"/>
+        </w:numPr>
+        <w:rPr/>
+      </w:pPr>
+      <w:r>
+        <w:rPr/>
+        <w:t>(move-y &lt;car number&gt; &lt;destination-</w:t>
+      </w:r>
+      <w:r>
+        <w:rPr/>
+        <w:t>y</w:t>
+      </w:r>
+      <w:r>
+        <w:rPr/>
+        <w:t>&gt;)</w:t>
+      </w:r>
+    </w:p>
+    <w:p>
+      <w:pPr>
+        <w:pStyle w:val="ListParagraph"/>
+        <w:numPr>
+          <w:ilvl w:val="2"/>
+          <w:numId w:val="6"/>
+        </w:numPr>
+        <w:rPr/>
+      </w:pPr>
+      <w:r>
+        <w:rPr/>
+        <w:t>Pre: car has only one x co-ordinate.</w:t>
+      </w:r>
+    </w:p>
+    <w:p>
+      <w:pPr>
+        <w:pStyle w:val="ListParagraph"/>
+        <w:numPr>
+          <w:ilvl w:val="2"/>
+          <w:numId w:val="6"/>
+        </w:numPr>
+        <w:rPr/>
+      </w:pPr>
+      <w:r>
+        <w:rPr/>
+        <w:t>Pre: empty space between origin-y and destination-y</w:t>
+      </w:r>
+    </w:p>
+    <w:p>
+      <w:pPr>
+        <w:pStyle w:val="ListParagraph"/>
+        <w:numPr>
+          <w:ilvl w:val="2"/>
+          <w:numId w:val="6"/>
+        </w:numPr>
+        <w:rPr/>
+      </w:pPr>
+      <w:r>
+        <w:rPr/>
+        <w:t>Pre: empty space between destination (front) and destination (rear)</w:t>
+      </w:r>
+    </w:p>
+    <w:p>
+      <w:pPr>
+        <w:pStyle w:val="ListParagraph"/>
+        <w:numPr>
+          <w:ilvl w:val="2"/>
+          <w:numId w:val="6"/>
+        </w:numPr>
+        <w:rPr/>
+      </w:pPr>
+      <w:r>
+        <w:rPr/>
+        <w:t>Del: (y &lt;vehicle number&gt; (&lt;origin-front-y&gt; &lt;origin-rear-y&gt;))</w:t>
+      </w:r>
+    </w:p>
+    <w:p>
+      <w:pPr>
+        <w:pStyle w:val="ListParagraph"/>
+        <w:numPr>
+          <w:ilvl w:val="2"/>
+          <w:numId w:val="6"/>
+        </w:numPr>
+        <w:rPr/>
+      </w:pPr>
+      <w:r>
+        <w:rPr/>
+        <w:t>Add: (y &lt;vehicle number&gt; (&lt;dest-front-y&gt; &lt;dest-rear-y))</w:t>
+      </w:r>
+    </w:p>
+    <w:p>
+      <w:pPr>
+        <w:pStyle w:val="ListParagraph"/>
+        <w:numPr>
+          <w:ilvl w:val="1"/>
+          <w:numId w:val="6"/>
+        </w:numPr>
+        <w:rPr/>
+      </w:pPr>
+      <w:r>
+        <w:rPr/>
+        <w:t>(exit)</w:t>
+      </w:r>
+    </w:p>
+    <w:p>
+      <w:pPr>
+        <w:pStyle w:val="ListParagraph"/>
+        <w:numPr>
+          <w:ilvl w:val="2"/>
+          <w:numId w:val="6"/>
+        </w:numPr>
+        <w:rPr/>
+      </w:pPr>
+      <w:r>
+        <w:rPr/>
+        <w:t>Pre: (exit (x y))</w:t>
+      </w:r>
+    </w:p>
+    <w:p>
+      <w:pPr>
+        <w:pStyle w:val="ListParagraph"/>
+        <w:numPr>
+          <w:ilvl w:val="2"/>
+          <w:numId w:val="6"/>
+        </w:numPr>
+        <w:rPr/>
+      </w:pPr>
+      <w:r>
+        <w:rPr/>
+        <w:t xml:space="preserve">Pre: </w:t>
+      </w:r>
+      <w:r>
+        <w:rPr/>
+        <w:t>Front or rear co-ordinate matches exit co-ordinate</w:t>
+      </w:r>
+    </w:p>
+    <w:p>
+      <w:pPr>
+        <w:pStyle w:val="ListParagraph"/>
+        <w:numPr>
+          <w:ilvl w:val="2"/>
+          <w:numId w:val="6"/>
+        </w:numPr>
+        <w:rPr/>
+      </w:pPr>
+      <w:r>
+        <w:rPr/>
+        <w:t>Del: None</w:t>
+      </w:r>
+    </w:p>
+    <w:p>
+      <w:pPr>
+        <w:pStyle w:val="ListParagraph"/>
+        <w:numPr>
+          <w:ilvl w:val="2"/>
+          <w:numId w:val="6"/>
+        </w:numPr>
+        <w:rPr/>
+      </w:pPr>
+      <w:r>
+        <w:rPr/>
+        <w:t>Add: (solved</w:t>
+      </w:r>
+      <w:r>
+        <w:rPr/>
+        <w:t>)?</w:t>
       </w:r>
     </w:p>
     <w:p>
@@ -929,7 +1109,119 @@
       </w:pPr>
       <w:r>
         <w:rPr/>
-        <w:t>Create tuples which describe our world states.</w:t>
+        <w:t>World state tuples:</w:t>
+      </w:r>
+    </w:p>
+    <w:p>
+      <w:pPr>
+        <w:pStyle w:val="ListParagraph"/>
+        <w:numPr>
+          <w:ilvl w:val="1"/>
+          <w:numId w:val="6"/>
+        </w:numPr>
+        <w:rPr/>
+      </w:pPr>
+      <w:r>
+        <w:rPr/>
+        <w:t>(map (&lt;x1&gt; &lt;y1&gt;) (&lt;x2&gt; &lt;y2&gt;))</w:t>
+      </w:r>
+    </w:p>
+    <w:p>
+      <w:pPr>
+        <w:pStyle w:val="ListParagraph"/>
+        <w:numPr>
+          <w:ilvl w:val="1"/>
+          <w:numId w:val="6"/>
+        </w:numPr>
+        <w:rPr/>
+      </w:pPr>
+      <w:r>
+        <w:rPr/>
+        <w:t>(exit (x y))</w:t>
+      </w:r>
+    </w:p>
+    <w:p>
+      <w:pPr>
+        <w:pStyle w:val="ListParagraph"/>
+        <w:numPr>
+          <w:ilvl w:val="1"/>
+          <w:numId w:val="6"/>
+        </w:numPr>
+        <w:rPr/>
+      </w:pPr>
+      <w:r>
+        <w:rPr/>
+        <w:t>(isa &lt;vehicle number&gt; car)</w:t>
+      </w:r>
+    </w:p>
+    <w:p>
+      <w:pPr>
+        <w:pStyle w:val="ListParagraph"/>
+        <w:numPr>
+          <w:ilvl w:val="1"/>
+          <w:numId w:val="6"/>
+        </w:numPr>
+        <w:rPr/>
+      </w:pPr>
+      <w:r>
+        <w:rPr/>
+        <w:t>(colour &lt;vehicle number&gt; blue)</w:t>
+      </w:r>
+    </w:p>
+    <w:p>
+      <w:pPr>
+        <w:pStyle w:val="ListParagraph"/>
+        <w:numPr>
+          <w:ilvl w:val="1"/>
+          <w:numId w:val="6"/>
+        </w:numPr>
+        <w:rPr/>
+      </w:pPr>
+      <w:r>
+        <w:rPr/>
+        <w:t>(x &lt;vehicle number&gt; (&lt;x&gt;))</w:t>
+      </w:r>
+    </w:p>
+    <w:p>
+      <w:pPr>
+        <w:pStyle w:val="ListParagraph"/>
+        <w:numPr>
+          <w:ilvl w:val="1"/>
+          <w:numId w:val="6"/>
+        </w:numPr>
+        <w:rPr/>
+      </w:pPr>
+      <w:r>
+        <w:rPr/>
+        <w:t>(x &lt;vehicle number&gt; (&lt;front-x&gt; &lt;rear-x&gt;))</w:t>
+      </w:r>
+    </w:p>
+    <w:p>
+      <w:pPr>
+        <w:pStyle w:val="ListParagraph"/>
+        <w:numPr>
+          <w:ilvl w:val="1"/>
+          <w:numId w:val="6"/>
+        </w:numPr>
+        <w:rPr/>
+      </w:pPr>
+      <w:r>
+        <w:rPr/>
+        <w:t>(y &lt;vehicle number&gt; (&lt;y&gt;))</w:t>
+      </w:r>
+    </w:p>
+    <w:p>
+      <w:pPr>
+        <w:pStyle w:val="ListParagraph"/>
+        <w:numPr>
+          <w:ilvl w:val="1"/>
+          <w:numId w:val="6"/>
+        </w:numPr>
+        <w:rPr/>
+      </w:pPr>
+      <w:r>
+        <w:rPr/>
+        <w:t>(y &lt;vehicle number&gt; (&lt;front-y&gt; &lt;rear-y&gt;))</w:t>
       </w:r>
     </w:p>
     <w:p>
@@ -947,11 +1239,157 @@
     <w:p>
       <w:pPr>
         <w:pStyle w:val="Normal"/>
-        <w:rPr/>
-      </w:pPr>
-      <w:r>
-        <w:rPr/>
-        <w:t>Describe briefly how each algorithm will be used.</w:t>
+        <w:rPr>
+          <w:rFonts w:ascii="Verdana" w:hAnsi="Verdana" w:eastAsia="" w:cs="" w:cstheme="majorBidi" w:eastAsiaTheme="majorEastAsia"/>
+          <w:b/>
+          <w:b/>
+          <w:bCs w:val="false"/>
+          <w:i/>
+          <w:i/>
+          <w:iCs/>
+          <w:color w:val="1F4E79" w:themeColor="accent1" w:themeShade="80"/>
+          <w:kern w:val="0"/>
+          <w:sz w:val="20"/>
+          <w:szCs w:val="22"/>
+          <w:lang w:val="en-GB" w:eastAsia="en-US" w:bidi="ar-SA"/>
+        </w:rPr>
+      </w:pPr>
+      <w:r>
+        <w:rPr>
+          <w:rFonts w:eastAsia="" w:cs="" w:cstheme="majorBidi" w:eastAsiaTheme="majorEastAsia"/>
+          <w:b/>
+          <w:bCs w:val="false"/>
+          <w:i/>
+          <w:iCs/>
+          <w:color w:val="1F4E79" w:themeColor="accent1" w:themeShade="80"/>
+          <w:kern w:val="0"/>
+          <w:sz w:val="20"/>
+          <w:szCs w:val="22"/>
+          <w:lang w:val="en-GB" w:eastAsia="en-US" w:bidi="ar-SA"/>
+        </w:rPr>
+        <w:tab/>
+        <w:t>Algorithm Usage:</w:t>
+      </w:r>
+    </w:p>
+    <w:p>
+      <w:pPr>
+        <w:pStyle w:val="Normal"/>
+        <w:rPr>
+          <w:rFonts w:ascii="Verdana" w:hAnsi="Verdana" w:eastAsia="" w:cs="" w:cstheme="majorBidi" w:eastAsiaTheme="majorEastAsia"/>
+          <w:b/>
+          <w:b/>
+          <w:bCs w:val="false"/>
+          <w:i/>
+          <w:i/>
+          <w:iCs/>
+          <w:color w:val="1F4E79" w:themeColor="accent1" w:themeShade="80"/>
+          <w:kern w:val="0"/>
+          <w:sz w:val="20"/>
+          <w:szCs w:val="22"/>
+          <w:lang w:val="en-GB" w:eastAsia="en-US" w:bidi="ar-SA"/>
+        </w:rPr>
+      </w:pPr>
+      <w:r>
+        <w:rPr>
+          <w:rFonts w:eastAsia="" w:cs="" w:cstheme="majorBidi" w:eastAsiaTheme="majorEastAsia"/>
+          <w:b/>
+          <w:bCs w:val="false"/>
+          <w:i/>
+          <w:iCs/>
+          <w:color w:val="1F4E79" w:themeColor="accent1" w:themeShade="80"/>
+          <w:kern w:val="0"/>
+          <w:sz w:val="20"/>
+          <w:szCs w:val="22"/>
+          <w:lang w:val="en-GB" w:eastAsia="en-US" w:bidi="ar-SA"/>
+        </w:rPr>
+      </w:r>
+    </w:p>
+    <w:p>
+      <w:pPr>
+        <w:pStyle w:val="Normal"/>
+        <w:numPr>
+          <w:ilvl w:val="0"/>
+          <w:numId w:val="7"/>
+        </w:numPr>
+        <w:rPr/>
+      </w:pPr>
+      <w:r>
+        <w:rPr/>
+        <w:t>A*</w:t>
+      </w:r>
+    </w:p>
+    <w:p>
+      <w:pPr>
+        <w:pStyle w:val="Normal"/>
+        <w:numPr>
+          <w:ilvl w:val="1"/>
+          <w:numId w:val="7"/>
+        </w:numPr>
+        <w:rPr/>
+      </w:pPr>
+      <w:r>
+        <w:rPr/>
+        <w:t>Each movement would have a cost based on an as-yet undetermined factor.</w:t>
+      </w:r>
+    </w:p>
+    <w:p>
+      <w:pPr>
+        <w:pStyle w:val="Normal"/>
+        <w:numPr>
+          <w:ilvl w:val="2"/>
+          <w:numId w:val="7"/>
+        </w:numPr>
+        <w:rPr/>
+      </w:pPr>
+      <w:r>
+        <w:rPr/>
+        <w:t>Current considerations include basing the cost on a vehicle destination’s proximity to the exit or the likelihood of obstructing another vehicle.</w:t>
+      </w:r>
+    </w:p>
+    <w:p>
+      <w:pPr>
+        <w:pStyle w:val="Normal"/>
+        <w:numPr>
+          <w:ilvl w:val="2"/>
+          <w:numId w:val="7"/>
+        </w:numPr>
+        <w:rPr/>
+      </w:pPr>
+      <w:r>
+        <w:rPr/>
+        <w:t xml:space="preserve">Ideally, the algorithm would find a solution by seeking out the least-costly moves. However, it may be possible that the solution found may not be the most ideal one, </w:t>
+      </w:r>
+      <w:r>
+        <w:rPr/>
+        <w:t>experimentation with a number of cost applications may be necessary.</w:t>
+      </w:r>
+    </w:p>
+    <w:p>
+      <w:pPr>
+        <w:pStyle w:val="Normal"/>
+        <w:numPr>
+          <w:ilvl w:val="0"/>
+          <w:numId w:val="7"/>
+        </w:numPr>
+        <w:rPr/>
+      </w:pPr>
+      <w:r>
+        <w:rPr/>
+        <w:t>Planner</w:t>
+      </w:r>
+    </w:p>
+    <w:p>
+      <w:pPr>
+        <w:pStyle w:val="Normal"/>
+        <w:numPr>
+          <w:ilvl w:val="1"/>
+          <w:numId w:val="7"/>
+        </w:numPr>
+        <w:rPr/>
+      </w:pPr>
+      <w:r>
+        <w:rPr/>
+        <w:t>The planner starts from a simplified goal state (for example, the player vehicle finds the exit, but the rest of the world state at this point will be irrelevant), and works its way back to the original starting world state, at which point, it will then apply the moves it has chosen in the correct order.</w:t>
       </w:r>
     </w:p>
     <w:p>
@@ -979,7 +1417,35 @@
       </w:pPr>
       <w:r>
         <w:rPr/>
-        <w:t>Building the NetLogo representation of the world.</w:t>
+        <w:t>Construction of the user interface and the model representing the game board.</w:t>
+      </w:r>
+    </w:p>
+    <w:p>
+      <w:pPr>
+        <w:pStyle w:val="ListParagraph"/>
+        <w:numPr>
+          <w:ilvl w:val="1"/>
+          <w:numId w:val="4"/>
+        </w:numPr>
+        <w:rPr/>
+      </w:pPr>
+      <w:r>
+        <w:rPr/>
+        <w:t>2 days</w:t>
+      </w:r>
+    </w:p>
+    <w:p>
+      <w:pPr>
+        <w:pStyle w:val="ListParagraph"/>
+        <w:numPr>
+          <w:ilvl w:val="1"/>
+          <w:numId w:val="4"/>
+        </w:numPr>
+        <w:rPr/>
+      </w:pPr>
+      <w:r>
+        <w:rPr/>
+        <w:t>Boards will be pre-designed, rather than procedurally generated, to allow for consistent experiments.</w:t>
       </w:r>
     </w:p>
     <w:p>
@@ -993,7 +1459,49 @@
       </w:pPr>
       <w:r>
         <w:rPr/>
-        <w:t>Write Paper.</w:t>
+        <w:t>Implementation of data transfer between NetLogo and Clojure.</w:t>
+      </w:r>
+    </w:p>
+    <w:p>
+      <w:pPr>
+        <w:pStyle w:val="ListParagraph"/>
+        <w:numPr>
+          <w:ilvl w:val="1"/>
+          <w:numId w:val="4"/>
+        </w:numPr>
+        <w:rPr/>
+      </w:pPr>
+      <w:r>
+        <w:rPr/>
+        <w:t>2 days</w:t>
+      </w:r>
+    </w:p>
+    <w:p>
+      <w:pPr>
+        <w:pStyle w:val="ListParagraph"/>
+        <w:numPr>
+          <w:ilvl w:val="1"/>
+          <w:numId w:val="4"/>
+        </w:numPr>
+        <w:rPr/>
+      </w:pPr>
+      <w:r>
+        <w:rPr/>
+        <w:t>Data regarding initial board layout will be sent from NetLogo to Clojure in tuple format.</w:t>
+      </w:r>
+    </w:p>
+    <w:p>
+      <w:pPr>
+        <w:pStyle w:val="ListParagraph"/>
+        <w:numPr>
+          <w:ilvl w:val="1"/>
+          <w:numId w:val="4"/>
+        </w:numPr>
+        <w:rPr/>
+      </w:pPr>
+      <w:r>
+        <w:rPr/>
+        <w:t>Instructions for individual steps required to solve the puzzle, as well as recorded metrics, will be sent from Clojure to NetLogo.</w:t>
       </w:r>
     </w:p>
     <w:p>
@@ -1007,7 +1515,51 @@
       </w:pPr>
       <w:r>
         <w:rPr/>
-        <w:t>Gather results from the metrics for each experiment.</w:t>
+        <w:t>Implement</w:t>
+      </w:r>
+      <w:r>
+        <w:rPr/>
+        <w:t>ation of the</w:t>
+      </w:r>
+      <w:r>
+        <w:rPr/>
+        <w:t xml:space="preserve"> A* algorithm </w:t>
+      </w:r>
+      <w:r>
+        <w:rPr/>
+        <w:t xml:space="preserve">and necessary rules in </w:t>
+      </w:r>
+      <w:r>
+        <w:rPr/>
+        <w:t>Clojure.</w:t>
+      </w:r>
+    </w:p>
+    <w:p>
+      <w:pPr>
+        <w:pStyle w:val="ListParagraph"/>
+        <w:numPr>
+          <w:ilvl w:val="1"/>
+          <w:numId w:val="4"/>
+        </w:numPr>
+        <w:rPr/>
+      </w:pPr>
+      <w:r>
+        <w:rPr/>
+        <w:t>4 days</w:t>
+      </w:r>
+    </w:p>
+    <w:p>
+      <w:pPr>
+        <w:pStyle w:val="ListParagraph"/>
+        <w:numPr>
+          <w:ilvl w:val="1"/>
+          <w:numId w:val="4"/>
+        </w:numPr>
+        <w:rPr/>
+      </w:pPr>
+      <w:r>
+        <w:rPr/>
+        <w:t>Implementation of cost still needs to be determined at the time of writing.</w:t>
       </w:r>
     </w:p>
     <w:p>
@@ -1021,7 +1573,51 @@
       </w:pPr>
       <w:r>
         <w:rPr/>
-        <w:t>Implement A* algorithm Clojure.</w:t>
+        <w:t>Implement</w:t>
+      </w:r>
+      <w:r>
+        <w:rPr/>
+        <w:t>ation of the</w:t>
+      </w:r>
+      <w:r>
+        <w:rPr/>
+        <w:t xml:space="preserve"> Planner algorithm </w:t>
+      </w:r>
+      <w:r>
+        <w:rPr/>
+        <w:t xml:space="preserve">and necessary rules </w:t>
+      </w:r>
+      <w:r>
+        <w:rPr/>
+        <w:t>in Clojure.</w:t>
+      </w:r>
+    </w:p>
+    <w:p>
+      <w:pPr>
+        <w:pStyle w:val="ListParagraph"/>
+        <w:numPr>
+          <w:ilvl w:val="1"/>
+          <w:numId w:val="4"/>
+        </w:numPr>
+        <w:rPr/>
+      </w:pPr>
+      <w:r>
+        <w:rPr/>
+        <w:t>4 days</w:t>
+      </w:r>
+    </w:p>
+    <w:p>
+      <w:pPr>
+        <w:pStyle w:val="ListParagraph"/>
+        <w:numPr>
+          <w:ilvl w:val="1"/>
+          <w:numId w:val="4"/>
+        </w:numPr>
+        <w:rPr/>
+      </w:pPr>
+      <w:r>
+        <w:rPr/>
+        <w:t>The operators listed above are subject to expansion or change.</w:t>
       </w:r>
     </w:p>
     <w:p>
@@ -1035,25 +1631,113 @@
       </w:pPr>
       <w:r>
         <w:rPr/>
-        <w:t>Implement Planner algorithm in Clojure.</w:t>
-      </w:r>
-    </w:p>
-    <w:p>
-      <w:pPr>
-        <w:pStyle w:val="Normal"/>
-        <w:rPr/>
-      </w:pPr>
-      <w:r>
-        <w:rPr/>
-      </w:r>
-    </w:p>
-    <w:p>
-      <w:pPr>
-        <w:pStyle w:val="Normal"/>
-        <w:rPr/>
-      </w:pPr>
-      <w:r>
-        <w:rPr/>
+        <w:t>Implementation of BehaviorSpace for collection of metrics.</w:t>
+      </w:r>
+    </w:p>
+    <w:p>
+      <w:pPr>
+        <w:pStyle w:val="ListParagraph"/>
+        <w:numPr>
+          <w:ilvl w:val="1"/>
+          <w:numId w:val="4"/>
+        </w:numPr>
+        <w:rPr/>
+      </w:pPr>
+      <w:r>
+        <w:rPr/>
+        <w:t>1 day</w:t>
+      </w:r>
+    </w:p>
+    <w:p>
+      <w:pPr>
+        <w:pStyle w:val="ListParagraph"/>
+        <w:numPr>
+          <w:ilvl w:val="0"/>
+          <w:numId w:val="4"/>
+        </w:numPr>
+        <w:rPr/>
+      </w:pPr>
+      <w:r>
+        <w:rPr/>
+        <w:t>Gather</w:t>
+      </w:r>
+      <w:r>
+        <w:rPr/>
+        <w:t>ing of</w:t>
+      </w:r>
+      <w:r>
+        <w:rPr/>
+        <w:t xml:space="preserve"> results from each experiment.</w:t>
+      </w:r>
+    </w:p>
+    <w:p>
+      <w:pPr>
+        <w:pStyle w:val="ListParagraph"/>
+        <w:numPr>
+          <w:ilvl w:val="1"/>
+          <w:numId w:val="4"/>
+        </w:numPr>
+        <w:rPr/>
+      </w:pPr>
+      <w:r>
+        <w:rPr/>
+        <w:t>1 days</w:t>
+      </w:r>
+    </w:p>
+    <w:p>
+      <w:pPr>
+        <w:pStyle w:val="ListParagraph"/>
+        <w:numPr>
+          <w:ilvl w:val="1"/>
+          <w:numId w:val="4"/>
+        </w:numPr>
+        <w:rPr/>
+      </w:pPr>
+      <w:r>
+        <w:rPr/>
+        <w:t>While collection raw results may take a matter of minutes, they will need to be converted to graphs for better readability.</w:t>
+      </w:r>
+    </w:p>
+    <w:p>
+      <w:pPr>
+        <w:pStyle w:val="ListParagraph"/>
+        <w:numPr>
+          <w:ilvl w:val="0"/>
+          <w:numId w:val="4"/>
+        </w:numPr>
+        <w:rPr/>
+      </w:pPr>
+      <w:r>
+        <w:rPr/>
+        <w:t>Completion of the paper.</w:t>
+      </w:r>
+    </w:p>
+    <w:p>
+      <w:pPr>
+        <w:pStyle w:val="ListParagraph"/>
+        <w:numPr>
+          <w:ilvl w:val="1"/>
+          <w:numId w:val="4"/>
+        </w:numPr>
+        <w:rPr/>
+      </w:pPr>
+      <w:r>
+        <w:rPr/>
+        <w:t>5 days</w:t>
+      </w:r>
+    </w:p>
+    <w:p>
+      <w:pPr>
+        <w:pStyle w:val="ListParagraph"/>
+        <w:numPr>
+          <w:ilvl w:val="1"/>
+          <w:numId w:val="4"/>
+        </w:numPr>
+        <w:rPr/>
+      </w:pPr>
+      <w:r>
+        <w:rPr/>
+        <w:t>Considerable proofreading, discussion and analysis of gathered data and adequate citation (including finding additional credible sources) required.</w:t>
       </w:r>
     </w:p>
     <w:sectPr>
@@ -1094,7 +1778,7 @@
       <w:fldChar w:fldCharType="separate"/>
     </w:r>
     <w:r>
-      <w:t>1</w:t>
+      <w:t>4</w:t>
     </w:r>
     <w:r>
       <w:fldChar w:fldCharType="end"/>
@@ -1114,7 +1798,7 @@
       <w:fldChar w:fldCharType="separate"/>
     </w:r>
     <w:r>
-      <w:t>2</w:t>
+      <w:t>4</w:t>
     </w:r>
     <w:r>
       <w:fldChar w:fldCharType="end"/>
@@ -1840,6 +2524,152 @@
     </w:lvl>
   </w:abstractNum>
   <w:abstractNum w:abstractNumId="7">
+    <w:lvl w:ilvl="0">
+      <w:start w:val="1"/>
+      <w:numFmt w:val="bullet"/>
+      <w:lvlText w:val=""/>
+      <w:lvlJc w:val="left"/>
+      <w:pPr>
+        <w:tabs>
+          <w:tab w:val="num" w:pos="1080"/>
+        </w:tabs>
+        <w:ind w:left="1080" w:hanging="360"/>
+      </w:pPr>
+      <w:rPr>
+        <w:rFonts w:ascii="Symbol" w:hAnsi="Symbol" w:cs="Symbol" w:hint="default"/>
+        <w:rFonts w:cs="OpenSymbol"/>
+      </w:rPr>
+    </w:lvl>
+    <w:lvl w:ilvl="1">
+      <w:start w:val="1"/>
+      <w:numFmt w:val="bullet"/>
+      <w:lvlText w:val="◦"/>
+      <w:lvlJc w:val="left"/>
+      <w:pPr>
+        <w:tabs>
+          <w:tab w:val="num" w:pos="1440"/>
+        </w:tabs>
+        <w:ind w:left="1440" w:hanging="360"/>
+      </w:pPr>
+      <w:rPr>
+        <w:rFonts w:ascii="OpenSymbol" w:hAnsi="OpenSymbol" w:cs="OpenSymbol" w:hint="default"/>
+        <w:rFonts w:cs="OpenSymbol"/>
+      </w:rPr>
+    </w:lvl>
+    <w:lvl w:ilvl="2">
+      <w:start w:val="1"/>
+      <w:numFmt w:val="bullet"/>
+      <w:lvlText w:val="▪"/>
+      <w:lvlJc w:val="left"/>
+      <w:pPr>
+        <w:tabs>
+          <w:tab w:val="num" w:pos="1800"/>
+        </w:tabs>
+        <w:ind w:left="1800" w:hanging="360"/>
+      </w:pPr>
+      <w:rPr>
+        <w:rFonts w:ascii="OpenSymbol" w:hAnsi="OpenSymbol" w:cs="OpenSymbol" w:hint="default"/>
+        <w:rFonts w:cs="OpenSymbol"/>
+      </w:rPr>
+    </w:lvl>
+    <w:lvl w:ilvl="3">
+      <w:start w:val="1"/>
+      <w:numFmt w:val="bullet"/>
+      <w:lvlText w:val=""/>
+      <w:lvlJc w:val="left"/>
+      <w:pPr>
+        <w:tabs>
+          <w:tab w:val="num" w:pos="2160"/>
+        </w:tabs>
+        <w:ind w:left="2160" w:hanging="360"/>
+      </w:pPr>
+      <w:rPr>
+        <w:rFonts w:ascii="Symbol" w:hAnsi="Symbol" w:cs="Symbol" w:hint="default"/>
+        <w:rFonts w:cs="OpenSymbol"/>
+      </w:rPr>
+    </w:lvl>
+    <w:lvl w:ilvl="4">
+      <w:start w:val="1"/>
+      <w:numFmt w:val="bullet"/>
+      <w:lvlText w:val="◦"/>
+      <w:lvlJc w:val="left"/>
+      <w:pPr>
+        <w:tabs>
+          <w:tab w:val="num" w:pos="2520"/>
+        </w:tabs>
+        <w:ind w:left="2520" w:hanging="360"/>
+      </w:pPr>
+      <w:rPr>
+        <w:rFonts w:ascii="OpenSymbol" w:hAnsi="OpenSymbol" w:cs="OpenSymbol" w:hint="default"/>
+        <w:rFonts w:cs="OpenSymbol"/>
+      </w:rPr>
+    </w:lvl>
+    <w:lvl w:ilvl="5">
+      <w:start w:val="1"/>
+      <w:numFmt w:val="bullet"/>
+      <w:lvlText w:val="▪"/>
+      <w:lvlJc w:val="left"/>
+      <w:pPr>
+        <w:tabs>
+          <w:tab w:val="num" w:pos="2880"/>
+        </w:tabs>
+        <w:ind w:left="2880" w:hanging="360"/>
+      </w:pPr>
+      <w:rPr>
+        <w:rFonts w:ascii="OpenSymbol" w:hAnsi="OpenSymbol" w:cs="OpenSymbol" w:hint="default"/>
+        <w:rFonts w:cs="OpenSymbol"/>
+      </w:rPr>
+    </w:lvl>
+    <w:lvl w:ilvl="6">
+      <w:start w:val="1"/>
+      <w:numFmt w:val="bullet"/>
+      <w:lvlText w:val=""/>
+      <w:lvlJc w:val="left"/>
+      <w:pPr>
+        <w:tabs>
+          <w:tab w:val="num" w:pos="3240"/>
+        </w:tabs>
+        <w:ind w:left="3240" w:hanging="360"/>
+      </w:pPr>
+      <w:rPr>
+        <w:rFonts w:ascii="Symbol" w:hAnsi="Symbol" w:cs="Symbol" w:hint="default"/>
+        <w:rFonts w:cs="OpenSymbol"/>
+      </w:rPr>
+    </w:lvl>
+    <w:lvl w:ilvl="7">
+      <w:start w:val="1"/>
+      <w:numFmt w:val="bullet"/>
+      <w:lvlText w:val="◦"/>
+      <w:lvlJc w:val="left"/>
+      <w:pPr>
+        <w:tabs>
+          <w:tab w:val="num" w:pos="3600"/>
+        </w:tabs>
+        <w:ind w:left="3600" w:hanging="360"/>
+      </w:pPr>
+      <w:rPr>
+        <w:rFonts w:ascii="OpenSymbol" w:hAnsi="OpenSymbol" w:cs="OpenSymbol" w:hint="default"/>
+        <w:rFonts w:cs="OpenSymbol"/>
+      </w:rPr>
+    </w:lvl>
+    <w:lvl w:ilvl="8">
+      <w:start w:val="1"/>
+      <w:numFmt w:val="bullet"/>
+      <w:lvlText w:val="▪"/>
+      <w:lvlJc w:val="left"/>
+      <w:pPr>
+        <w:tabs>
+          <w:tab w:val="num" w:pos="3960"/>
+        </w:tabs>
+        <w:ind w:left="3960" w:hanging="360"/>
+      </w:pPr>
+      <w:rPr>
+        <w:rFonts w:ascii="OpenSymbol" w:hAnsi="OpenSymbol" w:cs="OpenSymbol" w:hint="default"/>
+        <w:rFonts w:cs="OpenSymbol"/>
+      </w:rPr>
+    </w:lvl>
+  </w:abstractNum>
+  <w:abstractNum w:abstractNumId="8">
     <w:lvl w:ilvl="0">
       <w:start w:val="1"/>
       <w:numFmt w:val="none"/>
@@ -1951,6 +2781,9 @@
   </w:num>
   <w:num w:numId="7">
     <w:abstractNumId w:val="7"/>
+  </w:num>
+  <w:num w:numId="8">
+    <w:abstractNumId w:val="8"/>
   </w:num>
 </w:numbering>
 </file>
@@ -3302,6 +4135,384 @@
       <w:rFonts w:ascii="OpenSymbol" w:hAnsi="OpenSymbol" w:eastAsia="OpenSymbol" w:cs="OpenSymbol"/>
     </w:rPr>
   </w:style>
+  <w:style w:type="character" w:styleId="ListLabel103">
+    <w:name w:val="ListLabel 103"/>
+    <w:qFormat/>
+    <w:rPr>
+      <w:rFonts w:cs="Symbol"/>
+    </w:rPr>
+  </w:style>
+  <w:style w:type="character" w:styleId="ListLabel104">
+    <w:name w:val="ListLabel 104"/>
+    <w:qFormat/>
+    <w:rPr>
+      <w:rFonts w:cs="Courier New"/>
+    </w:rPr>
+  </w:style>
+  <w:style w:type="character" w:styleId="ListLabel105">
+    <w:name w:val="ListLabel 105"/>
+    <w:qFormat/>
+    <w:rPr>
+      <w:rFonts w:cs="Wingdings"/>
+    </w:rPr>
+  </w:style>
+  <w:style w:type="character" w:styleId="ListLabel106">
+    <w:name w:val="ListLabel 106"/>
+    <w:qFormat/>
+    <w:rPr>
+      <w:rFonts w:cs="Symbol"/>
+    </w:rPr>
+  </w:style>
+  <w:style w:type="character" w:styleId="ListLabel107">
+    <w:name w:val="ListLabel 107"/>
+    <w:qFormat/>
+    <w:rPr>
+      <w:rFonts w:cs="Courier New"/>
+    </w:rPr>
+  </w:style>
+  <w:style w:type="character" w:styleId="ListLabel108">
+    <w:name w:val="ListLabel 108"/>
+    <w:qFormat/>
+    <w:rPr>
+      <w:rFonts w:cs="Wingdings"/>
+    </w:rPr>
+  </w:style>
+  <w:style w:type="character" w:styleId="ListLabel109">
+    <w:name w:val="ListLabel 109"/>
+    <w:qFormat/>
+    <w:rPr>
+      <w:rFonts w:cs="Symbol"/>
+    </w:rPr>
+  </w:style>
+  <w:style w:type="character" w:styleId="ListLabel110">
+    <w:name w:val="ListLabel 110"/>
+    <w:qFormat/>
+    <w:rPr>
+      <w:rFonts w:cs="Courier New"/>
+    </w:rPr>
+  </w:style>
+  <w:style w:type="character" w:styleId="ListLabel111">
+    <w:name w:val="ListLabel 111"/>
+    <w:qFormat/>
+    <w:rPr>
+      <w:rFonts w:cs="Wingdings"/>
+    </w:rPr>
+  </w:style>
+  <w:style w:type="character" w:styleId="ListLabel112">
+    <w:name w:val="ListLabel 112"/>
+    <w:qFormat/>
+    <w:rPr>
+      <w:rFonts w:cs="Symbol"/>
+    </w:rPr>
+  </w:style>
+  <w:style w:type="character" w:styleId="ListLabel113">
+    <w:name w:val="ListLabel 113"/>
+    <w:qFormat/>
+    <w:rPr>
+      <w:rFonts w:cs="Courier New"/>
+    </w:rPr>
+  </w:style>
+  <w:style w:type="character" w:styleId="ListLabel114">
+    <w:name w:val="ListLabel 114"/>
+    <w:qFormat/>
+    <w:rPr>
+      <w:rFonts w:cs="Wingdings"/>
+    </w:rPr>
+  </w:style>
+  <w:style w:type="character" w:styleId="ListLabel115">
+    <w:name w:val="ListLabel 115"/>
+    <w:qFormat/>
+    <w:rPr>
+      <w:rFonts w:cs="Symbol"/>
+    </w:rPr>
+  </w:style>
+  <w:style w:type="character" w:styleId="ListLabel116">
+    <w:name w:val="ListLabel 116"/>
+    <w:qFormat/>
+    <w:rPr>
+      <w:rFonts w:cs="Courier New"/>
+    </w:rPr>
+  </w:style>
+  <w:style w:type="character" w:styleId="ListLabel117">
+    <w:name w:val="ListLabel 117"/>
+    <w:qFormat/>
+    <w:rPr>
+      <w:rFonts w:cs="Wingdings"/>
+    </w:rPr>
+  </w:style>
+  <w:style w:type="character" w:styleId="ListLabel118">
+    <w:name w:val="ListLabel 118"/>
+    <w:qFormat/>
+    <w:rPr>
+      <w:rFonts w:cs="Symbol"/>
+    </w:rPr>
+  </w:style>
+  <w:style w:type="character" w:styleId="ListLabel119">
+    <w:name w:val="ListLabel 119"/>
+    <w:qFormat/>
+    <w:rPr>
+      <w:rFonts w:cs="Courier New"/>
+    </w:rPr>
+  </w:style>
+  <w:style w:type="character" w:styleId="ListLabel120">
+    <w:name w:val="ListLabel 120"/>
+    <w:qFormat/>
+    <w:rPr>
+      <w:rFonts w:cs="Wingdings"/>
+    </w:rPr>
+  </w:style>
+  <w:style w:type="character" w:styleId="ListLabel121">
+    <w:name w:val="ListLabel 121"/>
+    <w:qFormat/>
+    <w:rPr>
+      <w:rFonts w:cs="Symbol"/>
+    </w:rPr>
+  </w:style>
+  <w:style w:type="character" w:styleId="ListLabel122">
+    <w:name w:val="ListLabel 122"/>
+    <w:qFormat/>
+    <w:rPr>
+      <w:rFonts w:cs="Courier New"/>
+    </w:rPr>
+  </w:style>
+  <w:style w:type="character" w:styleId="ListLabel123">
+    <w:name w:val="ListLabel 123"/>
+    <w:qFormat/>
+    <w:rPr>
+      <w:rFonts w:cs="Wingdings"/>
+    </w:rPr>
+  </w:style>
+  <w:style w:type="character" w:styleId="ListLabel124">
+    <w:name w:val="ListLabel 124"/>
+    <w:qFormat/>
+    <w:rPr>
+      <w:rFonts w:cs="Symbol"/>
+    </w:rPr>
+  </w:style>
+  <w:style w:type="character" w:styleId="ListLabel125">
+    <w:name w:val="ListLabel 125"/>
+    <w:qFormat/>
+    <w:rPr>
+      <w:rFonts w:cs="Courier New"/>
+    </w:rPr>
+  </w:style>
+  <w:style w:type="character" w:styleId="ListLabel126">
+    <w:name w:val="ListLabel 126"/>
+    <w:qFormat/>
+    <w:rPr>
+      <w:rFonts w:cs="Wingdings"/>
+    </w:rPr>
+  </w:style>
+  <w:style w:type="character" w:styleId="ListLabel127">
+    <w:name w:val="ListLabel 127"/>
+    <w:qFormat/>
+    <w:rPr>
+      <w:rFonts w:cs="Symbol"/>
+    </w:rPr>
+  </w:style>
+  <w:style w:type="character" w:styleId="ListLabel128">
+    <w:name w:val="ListLabel 128"/>
+    <w:qFormat/>
+    <w:rPr>
+      <w:rFonts w:cs="Courier New"/>
+    </w:rPr>
+  </w:style>
+  <w:style w:type="character" w:styleId="ListLabel129">
+    <w:name w:val="ListLabel 129"/>
+    <w:qFormat/>
+    <w:rPr>
+      <w:rFonts w:cs="Wingdings"/>
+    </w:rPr>
+  </w:style>
+  <w:style w:type="character" w:styleId="ListLabel130">
+    <w:name w:val="ListLabel 130"/>
+    <w:qFormat/>
+    <w:rPr>
+      <w:rFonts w:cs="Symbol"/>
+    </w:rPr>
+  </w:style>
+  <w:style w:type="character" w:styleId="ListLabel131">
+    <w:name w:val="ListLabel 131"/>
+    <w:qFormat/>
+    <w:rPr>
+      <w:rFonts w:cs="Courier New"/>
+    </w:rPr>
+  </w:style>
+  <w:style w:type="character" w:styleId="ListLabel132">
+    <w:name w:val="ListLabel 132"/>
+    <w:qFormat/>
+    <w:rPr>
+      <w:rFonts w:cs="Wingdings"/>
+    </w:rPr>
+  </w:style>
+  <w:style w:type="character" w:styleId="ListLabel133">
+    <w:name w:val="ListLabel 133"/>
+    <w:qFormat/>
+    <w:rPr>
+      <w:rFonts w:cs="Symbol"/>
+    </w:rPr>
+  </w:style>
+  <w:style w:type="character" w:styleId="ListLabel134">
+    <w:name w:val="ListLabel 134"/>
+    <w:qFormat/>
+    <w:rPr>
+      <w:rFonts w:cs="Courier New"/>
+    </w:rPr>
+  </w:style>
+  <w:style w:type="character" w:styleId="ListLabel135">
+    <w:name w:val="ListLabel 135"/>
+    <w:qFormat/>
+    <w:rPr>
+      <w:rFonts w:cs="Wingdings"/>
+    </w:rPr>
+  </w:style>
+  <w:style w:type="character" w:styleId="ListLabel136">
+    <w:name w:val="ListLabel 136"/>
+    <w:qFormat/>
+    <w:rPr>
+      <w:rFonts w:cs="Symbol"/>
+    </w:rPr>
+  </w:style>
+  <w:style w:type="character" w:styleId="ListLabel137">
+    <w:name w:val="ListLabel 137"/>
+    <w:qFormat/>
+    <w:rPr>
+      <w:rFonts w:cs="Courier New"/>
+    </w:rPr>
+  </w:style>
+  <w:style w:type="character" w:styleId="ListLabel138">
+    <w:name w:val="ListLabel 138"/>
+    <w:qFormat/>
+    <w:rPr>
+      <w:rFonts w:cs="Wingdings"/>
+    </w:rPr>
+  </w:style>
+  <w:style w:type="character" w:styleId="ListLabel139">
+    <w:name w:val="ListLabel 139"/>
+    <w:qFormat/>
+    <w:rPr>
+      <w:rFonts w:cs="Symbol"/>
+    </w:rPr>
+  </w:style>
+  <w:style w:type="character" w:styleId="ListLabel140">
+    <w:name w:val="ListLabel 140"/>
+    <w:qFormat/>
+    <w:rPr>
+      <w:rFonts w:cs="Courier New"/>
+    </w:rPr>
+  </w:style>
+  <w:style w:type="character" w:styleId="ListLabel141">
+    <w:name w:val="ListLabel 141"/>
+    <w:qFormat/>
+    <w:rPr>
+      <w:rFonts w:cs="Wingdings"/>
+    </w:rPr>
+  </w:style>
+  <w:style w:type="character" w:styleId="ListLabel142">
+    <w:name w:val="ListLabel 142"/>
+    <w:qFormat/>
+    <w:rPr>
+      <w:rFonts w:cs="Symbol"/>
+    </w:rPr>
+  </w:style>
+  <w:style w:type="character" w:styleId="ListLabel143">
+    <w:name w:val="ListLabel 143"/>
+    <w:qFormat/>
+    <w:rPr>
+      <w:rFonts w:cs="Courier New"/>
+    </w:rPr>
+  </w:style>
+  <w:style w:type="character" w:styleId="ListLabel144">
+    <w:name w:val="ListLabel 144"/>
+    <w:qFormat/>
+    <w:rPr>
+      <w:rFonts w:cs="Wingdings"/>
+    </w:rPr>
+  </w:style>
+  <w:style w:type="character" w:styleId="ListLabel145">
+    <w:name w:val="ListLabel 145"/>
+    <w:qFormat/>
+    <w:rPr>
+      <w:rFonts w:cs="Symbol"/>
+    </w:rPr>
+  </w:style>
+  <w:style w:type="character" w:styleId="ListLabel146">
+    <w:name w:val="ListLabel 146"/>
+    <w:qFormat/>
+    <w:rPr>
+      <w:rFonts w:cs="Courier New"/>
+    </w:rPr>
+  </w:style>
+  <w:style w:type="character" w:styleId="ListLabel147">
+    <w:name w:val="ListLabel 147"/>
+    <w:qFormat/>
+    <w:rPr>
+      <w:rFonts w:cs="Wingdings"/>
+    </w:rPr>
+  </w:style>
+  <w:style w:type="character" w:styleId="ListLabel148">
+    <w:name w:val="ListLabel 148"/>
+    <w:qFormat/>
+    <w:rPr>
+      <w:rFonts w:cs="Symbol"/>
+    </w:rPr>
+  </w:style>
+  <w:style w:type="character" w:styleId="ListLabel149">
+    <w:name w:val="ListLabel 149"/>
+    <w:qFormat/>
+    <w:rPr>
+      <w:rFonts w:cs="Courier New"/>
+    </w:rPr>
+  </w:style>
+  <w:style w:type="character" w:styleId="ListLabel150">
+    <w:name w:val="ListLabel 150"/>
+    <w:qFormat/>
+    <w:rPr>
+      <w:rFonts w:cs="Wingdings"/>
+    </w:rPr>
+  </w:style>
+  <w:style w:type="character" w:styleId="ListLabel151">
+    <w:name w:val="ListLabel 151"/>
+    <w:qFormat/>
+    <w:rPr>
+      <w:rFonts w:cs="Symbol"/>
+    </w:rPr>
+  </w:style>
+  <w:style w:type="character" w:styleId="ListLabel152">
+    <w:name w:val="ListLabel 152"/>
+    <w:qFormat/>
+    <w:rPr>
+      <w:rFonts w:cs="Courier New"/>
+    </w:rPr>
+  </w:style>
+  <w:style w:type="character" w:styleId="ListLabel153">
+    <w:name w:val="ListLabel 153"/>
+    <w:qFormat/>
+    <w:rPr>
+      <w:rFonts w:cs="Wingdings"/>
+    </w:rPr>
+  </w:style>
+  <w:style w:type="character" w:styleId="ListLabel154">
+    <w:name w:val="ListLabel 154"/>
+    <w:qFormat/>
+    <w:rPr>
+      <w:rFonts w:cs="Symbol"/>
+    </w:rPr>
+  </w:style>
+  <w:style w:type="character" w:styleId="ListLabel155">
+    <w:name w:val="ListLabel 155"/>
+    <w:qFormat/>
+    <w:rPr>
+      <w:rFonts w:cs="Courier New"/>
+    </w:rPr>
+  </w:style>
+  <w:style w:type="character" w:styleId="ListLabel156">
+    <w:name w:val="ListLabel 156"/>
+    <w:qFormat/>
+    <w:rPr>
+      <w:rFonts w:cs="Wingdings"/>
+    </w:rPr>
+  </w:style>
   <w:style w:type="paragraph" w:styleId="Heading">
     <w:name w:val="Heading"/>
     <w:basedOn w:val="Normal"/>

</xml_diff>